<commit_message>
finish junit test and fix docs
</commit_message>
<xml_diff>
--- a/doc/测试计划.docx
+++ b/doc/测试计划.docx
@@ -1,6 +1,6 @@
 
 <file path=word/document.xml><?xml version="1.0" encoding="utf-8"?>
-<w:document xmlns:wpc="http://schemas.microsoft.com/office/word/2010/wordprocessingCanvas" xmlns:mo="http://schemas.microsoft.com/office/mac/office/2008/main" xmlns:mc="http://schemas.openxmlformats.org/markup-compatibility/2006" xmlns:mv="urn:schemas-microsoft-com:mac:vml" xmlns:o="urn:schemas-microsoft-com:office:office" xmlns:r="http://schemas.openxmlformats.org/officeDocument/2006/relationships" xmlns:m="http://schemas.openxmlformats.org/officeDocument/2006/math" xmlns:v="urn:schemas-microsoft-com:vml" xmlns:wp14="http://schemas.microsoft.com/office/word/2010/wordprocessingDrawing" xmlns:wp="http://schemas.openxmlformats.org/drawingml/2006/wordprocessingDrawing" xmlns:w10="urn:schemas-microsoft-com:office:word" xmlns:w="http://schemas.openxmlformats.org/wordprocessingml/2006/main" xmlns:w14="http://schemas.microsoft.com/office/word/2010/wordml" xmlns:w15="http://schemas.microsoft.com/office/word/2012/wordml" xmlns:wpg="http://schemas.microsoft.com/office/word/2010/wordprocessingGroup" xmlns:wpi="http://schemas.microsoft.com/office/word/2010/wordprocessingInk" xmlns:wne="http://schemas.microsoft.com/office/word/2006/wordml" xmlns:wps="http://schemas.microsoft.com/office/word/2010/wordprocessingShape" mc:Ignorable="w14 w15 wp14">
+<w:document xmlns:wpc="http://schemas.microsoft.com/office/word/2010/wordprocessingCanvas" xmlns:cx="http://schemas.microsoft.com/office/drawing/2014/chartex" xmlns:cx1="http://schemas.microsoft.com/office/drawing/2015/9/8/chartex" xmlns:cx2="http://schemas.microsoft.com/office/drawing/2015/10/21/chartex" xmlns:cx3="http://schemas.microsoft.com/office/drawing/2016/5/9/chartex" xmlns:cx4="http://schemas.microsoft.com/office/drawing/2016/5/10/chartex" xmlns:cx5="http://schemas.microsoft.com/office/drawing/2016/5/11/chartex" xmlns:cx6="http://schemas.microsoft.com/office/drawing/2016/5/12/chartex" xmlns:cx7="http://schemas.microsoft.com/office/drawing/2016/5/13/chartex" xmlns:cx8="http://schemas.microsoft.com/office/drawing/2016/5/14/chartex" xmlns:mc="http://schemas.openxmlformats.org/markup-compatibility/2006" xmlns:aink="http://schemas.microsoft.com/office/drawing/2016/ink" xmlns:am3d="http://schemas.microsoft.com/office/drawing/2017/model3d" xmlns:o="urn:schemas-microsoft-com:office:office" xmlns:r="http://schemas.openxmlformats.org/officeDocument/2006/relationships" xmlns:m="http://schemas.openxmlformats.org/officeDocument/2006/math" xmlns:v="urn:schemas-microsoft-com:vml" xmlns:wp14="http://schemas.microsoft.com/office/word/2010/wordprocessingDrawing" xmlns:wp="http://schemas.openxmlformats.org/drawingml/2006/wordprocessingDrawing" xmlns:w10="urn:schemas-microsoft-com:office:word" xmlns:w="http://schemas.openxmlformats.org/wordprocessingml/2006/main" xmlns:w14="http://schemas.microsoft.com/office/word/2010/wordml" xmlns:w15="http://schemas.microsoft.com/office/word/2012/wordml" xmlns:w16cid="http://schemas.microsoft.com/office/word/2016/wordml/cid" xmlns:w16se="http://schemas.microsoft.com/office/word/2015/wordml/symex" xmlns:wpg="http://schemas.microsoft.com/office/word/2010/wordprocessingGroup" xmlns:wpi="http://schemas.microsoft.com/office/word/2010/wordprocessingInk" xmlns:wne="http://schemas.microsoft.com/office/word/2006/wordml" xmlns:wps="http://schemas.microsoft.com/office/word/2010/wordprocessingShape" mc:Ignorable="w14 w15 w16se w16cid wp14">
   <w:body>
     <w:p>
       <w:pPr>
@@ -298,6 +298,12 @@
             <w:pPr>
               <w:pStyle w:val="Tabletext"/>
             </w:pPr>
+            <w:r>
+              <w:rPr>
+                <w:rFonts w:ascii="Times New Roman"/>
+              </w:rPr>
+              <w:t>2019/4/13</w:t>
+            </w:r>
           </w:p>
         </w:tc>
         <w:tc>
@@ -308,6 +314,15 @@
             <w:pPr>
               <w:pStyle w:val="Tabletext"/>
             </w:pPr>
+            <w:r>
+              <w:rPr>
+                <w:rFonts w:hint="eastAsia"/>
+              </w:rPr>
+              <w:t>1</w:t>
+            </w:r>
+            <w:r>
+              <w:t>.1</w:t>
+            </w:r>
           </w:p>
         </w:tc>
         <w:tc>
@@ -318,6 +333,12 @@
             <w:pPr>
               <w:pStyle w:val="Tabletext"/>
             </w:pPr>
+            <w:r>
+              <w:rPr>
+                <w:rFonts w:hint="eastAsia"/>
+              </w:rPr>
+              <w:t>补全测试种类</w:t>
+            </w:r>
           </w:p>
         </w:tc>
         <w:tc>
@@ -328,6 +349,14 @@
             <w:pPr>
               <w:pStyle w:val="Tabletext"/>
             </w:pPr>
+            <w:proofErr w:type="gramStart"/>
+            <w:r>
+              <w:rPr>
+                <w:rFonts w:hint="eastAsia"/>
+              </w:rPr>
+              <w:t>姜凡叙</w:t>
+            </w:r>
+            <w:proofErr w:type="gramEnd"/>
           </w:p>
         </w:tc>
       </w:tr>
@@ -434,7 +463,7 @@
     </w:p>
     <w:p>
       <w:pPr>
-        <w:pStyle w:val="10"/>
+        <w:pStyle w:val="TOC1"/>
         <w:tabs>
           <w:tab w:val="left" w:pos="864"/>
         </w:tabs>
@@ -531,7 +560,7 @@
     </w:p>
     <w:p>
       <w:pPr>
-        <w:pStyle w:val="20"/>
+        <w:pStyle w:val="TOC2"/>
         <w:tabs>
           <w:tab w:val="left" w:pos="1200"/>
         </w:tabs>
@@ -610,7 +639,7 @@
     </w:p>
     <w:p>
       <w:pPr>
-        <w:pStyle w:val="20"/>
+        <w:pStyle w:val="TOC2"/>
         <w:tabs>
           <w:tab w:val="left" w:pos="1200"/>
         </w:tabs>
@@ -689,7 +718,7 @@
     </w:p>
     <w:p>
       <w:pPr>
-        <w:pStyle w:val="20"/>
+        <w:pStyle w:val="TOC2"/>
         <w:tabs>
           <w:tab w:val="left" w:pos="1200"/>
         </w:tabs>
@@ -768,7 +797,7 @@
     </w:p>
     <w:p>
       <w:pPr>
-        <w:pStyle w:val="10"/>
+        <w:pStyle w:val="TOC1"/>
         <w:tabs>
           <w:tab w:val="left" w:pos="864"/>
         </w:tabs>
@@ -847,7 +876,7 @@
     </w:p>
     <w:p>
       <w:pPr>
-        <w:pStyle w:val="10"/>
+        <w:pStyle w:val="TOC1"/>
         <w:tabs>
           <w:tab w:val="left" w:pos="864"/>
         </w:tabs>
@@ -926,7 +955,7 @@
     </w:p>
     <w:p>
       <w:pPr>
-        <w:pStyle w:val="20"/>
+        <w:pStyle w:val="TOC2"/>
         <w:tabs>
           <w:tab w:val="left" w:pos="1200"/>
         </w:tabs>
@@ -1005,7 +1034,7 @@
     </w:p>
     <w:p>
       <w:pPr>
-        <w:pStyle w:val="30"/>
+        <w:pStyle w:val="TOC3"/>
         <w:rPr>
           <w:rFonts w:asciiTheme="minorHAnsi" w:eastAsiaTheme="minorEastAsia" w:hAnsiTheme="minorHAnsi" w:cstheme="minorBidi"/>
           <w:noProof/>
@@ -1255,25 +1284,55 @@
       <w:r>
         <w:t>、</w:t>
       </w:r>
+      <w:proofErr w:type="gramStart"/>
       <w:r>
         <w:rPr>
           <w:rFonts w:hint="eastAsia"/>
         </w:rPr>
-        <w:t>幂指</w:t>
+        <w:t>幂</w:t>
+      </w:r>
+      <w:proofErr w:type="gramEnd"/>
+      <w:r>
+        <w:rPr>
+          <w:rFonts w:hint="eastAsia"/>
+        </w:rPr>
+        <w:t>指</w:t>
       </w:r>
       <w:r>
         <w:t>运算</w:t>
       </w:r>
       <w:r>
+        <w:rPr>
+          <w:rFonts w:hint="eastAsia"/>
+        </w:rPr>
+        <w:t>、</w:t>
+      </w:r>
+      <w:proofErr w:type="gramStart"/>
+      <w:r>
+        <w:rPr>
+          <w:rFonts w:hint="eastAsia"/>
+        </w:rPr>
+        <w:t>取余</w:t>
+      </w:r>
+      <w:r>
         <w:t>等</w:t>
       </w:r>
+      <w:proofErr w:type="gramEnd"/>
     </w:p>
     <w:p>
       <w:pPr>
         <w:pStyle w:val="a9"/>
       </w:pPr>
       <w:r>
-        <w:t xml:space="preserve">黑盒测试:也称功能测试，它是通过测试来检测每个功能是否都能正常使用。在测 试地，把程序看作一个不能打开的黑盒子，在完全不考虑程序内部结构和内部特性的 情况下，在程序接口进行测试，它只检查程序功能是否按照需求规格说明书的规定正 常使用，程序是否能适当地接收输入数据而产生正确的输出信息。黑盒测试着眼于程 序外部结构，不考虑内部逻辑结构，主要针对软件界面和软件功能进行测试。黑盒测 试是以用户的角度，从输入数据与输出数据的对应关系出发进行测试的。很明显，如 果外部特性本身有问题或规格说明的规定有误，用墨盒测试方法是发现不了的。 </w:t>
+        <w:t>黑盒测试:也称功能测试，它是通过测试来检测每个功能是否都能正常使用。在测 试地，把程序看作一个不能打开的黑盒子，在完全不考虑程序内部结构和内部特性的 情况下，在程序接口进行测试，它只检查程序功能是否按照需求规格说明书的规定正 常使用，程序是否能适当地接收输入数据而产生正确的输出信息。黑盒测试着眼于程 序外部结构，不考虑内部逻辑结构，主要针对软件界面和软件功能进行测试。</w:t>
+      </w:r>
+      <w:proofErr w:type="gramStart"/>
+      <w:r>
+        <w:t>黑盒测</w:t>
+      </w:r>
+      <w:proofErr w:type="gramEnd"/>
+      <w:r>
+        <w:t xml:space="preserve"> 试是以用户的角度，从输入数据与输出数据的对应关系出发进行测试的。很明显，如 果外部特性本身有问题或规格说明的规定有误，用墨盒测试方法是发现不了的。 </w:t>
       </w:r>
     </w:p>
     <w:p>
@@ -1360,15 +1419,40 @@
       <w:r>
         <w:t>、</w:t>
       </w:r>
+      <w:proofErr w:type="gramStart"/>
       <w:r>
         <w:rPr>
           <w:rFonts w:hint="eastAsia"/>
         </w:rPr>
-        <w:t>幂指</w:t>
-      </w:r>
-      <w:r>
-        <w:t>运算等</w:t>
-      </w:r>
+        <w:t>幂</w:t>
+      </w:r>
+      <w:proofErr w:type="gramEnd"/>
+      <w:r>
+        <w:rPr>
+          <w:rFonts w:hint="eastAsia"/>
+        </w:rPr>
+        <w:t>指</w:t>
+      </w:r>
+      <w:r>
+        <w:t>运算</w:t>
+      </w:r>
+      <w:r>
+        <w:rPr>
+          <w:rFonts w:hint="eastAsia"/>
+        </w:rPr>
+        <w:t>、</w:t>
+      </w:r>
+      <w:proofErr w:type="gramStart"/>
+      <w:r>
+        <w:rPr>
+          <w:rFonts w:hint="eastAsia"/>
+        </w:rPr>
+        <w:t>取余</w:t>
+      </w:r>
+      <w:r>
+        <w:t>等</w:t>
+      </w:r>
+      <w:proofErr w:type="gramEnd"/>
       <w:r>
         <w:t>。</w:t>
       </w:r>
@@ -1512,15 +1596,31 @@
             <w:r>
               <w:t>、</w:t>
             </w:r>
+            <w:proofErr w:type="gramStart"/>
             <w:r>
               <w:rPr>
                 <w:rFonts w:hint="eastAsia"/>
               </w:rPr>
               <w:t>幂</w:t>
             </w:r>
+            <w:proofErr w:type="gramEnd"/>
             <w:r>
               <w:t>指运算</w:t>
             </w:r>
+            <w:r>
+              <w:rPr>
+                <w:rFonts w:hint="eastAsia"/>
+              </w:rPr>
+              <w:t>、</w:t>
+            </w:r>
+            <w:proofErr w:type="gramStart"/>
+            <w:r>
+              <w:rPr>
+                <w:rFonts w:hint="eastAsia"/>
+              </w:rPr>
+              <w:t>取余</w:t>
+            </w:r>
+            <w:proofErr w:type="gramEnd"/>
           </w:p>
         </w:tc>
       </w:tr>
@@ -1579,6 +1679,9 @@
     <w:p>
       <w:pPr>
         <w:ind w:left="720"/>
+        <w:rPr>
+          <w:rFonts w:hint="eastAsia"/>
+        </w:rPr>
       </w:pPr>
       <w:r>
         <w:rPr>
@@ -1602,19 +1705,21 @@
     <w:tbl>
       <w:tblPr>
         <w:tblStyle w:val="af4"/>
-        <w:tblW w:w="0" w:type="auto"/>
+        <w:tblW w:w="8914" w:type="dxa"/>
         <w:tblInd w:w="720" w:type="dxa"/>
+        <w:tblLayout w:type="fixed"/>
         <w:tblLook w:val="04A0" w:firstRow="1" w:lastRow="0" w:firstColumn="1" w:lastColumn="0" w:noHBand="0" w:noVBand="1"/>
       </w:tblPr>
       <w:tblGrid>
-        <w:gridCol w:w="1084"/>
-        <w:gridCol w:w="1116"/>
-        <w:gridCol w:w="1087"/>
-        <w:gridCol w:w="1089"/>
-        <w:gridCol w:w="1091"/>
-        <w:gridCol w:w="1058"/>
-        <w:gridCol w:w="1055"/>
-        <w:gridCol w:w="1050"/>
+        <w:gridCol w:w="1118"/>
+        <w:gridCol w:w="851"/>
+        <w:gridCol w:w="850"/>
+        <w:gridCol w:w="992"/>
+        <w:gridCol w:w="709"/>
+        <w:gridCol w:w="851"/>
+        <w:gridCol w:w="1134"/>
+        <w:gridCol w:w="992"/>
+        <w:gridCol w:w="1417"/>
       </w:tblGrid>
       <w:tr>
         <w:trPr>
@@ -1622,9 +1727,10 @@
         </w:trPr>
         <w:tc>
           <w:tcPr>
-            <w:tcW w:w="1090" w:type="dxa"/>
-          </w:tcPr>
-          <w:p>
+            <w:tcW w:w="1118" w:type="dxa"/>
+          </w:tcPr>
+          <w:p>
+            <w:bookmarkStart w:id="6" w:name="_Hlk6083445"/>
             <w:r>
               <w:rPr>
                 <w:rFonts w:hint="eastAsia"/>
@@ -1635,7 +1741,7 @@
         </w:tc>
         <w:tc>
           <w:tcPr>
-            <w:tcW w:w="1091" w:type="dxa"/>
+            <w:tcW w:w="851" w:type="dxa"/>
           </w:tcPr>
           <w:p>
             <w:r>
@@ -1645,7 +1751,7 @@
         </w:tc>
         <w:tc>
           <w:tcPr>
-            <w:tcW w:w="1091" w:type="dxa"/>
+            <w:tcW w:w="850" w:type="dxa"/>
           </w:tcPr>
           <w:p>
             <w:r>
@@ -1655,7 +1761,7 @@
         </w:tc>
         <w:tc>
           <w:tcPr>
-            <w:tcW w:w="1091" w:type="dxa"/>
+            <w:tcW w:w="992" w:type="dxa"/>
           </w:tcPr>
           <w:p>
             <w:r>
@@ -1665,7 +1771,7 @@
         </w:tc>
         <w:tc>
           <w:tcPr>
-            <w:tcW w:w="1092" w:type="dxa"/>
+            <w:tcW w:w="709" w:type="dxa"/>
           </w:tcPr>
           <w:p>
             <w:r>
@@ -1675,7 +1781,7 @@
         </w:tc>
         <w:tc>
           <w:tcPr>
-            <w:tcW w:w="1061" w:type="dxa"/>
+            <w:tcW w:w="851" w:type="dxa"/>
           </w:tcPr>
           <w:p>
             <w:r>
@@ -1685,11 +1791,16 @@
         </w:tc>
         <w:tc>
           <w:tcPr>
-            <w:tcW w:w="1057" w:type="dxa"/>
-          </w:tcPr>
-          <w:p>
-            <w:r>
-              <w:t>幂运</w:t>
+            <w:tcW w:w="1134" w:type="dxa"/>
+          </w:tcPr>
+          <w:p>
+            <w:proofErr w:type="gramStart"/>
+            <w:r>
+              <w:t>幂</w:t>
+            </w:r>
+            <w:proofErr w:type="gramEnd"/>
+            <w:r>
+              <w:t>运</w:t>
             </w:r>
             <w:r>
               <w:rPr>
@@ -1701,7 +1812,20 @@
         </w:tc>
         <w:tc>
           <w:tcPr>
-            <w:tcW w:w="1057" w:type="dxa"/>
+            <w:tcW w:w="992" w:type="dxa"/>
+          </w:tcPr>
+          <w:p>
+            <w:r>
+              <w:rPr>
+                <w:rFonts w:hint="eastAsia"/>
+              </w:rPr>
+              <w:t>取余数</w:t>
+            </w:r>
+          </w:p>
+        </w:tc>
+        <w:tc>
+          <w:tcPr>
+            <w:tcW w:w="1417" w:type="dxa"/>
           </w:tcPr>
           <w:p>
             <w:r>
@@ -1716,7 +1840,7 @@
         </w:trPr>
         <w:tc>
           <w:tcPr>
-            <w:tcW w:w="1090" w:type="dxa"/>
+            <w:tcW w:w="1118" w:type="dxa"/>
           </w:tcPr>
           <w:p>
             <w:r>
@@ -1726,7 +1850,7 @@
         </w:tc>
         <w:tc>
           <w:tcPr>
-            <w:tcW w:w="1091" w:type="dxa"/>
+            <w:tcW w:w="851" w:type="dxa"/>
           </w:tcPr>
           <w:p>
             <w:r>
@@ -1736,7 +1860,7 @@
         </w:tc>
         <w:tc>
           <w:tcPr>
-            <w:tcW w:w="1091" w:type="dxa"/>
+            <w:tcW w:w="850" w:type="dxa"/>
           </w:tcPr>
           <w:p>
             <w:r>
@@ -1746,7 +1870,7 @@
         </w:tc>
         <w:tc>
           <w:tcPr>
-            <w:tcW w:w="1091" w:type="dxa"/>
+            <w:tcW w:w="992" w:type="dxa"/>
           </w:tcPr>
           <w:p>
             <w:r>
@@ -1756,7 +1880,7 @@
         </w:tc>
         <w:tc>
           <w:tcPr>
-            <w:tcW w:w="1092" w:type="dxa"/>
+            <w:tcW w:w="709" w:type="dxa"/>
           </w:tcPr>
           <w:p>
             <w:r>
@@ -1766,7 +1890,7 @@
         </w:tc>
         <w:tc>
           <w:tcPr>
-            <w:tcW w:w="1061" w:type="dxa"/>
+            <w:tcW w:w="851" w:type="dxa"/>
           </w:tcPr>
           <w:p>
             <w:r>
@@ -1776,7 +1900,7 @@
         </w:tc>
         <w:tc>
           <w:tcPr>
-            <w:tcW w:w="1057" w:type="dxa"/>
+            <w:tcW w:w="1134" w:type="dxa"/>
           </w:tcPr>
           <w:p>
             <w:r>
@@ -1786,7 +1910,20 @@
         </w:tc>
         <w:tc>
           <w:tcPr>
-            <w:tcW w:w="1057" w:type="dxa"/>
+            <w:tcW w:w="992" w:type="dxa"/>
+          </w:tcPr>
+          <w:p>
+            <w:r>
+              <w:rPr>
+                <w:rFonts w:hint="eastAsia"/>
+              </w:rPr>
+              <w:t>7%3</w:t>
+            </w:r>
+          </w:p>
+        </w:tc>
+        <w:tc>
+          <w:tcPr>
+            <w:tcW w:w="1417" w:type="dxa"/>
           </w:tcPr>
           <w:p>
             <w:r>
@@ -1807,7 +1944,7 @@
         </w:trPr>
         <w:tc>
           <w:tcPr>
-            <w:tcW w:w="1090" w:type="dxa"/>
+            <w:tcW w:w="1118" w:type="dxa"/>
           </w:tcPr>
           <w:p>
             <w:r>
@@ -1817,17 +1954,17 @@
         </w:tc>
         <w:tc>
           <w:tcPr>
-            <w:tcW w:w="1091" w:type="dxa"/>
-          </w:tcPr>
-          <w:p>
-            <w:r>
-              <w:t>15.2+30.4</w:t>
-            </w:r>
-          </w:p>
-        </w:tc>
-        <w:tc>
-          <w:tcPr>
-            <w:tcW w:w="1091" w:type="dxa"/>
+            <w:tcW w:w="851" w:type="dxa"/>
+          </w:tcPr>
+          <w:p>
+            <w:r>
+              <w:t>15.2+ 30.4</w:t>
+            </w:r>
+          </w:p>
+        </w:tc>
+        <w:tc>
+          <w:tcPr>
+            <w:tcW w:w="850" w:type="dxa"/>
           </w:tcPr>
           <w:p>
             <w:r>
@@ -1837,7 +1974,7 @@
         </w:tc>
         <w:tc>
           <w:tcPr>
-            <w:tcW w:w="1091" w:type="dxa"/>
+            <w:tcW w:w="992" w:type="dxa"/>
           </w:tcPr>
           <w:p>
             <w:r>
@@ -1847,7 +1984,7 @@
         </w:tc>
         <w:tc>
           <w:tcPr>
-            <w:tcW w:w="1092" w:type="dxa"/>
+            <w:tcW w:w="709" w:type="dxa"/>
           </w:tcPr>
           <w:p>
             <w:r>
@@ -1857,7 +1994,7 @@
         </w:tc>
         <w:tc>
           <w:tcPr>
-            <w:tcW w:w="1061" w:type="dxa"/>
+            <w:tcW w:w="851" w:type="dxa"/>
           </w:tcPr>
           <w:p>
             <w:r>
@@ -1867,7 +2004,7 @@
         </w:tc>
         <w:tc>
           <w:tcPr>
-            <w:tcW w:w="1057" w:type="dxa"/>
+            <w:tcW w:w="1134" w:type="dxa"/>
           </w:tcPr>
           <w:p>
             <w:r>
@@ -1877,14 +2014,27 @@
         </w:tc>
         <w:tc>
           <w:tcPr>
-            <w:tcW w:w="1057" w:type="dxa"/>
-          </w:tcPr>
-          <w:p>
-            <w:r>
-              <w:rPr>
-                <w:rFonts w:hint="eastAsia"/>
-              </w:rPr>
-              <w:t>除阶乘</w:t>
+            <w:tcW w:w="992" w:type="dxa"/>
+          </w:tcPr>
+          <w:p>
+            <w:r>
+              <w:rPr>
+                <w:rFonts w:hint="eastAsia"/>
+              </w:rPr>
+              <w:t>15.5%2.3</w:t>
+            </w:r>
+          </w:p>
+        </w:tc>
+        <w:tc>
+          <w:tcPr>
+            <w:tcW w:w="1417" w:type="dxa"/>
+          </w:tcPr>
+          <w:p>
+            <w:r>
+              <w:rPr>
+                <w:rFonts w:hint="eastAsia"/>
+              </w:rPr>
+              <w:t>除阶乘和取余</w:t>
             </w:r>
             <w:r>
               <w:t>外正常运算</w:t>
@@ -1895,7 +2045,7 @@
       <w:tr>
         <w:tc>
           <w:tcPr>
-            <w:tcW w:w="1090" w:type="dxa"/>
+            <w:tcW w:w="1118" w:type="dxa"/>
           </w:tcPr>
           <w:p>
             <w:r>
@@ -1905,7 +2055,7 @@
         </w:tc>
         <w:tc>
           <w:tcPr>
-            <w:tcW w:w="1091" w:type="dxa"/>
+            <w:tcW w:w="851" w:type="dxa"/>
           </w:tcPr>
           <w:p>
             <w:r>
@@ -1915,17 +2065,25 @@
         </w:tc>
         <w:tc>
           <w:tcPr>
-            <w:tcW w:w="1091" w:type="dxa"/>
-          </w:tcPr>
-          <w:p>
-            <w:r>
-              <w:t>(-4)-(-5)</w:t>
-            </w:r>
-          </w:p>
-        </w:tc>
-        <w:tc>
-          <w:tcPr>
-            <w:tcW w:w="1091" w:type="dxa"/>
+            <w:tcW w:w="850" w:type="dxa"/>
+          </w:tcPr>
+          <w:p>
+            <w:r>
+              <w:t>(-</w:t>
+            </w:r>
+            <w:proofErr w:type="gramStart"/>
+            <w:r>
+              <w:t>4)-(</w:t>
+            </w:r>
+            <w:proofErr w:type="gramEnd"/>
+            <w:r>
+              <w:t>-5)</w:t>
+            </w:r>
+          </w:p>
+        </w:tc>
+        <w:tc>
+          <w:tcPr>
+            <w:tcW w:w="992" w:type="dxa"/>
           </w:tcPr>
           <w:p>
             <w:r>
@@ -1935,17 +2093,17 @@
         </w:tc>
         <w:tc>
           <w:tcPr>
-            <w:tcW w:w="1092" w:type="dxa"/>
-          </w:tcPr>
-          <w:p>
-            <w:r>
-              <w:t>-20/-4</w:t>
-            </w:r>
-          </w:p>
-        </w:tc>
-        <w:tc>
-          <w:tcPr>
-            <w:tcW w:w="1061" w:type="dxa"/>
+            <w:tcW w:w="709" w:type="dxa"/>
+          </w:tcPr>
+          <w:p>
+            <w:r>
+              <w:t>-20/ -4</w:t>
+            </w:r>
+          </w:p>
+        </w:tc>
+        <w:tc>
+          <w:tcPr>
+            <w:tcW w:w="851" w:type="dxa"/>
           </w:tcPr>
           <w:p>
             <w:r>
@@ -1955,11 +2113,19 @@
         </w:tc>
         <w:tc>
           <w:tcPr>
-            <w:tcW w:w="1057" w:type="dxa"/>
-          </w:tcPr>
-          <w:p>
-            <w:r>
-              <w:t>(-5)^(-1</w:t>
+            <w:tcW w:w="1134" w:type="dxa"/>
+          </w:tcPr>
+          <w:p>
+            <w:r>
+              <w:t>(-</w:t>
+            </w:r>
+            <w:proofErr w:type="gramStart"/>
+            <w:r>
+              <w:t>5)^</w:t>
+            </w:r>
+            <w:proofErr w:type="gramEnd"/>
+            <w:r>
+              <w:t>(-1</w:t>
             </w:r>
             <w:r>
               <w:rPr>
@@ -1971,7 +2137,20 @@
         </w:tc>
         <w:tc>
           <w:tcPr>
-            <w:tcW w:w="1057" w:type="dxa"/>
+            <w:tcW w:w="992" w:type="dxa"/>
+          </w:tcPr>
+          <w:p>
+            <w:r>
+              <w:rPr>
+                <w:rFonts w:hint="eastAsia"/>
+              </w:rPr>
+              <w:t>-29%-11</w:t>
+            </w:r>
+          </w:p>
+        </w:tc>
+        <w:tc>
+          <w:tcPr>
+            <w:tcW w:w="1417" w:type="dxa"/>
           </w:tcPr>
           <w:p>
             <w:r>
@@ -1998,7 +2177,7 @@
         </w:trPr>
         <w:tc>
           <w:tcPr>
-            <w:tcW w:w="1090" w:type="dxa"/>
+            <w:tcW w:w="1118" w:type="dxa"/>
           </w:tcPr>
           <w:p>
             <w:r>
@@ -2008,7 +2187,7 @@
         </w:tc>
         <w:tc>
           <w:tcPr>
-            <w:tcW w:w="1091" w:type="dxa"/>
+            <w:tcW w:w="851" w:type="dxa"/>
           </w:tcPr>
           <w:p>
             <w:r>
@@ -2018,7 +2197,7 @@
         </w:tc>
         <w:tc>
           <w:tcPr>
-            <w:tcW w:w="1091" w:type="dxa"/>
+            <w:tcW w:w="850" w:type="dxa"/>
           </w:tcPr>
           <w:p>
             <w:r>
@@ -2028,7 +2207,7 @@
         </w:tc>
         <w:tc>
           <w:tcPr>
-            <w:tcW w:w="1091" w:type="dxa"/>
+            <w:tcW w:w="992" w:type="dxa"/>
           </w:tcPr>
           <w:p>
             <w:r>
@@ -2044,7 +2223,7 @@
         </w:tc>
         <w:tc>
           <w:tcPr>
-            <w:tcW w:w="1092" w:type="dxa"/>
+            <w:tcW w:w="709" w:type="dxa"/>
           </w:tcPr>
           <w:p>
             <w:r>
@@ -2054,7 +2233,7 @@
         </w:tc>
         <w:tc>
           <w:tcPr>
-            <w:tcW w:w="1061" w:type="dxa"/>
+            <w:tcW w:w="851" w:type="dxa"/>
           </w:tcPr>
           <w:p>
             <w:r>
@@ -2064,7 +2243,7 @@
         </w:tc>
         <w:tc>
           <w:tcPr>
-            <w:tcW w:w="1057" w:type="dxa"/>
+            <w:tcW w:w="1134" w:type="dxa"/>
           </w:tcPr>
           <w:p>
             <w:r>
@@ -2080,7 +2259,17 @@
         </w:tc>
         <w:tc>
           <w:tcPr>
-            <w:tcW w:w="1057" w:type="dxa"/>
+            <w:tcW w:w="992" w:type="dxa"/>
+          </w:tcPr>
+          <w:p>
+            <w:r>
+              <w:t>E%5</w:t>
+            </w:r>
+          </w:p>
+        </w:tc>
+        <w:tc>
+          <w:tcPr>
+            <w:tcW w:w="1417" w:type="dxa"/>
           </w:tcPr>
           <w:p>
             <w:r>
@@ -2095,6 +2284,7 @@
           </w:p>
         </w:tc>
       </w:tr>
+      <w:bookmarkEnd w:id="6"/>
     </w:tbl>
     <w:p/>
     <w:p>
@@ -3334,6 +3524,7 @@
                 <w:b/>
               </w:rPr>
             </w:pPr>
+            <w:proofErr w:type="gramStart"/>
             <w:r>
               <w:rPr>
                 <w:rFonts w:hint="eastAsia"/>
@@ -3347,6 +3538,7 @@
               </w:rPr>
               <w:t>零错误</w:t>
             </w:r>
+            <w:proofErr w:type="gramEnd"/>
           </w:p>
         </w:tc>
       </w:tr>
@@ -3505,6 +3697,7 @@
           </w:tcPr>
           <w:p>
             <w:r>
+              <w:lastRenderedPageBreak/>
               <w:t>测试用例编号</w:t>
             </w:r>
           </w:p>
@@ -3847,6 +4040,7 @@
             <w:tcW w:w="1727" w:type="dxa"/>
           </w:tcPr>
           <w:p>
+            <w:proofErr w:type="gramStart"/>
             <w:r>
               <w:rPr>
                 <w:rFonts w:hint="eastAsia"/>
@@ -3856,6 +4050,7 @@
             <w:r>
               <w:t>数</w:t>
             </w:r>
+            <w:proofErr w:type="gramEnd"/>
           </w:p>
         </w:tc>
         <w:tc>
@@ -3908,14 +4103,23 @@
                 <w:rFonts w:hint="eastAsia"/>
                 <w:b/>
               </w:rPr>
-              <w:t>报错</w:t>
-            </w:r>
-            <w:r>
-              <w:rPr>
+              <w:t>报</w:t>
+            </w:r>
+            <w:proofErr w:type="gramStart"/>
+            <w:r>
+              <w:rPr>
+                <w:rFonts w:hint="eastAsia"/>
                 <w:b/>
               </w:rPr>
+              <w:t>错</w:t>
+            </w:r>
+            <w:r>
+              <w:rPr>
+                <w:b/>
+              </w:rPr>
               <w:t>信息</w:t>
             </w:r>
+            <w:proofErr w:type="gramEnd"/>
           </w:p>
         </w:tc>
       </w:tr>
@@ -4028,18 +4232,141 @@
                 <w:rFonts w:hint="eastAsia"/>
                 <w:b/>
               </w:rPr>
-              <w:t>报错信息</w:t>
+              <w:t>报</w:t>
+            </w:r>
+            <w:proofErr w:type="gramStart"/>
+            <w:r>
+              <w:rPr>
+                <w:rFonts w:hint="eastAsia"/>
+                <w:b/>
+              </w:rPr>
+              <w:t>错信息</w:t>
+            </w:r>
+            <w:proofErr w:type="gramEnd"/>
+          </w:p>
+        </w:tc>
+      </w:tr>
+    </w:tbl>
+    <w:p>
+      <w:pPr>
+        <w:ind w:left="720"/>
+      </w:pPr>
+    </w:p>
+    <w:tbl>
+      <w:tblPr>
+        <w:tblStyle w:val="af4"/>
+        <w:tblW w:w="0" w:type="auto"/>
+        <w:tblInd w:w="720" w:type="dxa"/>
+        <w:tblLook w:val="04A0" w:firstRow="1" w:lastRow="0" w:firstColumn="1" w:lastColumn="0" w:noHBand="0" w:noVBand="1"/>
+      </w:tblPr>
+      <w:tblGrid>
+        <w:gridCol w:w="1726"/>
+        <w:gridCol w:w="1727"/>
+        <w:gridCol w:w="1726"/>
+        <w:gridCol w:w="1709"/>
+      </w:tblGrid>
+      <w:tr>
+        <w:tc>
+          <w:tcPr>
+            <w:tcW w:w="1726" w:type="dxa"/>
+            <w:tcBorders>
+              <w:top w:val="single" w:sz="4" w:space="0" w:color="auto"/>
+              <w:left w:val="single" w:sz="4" w:space="0" w:color="auto"/>
+              <w:bottom w:val="single" w:sz="4" w:space="0" w:color="auto"/>
+              <w:right w:val="single" w:sz="4" w:space="0" w:color="auto"/>
+            </w:tcBorders>
+            <w:hideMark/>
+          </w:tcPr>
+          <w:p>
+            <w:r>
+              <w:rPr>
+                <w:rFonts w:hint="eastAsia"/>
+              </w:rPr>
+              <w:t>测试用例编号</w:t>
+            </w:r>
+          </w:p>
+        </w:tc>
+        <w:tc>
+          <w:tcPr>
+            <w:tcW w:w="1727" w:type="dxa"/>
+            <w:tcBorders>
+              <w:top w:val="single" w:sz="4" w:space="0" w:color="auto"/>
+              <w:left w:val="single" w:sz="4" w:space="0" w:color="auto"/>
+              <w:bottom w:val="single" w:sz="4" w:space="0" w:color="auto"/>
+              <w:right w:val="single" w:sz="4" w:space="0" w:color="auto"/>
+            </w:tcBorders>
+            <w:hideMark/>
+          </w:tcPr>
+          <w:p>
+            <w:r>
+              <w:rPr>
+                <w:rFonts w:hint="eastAsia"/>
+              </w:rPr>
+              <w:t>被除数（取余）</w:t>
+            </w:r>
+          </w:p>
+        </w:tc>
+        <w:tc>
+          <w:tcPr>
+            <w:tcW w:w="1726" w:type="dxa"/>
+            <w:tcBorders>
+              <w:top w:val="single" w:sz="4" w:space="0" w:color="auto"/>
+              <w:left w:val="single" w:sz="4" w:space="0" w:color="auto"/>
+              <w:bottom w:val="single" w:sz="4" w:space="0" w:color="auto"/>
+              <w:right w:val="single" w:sz="4" w:space="0" w:color="auto"/>
+            </w:tcBorders>
+            <w:hideMark/>
+          </w:tcPr>
+          <w:p>
+            <w:r>
+              <w:rPr>
+                <w:rFonts w:hint="eastAsia"/>
+              </w:rPr>
+              <w:t>除数</w:t>
+            </w:r>
+          </w:p>
+        </w:tc>
+        <w:tc>
+          <w:tcPr>
+            <w:tcW w:w="1709" w:type="dxa"/>
+            <w:tcBorders>
+              <w:top w:val="single" w:sz="4" w:space="0" w:color="auto"/>
+              <w:left w:val="single" w:sz="4" w:space="0" w:color="auto"/>
+              <w:bottom w:val="single" w:sz="4" w:space="0" w:color="auto"/>
+              <w:right w:val="single" w:sz="4" w:space="0" w:color="auto"/>
+            </w:tcBorders>
+            <w:hideMark/>
+          </w:tcPr>
+          <w:p>
+            <w:r>
+              <w:rPr>
+                <w:rFonts w:hint="eastAsia"/>
+              </w:rPr>
+              <w:t>预期输出</w:t>
             </w:r>
           </w:p>
         </w:tc>
       </w:tr>
       <w:tr>
+        <w:trPr>
+          <w:trHeight w:val="311"/>
+        </w:trPr>
         <w:tc>
           <w:tcPr>
             <w:tcW w:w="1726" w:type="dxa"/>
-          </w:tcPr>
-          <w:p>
-            <w:r>
+            <w:tcBorders>
+              <w:top w:val="single" w:sz="4" w:space="0" w:color="auto"/>
+              <w:left w:val="single" w:sz="4" w:space="0" w:color="auto"/>
+              <w:bottom w:val="single" w:sz="4" w:space="0" w:color="auto"/>
+              <w:right w:val="single" w:sz="4" w:space="0" w:color="auto"/>
+            </w:tcBorders>
+            <w:hideMark/>
+          </w:tcPr>
+          <w:p>
+            <w:r>
+              <w:rPr>
+                <w:rFonts w:hint="eastAsia"/>
+              </w:rPr>
               <w:t>35</w:t>
             </w:r>
           </w:p>
@@ -4047,19 +4374,419 @@
         <w:tc>
           <w:tcPr>
             <w:tcW w:w="1727" w:type="dxa"/>
-          </w:tcPr>
-          <w:p>
-            <w:r>
-              <w:t>31</w:t>
+            <w:tcBorders>
+              <w:top w:val="single" w:sz="4" w:space="0" w:color="auto"/>
+              <w:left w:val="single" w:sz="4" w:space="0" w:color="auto"/>
+              <w:bottom w:val="single" w:sz="4" w:space="0" w:color="auto"/>
+              <w:right w:val="single" w:sz="4" w:space="0" w:color="auto"/>
+            </w:tcBorders>
+            <w:hideMark/>
+          </w:tcPr>
+          <w:p>
+            <w:r>
+              <w:rPr>
+                <w:rFonts w:hint="eastAsia"/>
+              </w:rPr>
+              <w:t>10.5</w:t>
+            </w:r>
+          </w:p>
+        </w:tc>
+        <w:tc>
+          <w:tcPr>
+            <w:tcW w:w="1726" w:type="dxa"/>
+            <w:tcBorders>
+              <w:top w:val="single" w:sz="4" w:space="0" w:color="auto"/>
+              <w:left w:val="single" w:sz="4" w:space="0" w:color="auto"/>
+              <w:bottom w:val="single" w:sz="4" w:space="0" w:color="auto"/>
+              <w:right w:val="single" w:sz="4" w:space="0" w:color="auto"/>
+            </w:tcBorders>
+            <w:hideMark/>
+          </w:tcPr>
+          <w:p>
+            <w:r>
+              <w:rPr>
+                <w:rFonts w:hint="eastAsia"/>
+              </w:rPr>
+              <w:t>10</w:t>
             </w:r>
           </w:p>
         </w:tc>
         <w:tc>
           <w:tcPr>
             <w:tcW w:w="1709" w:type="dxa"/>
-          </w:tcPr>
-          <w:p>
-            <w:r>
+            <w:tcBorders>
+              <w:top w:val="single" w:sz="4" w:space="0" w:color="auto"/>
+              <w:left w:val="single" w:sz="4" w:space="0" w:color="auto"/>
+              <w:bottom w:val="single" w:sz="4" w:space="0" w:color="auto"/>
+              <w:right w:val="single" w:sz="4" w:space="0" w:color="auto"/>
+            </w:tcBorders>
+            <w:hideMark/>
+          </w:tcPr>
+          <w:p>
+            <w:r>
+              <w:rPr>
+                <w:rFonts w:hint="eastAsia"/>
+                <w:b/>
+              </w:rPr>
+              <w:t>报</w:t>
+            </w:r>
+            <w:proofErr w:type="gramStart"/>
+            <w:r>
+              <w:rPr>
+                <w:rFonts w:hint="eastAsia"/>
+                <w:b/>
+              </w:rPr>
+              <w:t>错信息</w:t>
+            </w:r>
+            <w:proofErr w:type="gramEnd"/>
+          </w:p>
+        </w:tc>
+      </w:tr>
+      <w:tr>
+        <w:tc>
+          <w:tcPr>
+            <w:tcW w:w="1726" w:type="dxa"/>
+            <w:tcBorders>
+              <w:top w:val="single" w:sz="4" w:space="0" w:color="auto"/>
+              <w:left w:val="single" w:sz="4" w:space="0" w:color="auto"/>
+              <w:bottom w:val="single" w:sz="4" w:space="0" w:color="auto"/>
+              <w:right w:val="single" w:sz="4" w:space="0" w:color="auto"/>
+            </w:tcBorders>
+            <w:hideMark/>
+          </w:tcPr>
+          <w:p>
+            <w:r>
+              <w:rPr>
+                <w:rFonts w:hint="eastAsia"/>
+              </w:rPr>
+              <w:t>36</w:t>
+            </w:r>
+          </w:p>
+        </w:tc>
+        <w:tc>
+          <w:tcPr>
+            <w:tcW w:w="1727" w:type="dxa"/>
+            <w:tcBorders>
+              <w:top w:val="single" w:sz="4" w:space="0" w:color="auto"/>
+              <w:left w:val="single" w:sz="4" w:space="0" w:color="auto"/>
+              <w:bottom w:val="single" w:sz="4" w:space="0" w:color="auto"/>
+              <w:right w:val="single" w:sz="4" w:space="0" w:color="auto"/>
+            </w:tcBorders>
+            <w:hideMark/>
+          </w:tcPr>
+          <w:p>
+            <w:r>
+              <w:rPr>
+                <w:rFonts w:hint="eastAsia"/>
+              </w:rPr>
+              <w:t>0</w:t>
+            </w:r>
+          </w:p>
+        </w:tc>
+        <w:tc>
+          <w:tcPr>
+            <w:tcW w:w="1726" w:type="dxa"/>
+            <w:tcBorders>
+              <w:top w:val="single" w:sz="4" w:space="0" w:color="auto"/>
+              <w:left w:val="single" w:sz="4" w:space="0" w:color="auto"/>
+              <w:bottom w:val="single" w:sz="4" w:space="0" w:color="auto"/>
+              <w:right w:val="single" w:sz="4" w:space="0" w:color="auto"/>
+            </w:tcBorders>
+            <w:hideMark/>
+          </w:tcPr>
+          <w:p>
+            <w:r>
+              <w:rPr>
+                <w:rFonts w:hint="eastAsia"/>
+              </w:rPr>
+              <w:t>10.5</w:t>
+            </w:r>
+          </w:p>
+        </w:tc>
+        <w:tc>
+          <w:tcPr>
+            <w:tcW w:w="1709" w:type="dxa"/>
+            <w:tcBorders>
+              <w:top w:val="single" w:sz="4" w:space="0" w:color="auto"/>
+              <w:left w:val="single" w:sz="4" w:space="0" w:color="auto"/>
+              <w:bottom w:val="single" w:sz="4" w:space="0" w:color="auto"/>
+              <w:right w:val="single" w:sz="4" w:space="0" w:color="auto"/>
+            </w:tcBorders>
+            <w:hideMark/>
+          </w:tcPr>
+          <w:p>
+            <w:r>
+              <w:rPr>
+                <w:rFonts w:hint="eastAsia"/>
+                <w:b/>
+              </w:rPr>
+              <w:t>报</w:t>
+            </w:r>
+            <w:proofErr w:type="gramStart"/>
+            <w:r>
+              <w:rPr>
+                <w:rFonts w:hint="eastAsia"/>
+                <w:b/>
+              </w:rPr>
+              <w:t>错信息</w:t>
+            </w:r>
+            <w:proofErr w:type="gramEnd"/>
+          </w:p>
+        </w:tc>
+      </w:tr>
+      <w:tr>
+        <w:trPr>
+          <w:trHeight w:val="284"/>
+        </w:trPr>
+        <w:tc>
+          <w:tcPr>
+            <w:tcW w:w="1726" w:type="dxa"/>
+            <w:tcBorders>
+              <w:top w:val="single" w:sz="4" w:space="0" w:color="auto"/>
+              <w:left w:val="single" w:sz="4" w:space="0" w:color="auto"/>
+              <w:bottom w:val="single" w:sz="4" w:space="0" w:color="auto"/>
+              <w:right w:val="single" w:sz="4" w:space="0" w:color="auto"/>
+            </w:tcBorders>
+            <w:hideMark/>
+          </w:tcPr>
+          <w:p>
+            <w:r>
+              <w:rPr>
+                <w:rFonts w:hint="eastAsia"/>
+              </w:rPr>
+              <w:t>37</w:t>
+            </w:r>
+          </w:p>
+        </w:tc>
+        <w:tc>
+          <w:tcPr>
+            <w:tcW w:w="1727" w:type="dxa"/>
+            <w:tcBorders>
+              <w:top w:val="single" w:sz="4" w:space="0" w:color="auto"/>
+              <w:left w:val="single" w:sz="4" w:space="0" w:color="auto"/>
+              <w:bottom w:val="single" w:sz="4" w:space="0" w:color="auto"/>
+              <w:right w:val="single" w:sz="4" w:space="0" w:color="auto"/>
+            </w:tcBorders>
+            <w:hideMark/>
+          </w:tcPr>
+          <w:p>
+            <w:r>
+              <w:rPr>
+                <w:rFonts w:hint="eastAsia"/>
+              </w:rPr>
+              <w:t>70</w:t>
+            </w:r>
+          </w:p>
+        </w:tc>
+        <w:tc>
+          <w:tcPr>
+            <w:tcW w:w="1726" w:type="dxa"/>
+            <w:tcBorders>
+              <w:top w:val="single" w:sz="4" w:space="0" w:color="auto"/>
+              <w:left w:val="single" w:sz="4" w:space="0" w:color="auto"/>
+              <w:bottom w:val="single" w:sz="4" w:space="0" w:color="auto"/>
+              <w:right w:val="single" w:sz="4" w:space="0" w:color="auto"/>
+            </w:tcBorders>
+            <w:hideMark/>
+          </w:tcPr>
+          <w:p>
+            <w:r>
+              <w:rPr>
+                <w:rFonts w:hint="eastAsia"/>
+              </w:rPr>
+              <w:t>0</w:t>
+            </w:r>
+          </w:p>
+        </w:tc>
+        <w:tc>
+          <w:tcPr>
+            <w:tcW w:w="1709" w:type="dxa"/>
+            <w:tcBorders>
+              <w:top w:val="single" w:sz="4" w:space="0" w:color="auto"/>
+              <w:left w:val="single" w:sz="4" w:space="0" w:color="auto"/>
+              <w:bottom w:val="single" w:sz="4" w:space="0" w:color="auto"/>
+              <w:right w:val="single" w:sz="4" w:space="0" w:color="auto"/>
+            </w:tcBorders>
+            <w:hideMark/>
+          </w:tcPr>
+          <w:p>
+            <w:proofErr w:type="gramStart"/>
+            <w:r>
+              <w:rPr>
+                <w:rFonts w:hint="eastAsia"/>
+                <w:b/>
+              </w:rPr>
+              <w:t>除</w:t>
+            </w:r>
+            <w:r>
+              <w:rPr>
+                <w:b/>
+              </w:rPr>
+              <w:t>零错误</w:t>
+            </w:r>
+            <w:proofErr w:type="gramEnd"/>
+          </w:p>
+        </w:tc>
+      </w:tr>
+      <w:tr>
+        <w:tc>
+          <w:tcPr>
+            <w:tcW w:w="1726" w:type="dxa"/>
+            <w:tcBorders>
+              <w:top w:val="single" w:sz="4" w:space="0" w:color="auto"/>
+              <w:left w:val="single" w:sz="4" w:space="0" w:color="auto"/>
+              <w:bottom w:val="single" w:sz="4" w:space="0" w:color="auto"/>
+              <w:right w:val="single" w:sz="4" w:space="0" w:color="auto"/>
+            </w:tcBorders>
+            <w:hideMark/>
+          </w:tcPr>
+          <w:p>
+            <w:r>
+              <w:rPr>
+                <w:rFonts w:hint="eastAsia"/>
+              </w:rPr>
+              <w:t>38</w:t>
+            </w:r>
+          </w:p>
+        </w:tc>
+        <w:tc>
+          <w:tcPr>
+            <w:tcW w:w="1727" w:type="dxa"/>
+            <w:tcBorders>
+              <w:top w:val="single" w:sz="4" w:space="0" w:color="auto"/>
+              <w:left w:val="single" w:sz="4" w:space="0" w:color="auto"/>
+              <w:bottom w:val="single" w:sz="4" w:space="0" w:color="auto"/>
+              <w:right w:val="single" w:sz="4" w:space="0" w:color="auto"/>
+            </w:tcBorders>
+            <w:hideMark/>
+          </w:tcPr>
+          <w:p>
+            <w:r>
+              <w:rPr>
+                <w:rFonts w:hint="eastAsia"/>
+              </w:rPr>
+              <w:t>-75</w:t>
+            </w:r>
+          </w:p>
+        </w:tc>
+        <w:tc>
+          <w:tcPr>
+            <w:tcW w:w="1726" w:type="dxa"/>
+            <w:tcBorders>
+              <w:top w:val="single" w:sz="4" w:space="0" w:color="auto"/>
+              <w:left w:val="single" w:sz="4" w:space="0" w:color="auto"/>
+              <w:bottom w:val="single" w:sz="4" w:space="0" w:color="auto"/>
+              <w:right w:val="single" w:sz="4" w:space="0" w:color="auto"/>
+            </w:tcBorders>
+            <w:hideMark/>
+          </w:tcPr>
+          <w:p>
+            <w:r>
+              <w:rPr>
+                <w:rFonts w:hint="eastAsia"/>
+              </w:rPr>
+              <w:t>10</w:t>
+            </w:r>
+          </w:p>
+        </w:tc>
+        <w:tc>
+          <w:tcPr>
+            <w:tcW w:w="1709" w:type="dxa"/>
+            <w:tcBorders>
+              <w:top w:val="single" w:sz="4" w:space="0" w:color="auto"/>
+              <w:left w:val="single" w:sz="4" w:space="0" w:color="auto"/>
+              <w:bottom w:val="single" w:sz="4" w:space="0" w:color="auto"/>
+              <w:right w:val="single" w:sz="4" w:space="0" w:color="auto"/>
+            </w:tcBorders>
+            <w:hideMark/>
+          </w:tcPr>
+          <w:p>
+            <w:r>
+              <w:rPr>
+                <w:rFonts w:hint="eastAsia"/>
+              </w:rPr>
+              <w:t>正常运算</w:t>
+            </w:r>
+          </w:p>
+        </w:tc>
+      </w:tr>
+      <w:tr>
+        <w:tc>
+          <w:tcPr>
+            <w:tcW w:w="1726" w:type="dxa"/>
+            <w:tcBorders>
+              <w:top w:val="single" w:sz="4" w:space="0" w:color="auto"/>
+              <w:left w:val="single" w:sz="4" w:space="0" w:color="auto"/>
+              <w:bottom w:val="single" w:sz="4" w:space="0" w:color="auto"/>
+              <w:right w:val="single" w:sz="4" w:space="0" w:color="auto"/>
+            </w:tcBorders>
+            <w:hideMark/>
+          </w:tcPr>
+          <w:p>
+            <w:r>
+              <w:rPr>
+                <w:rFonts w:hint="eastAsia"/>
+              </w:rPr>
+              <w:t>39</w:t>
+            </w:r>
+          </w:p>
+        </w:tc>
+        <w:tc>
+          <w:tcPr>
+            <w:tcW w:w="1727" w:type="dxa"/>
+            <w:tcBorders>
+              <w:top w:val="single" w:sz="4" w:space="0" w:color="auto"/>
+              <w:left w:val="single" w:sz="4" w:space="0" w:color="auto"/>
+              <w:bottom w:val="single" w:sz="4" w:space="0" w:color="auto"/>
+              <w:right w:val="single" w:sz="4" w:space="0" w:color="auto"/>
+            </w:tcBorders>
+            <w:hideMark/>
+          </w:tcPr>
+          <w:p>
+            <w:r>
+              <w:rPr>
+                <w:rFonts w:hint="eastAsia"/>
+              </w:rPr>
+              <w:t>100</w:t>
+            </w:r>
+          </w:p>
+        </w:tc>
+        <w:tc>
+          <w:tcPr>
+            <w:tcW w:w="1726" w:type="dxa"/>
+            <w:tcBorders>
+              <w:top w:val="single" w:sz="4" w:space="0" w:color="auto"/>
+              <w:left w:val="single" w:sz="4" w:space="0" w:color="auto"/>
+              <w:bottom w:val="single" w:sz="4" w:space="0" w:color="auto"/>
+              <w:right w:val="single" w:sz="4" w:space="0" w:color="auto"/>
+            </w:tcBorders>
+            <w:hideMark/>
+          </w:tcPr>
+          <w:p>
+            <w:r>
+              <w:rPr>
+                <w:rFonts w:hint="eastAsia"/>
+              </w:rPr>
+              <w:t>-10</w:t>
+            </w:r>
+          </w:p>
+        </w:tc>
+        <w:tc>
+          <w:tcPr>
+            <w:tcW w:w="1709" w:type="dxa"/>
+            <w:tcBorders>
+              <w:top w:val="single" w:sz="4" w:space="0" w:color="auto"/>
+              <w:left w:val="single" w:sz="4" w:space="0" w:color="auto"/>
+              <w:bottom w:val="single" w:sz="4" w:space="0" w:color="auto"/>
+              <w:right w:val="single" w:sz="4" w:space="0" w:color="auto"/>
+            </w:tcBorders>
+            <w:hideMark/>
+          </w:tcPr>
+          <w:p>
+            <w:r>
+              <w:rPr>
+                <w:rFonts w:hint="eastAsia"/>
+              </w:rPr>
               <w:t>正常运算</w:t>
             </w:r>
           </w:p>
@@ -4072,39 +4799,80 @@
         <w:tc>
           <w:tcPr>
             <w:tcW w:w="1726" w:type="dxa"/>
-          </w:tcPr>
-          <w:p>
-            <w:r>
-              <w:t>36</w:t>
+            <w:tcBorders>
+              <w:top w:val="single" w:sz="4" w:space="0" w:color="auto"/>
+              <w:left w:val="single" w:sz="4" w:space="0" w:color="auto"/>
+              <w:bottom w:val="single" w:sz="4" w:space="0" w:color="auto"/>
+              <w:right w:val="single" w:sz="4" w:space="0" w:color="auto"/>
+            </w:tcBorders>
+            <w:hideMark/>
+          </w:tcPr>
+          <w:p>
+            <w:r>
+              <w:rPr>
+                <w:rFonts w:hint="eastAsia"/>
+              </w:rPr>
+              <w:t>40</w:t>
             </w:r>
           </w:p>
         </w:tc>
         <w:tc>
           <w:tcPr>
             <w:tcW w:w="1727" w:type="dxa"/>
-          </w:tcPr>
-          <w:p>
-            <w:r>
-              <w:t>32</w:t>
+            <w:tcBorders>
+              <w:top w:val="single" w:sz="4" w:space="0" w:color="auto"/>
+              <w:left w:val="single" w:sz="4" w:space="0" w:color="auto"/>
+              <w:bottom w:val="single" w:sz="4" w:space="0" w:color="auto"/>
+              <w:right w:val="single" w:sz="4" w:space="0" w:color="auto"/>
+            </w:tcBorders>
+            <w:hideMark/>
+          </w:tcPr>
+          <w:p>
+            <w:r>
+              <w:rPr>
+                <w:rFonts w:hint="eastAsia"/>
+              </w:rPr>
+              <w:t>0</w:t>
+            </w:r>
+          </w:p>
+        </w:tc>
+        <w:tc>
+          <w:tcPr>
+            <w:tcW w:w="1726" w:type="dxa"/>
+            <w:tcBorders>
+              <w:top w:val="single" w:sz="4" w:space="0" w:color="auto"/>
+              <w:left w:val="single" w:sz="4" w:space="0" w:color="auto"/>
+              <w:bottom w:val="single" w:sz="4" w:space="0" w:color="auto"/>
+              <w:right w:val="single" w:sz="4" w:space="0" w:color="auto"/>
+            </w:tcBorders>
+            <w:hideMark/>
+          </w:tcPr>
+          <w:p>
+            <w:r>
+              <w:rPr>
+                <w:rFonts w:hint="eastAsia"/>
+              </w:rPr>
+              <w:t>-7</w:t>
             </w:r>
           </w:p>
         </w:tc>
         <w:tc>
           <w:tcPr>
             <w:tcW w:w="1709" w:type="dxa"/>
-          </w:tcPr>
-          <w:p>
-            <w:pPr>
-              <w:rPr>
-                <w:b/>
-              </w:rPr>
-            </w:pPr>
-            <w:r>
-              <w:rPr>
-                <w:rFonts w:hint="eastAsia"/>
-                <w:b/>
-              </w:rPr>
-              <w:t>溢出</w:t>
+            <w:tcBorders>
+              <w:top w:val="single" w:sz="4" w:space="0" w:color="auto"/>
+              <w:left w:val="single" w:sz="4" w:space="0" w:color="auto"/>
+              <w:bottom w:val="single" w:sz="4" w:space="0" w:color="auto"/>
+              <w:right w:val="single" w:sz="4" w:space="0" w:color="auto"/>
+            </w:tcBorders>
+            <w:hideMark/>
+          </w:tcPr>
+          <w:p>
+            <w:r>
+              <w:rPr>
+                <w:rFonts w:hint="eastAsia"/>
+              </w:rPr>
+              <w:t>正常运算</w:t>
             </w:r>
           </w:p>
         </w:tc>
@@ -4112,15 +4880,14 @@
     </w:tbl>
     <w:p>
       <w:pPr>
-        <w:pStyle w:val="InfoBlue"/>
+        <w:rPr>
+          <w:rFonts w:hint="eastAsia"/>
+        </w:rPr>
       </w:pPr>
     </w:p>
     <w:p>
       <w:pPr>
         <w:ind w:left="720"/>
-        <w:rPr>
-          <w:rFonts w:hint="eastAsia"/>
-        </w:rPr>
       </w:pPr>
       <w:r>
         <w:t>复杂表示</w:t>
@@ -4150,14 +4917,9 @@
       <w:tr>
         <w:tc>
           <w:tcPr>
-            <w:tcW w:w="3116" w:type="dxa"/>
-          </w:tcPr>
-          <w:p>
-            <w:pPr>
-              <w:rPr>
-                <w:rFonts w:hint="eastAsia"/>
-              </w:rPr>
-            </w:pPr>
+            <w:tcW w:w="2834" w:type="dxa"/>
+          </w:tcPr>
+          <w:p>
             <w:r>
               <w:t>测试用例编号</w:t>
             </w:r>
@@ -4165,14 +4927,9 @@
         </w:tc>
         <w:tc>
           <w:tcPr>
-            <w:tcW w:w="3117" w:type="dxa"/>
-          </w:tcPr>
-          <w:p>
-            <w:pPr>
-              <w:rPr>
-                <w:rFonts w:hint="eastAsia"/>
-              </w:rPr>
-            </w:pPr>
+            <w:tcW w:w="2940" w:type="dxa"/>
+          </w:tcPr>
+          <w:p>
             <w:r>
               <w:t>表达式</w:t>
             </w:r>
@@ -4180,14 +4937,9 @@
         </w:tc>
         <w:tc>
           <w:tcPr>
-            <w:tcW w:w="3117" w:type="dxa"/>
-          </w:tcPr>
-          <w:p>
-            <w:pPr>
-              <w:rPr>
-                <w:rFonts w:hint="eastAsia"/>
-              </w:rPr>
-            </w:pPr>
+            <w:tcW w:w="2856" w:type="dxa"/>
+          </w:tcPr>
+          <w:p>
             <w:r>
               <w:t>预期输出</w:t>
             </w:r>
@@ -4197,17 +4949,20 @@
       <w:tr>
         <w:tc>
           <w:tcPr>
-            <w:tcW w:w="3116" w:type="dxa"/>
-          </w:tcPr>
-          <w:p>
-            <w:r>
-              <w:t>37</w:t>
-            </w:r>
-          </w:p>
-        </w:tc>
-        <w:tc>
-          <w:tcPr>
-            <w:tcW w:w="3117" w:type="dxa"/>
+            <w:tcW w:w="2834" w:type="dxa"/>
+          </w:tcPr>
+          <w:p>
+            <w:r>
+              <w:rPr>
+                <w:rFonts w:hint="eastAsia"/>
+              </w:rPr>
+              <w:t>41</w:t>
+            </w:r>
+          </w:p>
+        </w:tc>
+        <w:tc>
+          <w:tcPr>
+            <w:tcW w:w="2940" w:type="dxa"/>
           </w:tcPr>
           <w:p>
             <w:r>
@@ -4217,14 +4972,9 @@
         </w:tc>
         <w:tc>
           <w:tcPr>
-            <w:tcW w:w="3117" w:type="dxa"/>
-          </w:tcPr>
-          <w:p>
-            <w:pPr>
-              <w:rPr>
-                <w:rFonts w:hint="eastAsia"/>
-              </w:rPr>
-            </w:pPr>
+            <w:tcW w:w="2856" w:type="dxa"/>
+          </w:tcPr>
+          <w:p>
             <w:r>
               <w:t>10</w:t>
             </w:r>
@@ -4234,17 +4984,20 @@
       <w:tr>
         <w:tc>
           <w:tcPr>
-            <w:tcW w:w="3116" w:type="dxa"/>
-          </w:tcPr>
-          <w:p>
-            <w:r>
-              <w:t>38</w:t>
-            </w:r>
-          </w:p>
-        </w:tc>
-        <w:tc>
-          <w:tcPr>
-            <w:tcW w:w="3117" w:type="dxa"/>
+            <w:tcW w:w="2834" w:type="dxa"/>
+          </w:tcPr>
+          <w:p>
+            <w:r>
+              <w:rPr>
+                <w:rFonts w:hint="eastAsia"/>
+              </w:rPr>
+              <w:t>42</w:t>
+            </w:r>
+          </w:p>
+        </w:tc>
+        <w:tc>
+          <w:tcPr>
+            <w:tcW w:w="2940" w:type="dxa"/>
           </w:tcPr>
           <w:p>
             <w:r>
@@ -4254,14 +5007,10 @@
         </w:tc>
         <w:tc>
           <w:tcPr>
-            <w:tcW w:w="3117" w:type="dxa"/>
-          </w:tcPr>
-          <w:p>
-            <w:pPr>
-              <w:rPr>
-                <w:rFonts w:hint="eastAsia"/>
-              </w:rPr>
-            </w:pPr>
+            <w:tcW w:w="2856" w:type="dxa"/>
+          </w:tcPr>
+          <w:p>
+            <w:proofErr w:type="gramStart"/>
             <w:r>
               <w:rPr>
                 <w:rFonts w:hint="eastAsia"/>
@@ -4271,23 +5020,27 @@
             <w:r>
               <w:t>错误</w:t>
             </w:r>
+            <w:proofErr w:type="gramEnd"/>
           </w:p>
         </w:tc>
       </w:tr>
       <w:tr>
         <w:tc>
           <w:tcPr>
-            <w:tcW w:w="3116" w:type="dxa"/>
-          </w:tcPr>
-          <w:p>
-            <w:r>
-              <w:t>39</w:t>
-            </w:r>
-          </w:p>
-        </w:tc>
-        <w:tc>
-          <w:tcPr>
-            <w:tcW w:w="3117" w:type="dxa"/>
+            <w:tcW w:w="2834" w:type="dxa"/>
+          </w:tcPr>
+          <w:p>
+            <w:r>
+              <w:rPr>
+                <w:rFonts w:hint="eastAsia"/>
+              </w:rPr>
+              <w:t>43</w:t>
+            </w:r>
+          </w:p>
+        </w:tc>
+        <w:tc>
+          <w:tcPr>
+            <w:tcW w:w="2940" w:type="dxa"/>
           </w:tcPr>
           <w:p>
             <w:r>
@@ -4297,14 +5050,9 @@
         </w:tc>
         <w:tc>
           <w:tcPr>
-            <w:tcW w:w="3117" w:type="dxa"/>
-          </w:tcPr>
-          <w:p>
-            <w:pPr>
-              <w:rPr>
-                <w:rFonts w:hint="eastAsia"/>
-              </w:rPr>
-            </w:pPr>
+            <w:tcW w:w="2856" w:type="dxa"/>
+          </w:tcPr>
+          <w:p>
             <w:r>
               <w:t>67</w:t>
             </w:r>
@@ -4317,17 +5065,23 @@
         </w:trPr>
         <w:tc>
           <w:tcPr>
-            <w:tcW w:w="3116" w:type="dxa"/>
-          </w:tcPr>
-          <w:p>
-            <w:r>
-              <w:t>40</w:t>
-            </w:r>
-          </w:p>
-        </w:tc>
-        <w:tc>
-          <w:tcPr>
-            <w:tcW w:w="3117" w:type="dxa"/>
+            <w:tcW w:w="2834" w:type="dxa"/>
+          </w:tcPr>
+          <w:p>
+            <w:r>
+              <w:t>4</w:t>
+            </w:r>
+            <w:r>
+              <w:rPr>
+                <w:rFonts w:hint="eastAsia"/>
+              </w:rPr>
+              <w:t>4</w:t>
+            </w:r>
+          </w:p>
+        </w:tc>
+        <w:tc>
+          <w:tcPr>
+            <w:tcW w:w="2940" w:type="dxa"/>
           </w:tcPr>
           <w:p>
             <w:r>
@@ -4337,14 +5091,9 @@
         </w:tc>
         <w:tc>
           <w:tcPr>
-            <w:tcW w:w="3117" w:type="dxa"/>
-          </w:tcPr>
-          <w:p>
-            <w:pPr>
-              <w:rPr>
-                <w:rFonts w:hint="eastAsia"/>
-              </w:rPr>
-            </w:pPr>
+            <w:tcW w:w="2856" w:type="dxa"/>
+          </w:tcPr>
+          <w:p>
             <w:r>
               <w:t>2</w:t>
             </w:r>
@@ -4357,27 +5106,41 @@
         </w:trPr>
         <w:tc>
           <w:tcPr>
-            <w:tcW w:w="3116" w:type="dxa"/>
-          </w:tcPr>
-          <w:p>
-            <w:r>
-              <w:t>41</w:t>
-            </w:r>
-          </w:p>
-        </w:tc>
-        <w:tc>
-          <w:tcPr>
-            <w:tcW w:w="3117" w:type="dxa"/>
-          </w:tcPr>
-          <w:p>
-            <w:r>
-              <w:t>36/3!^2</w:t>
-            </w:r>
-          </w:p>
-        </w:tc>
-        <w:tc>
-          <w:tcPr>
-            <w:tcW w:w="3117" w:type="dxa"/>
+            <w:tcW w:w="2834" w:type="dxa"/>
+          </w:tcPr>
+          <w:p>
+            <w:r>
+              <w:t>4</w:t>
+            </w:r>
+            <w:r>
+              <w:rPr>
+                <w:rFonts w:hint="eastAsia"/>
+              </w:rPr>
+              <w:t>5</w:t>
+            </w:r>
+          </w:p>
+        </w:tc>
+        <w:tc>
+          <w:tcPr>
+            <w:tcW w:w="2940" w:type="dxa"/>
+          </w:tcPr>
+          <w:p>
+            <w:r>
+              <w:t>36/</w:t>
+            </w:r>
+            <w:proofErr w:type="gramStart"/>
+            <w:r>
+              <w:t>3!^</w:t>
+            </w:r>
+            <w:proofErr w:type="gramEnd"/>
+            <w:r>
+              <w:t>2</w:t>
+            </w:r>
+          </w:p>
+        </w:tc>
+        <w:tc>
+          <w:tcPr>
+            <w:tcW w:w="2856" w:type="dxa"/>
           </w:tcPr>
           <w:p>
             <w:r>
@@ -4392,17 +5155,23 @@
         </w:trPr>
         <w:tc>
           <w:tcPr>
-            <w:tcW w:w="3116" w:type="dxa"/>
-          </w:tcPr>
-          <w:p>
-            <w:r>
-              <w:t>42</w:t>
-            </w:r>
-          </w:p>
-        </w:tc>
-        <w:tc>
-          <w:tcPr>
-            <w:tcW w:w="3117" w:type="dxa"/>
+            <w:tcW w:w="2834" w:type="dxa"/>
+          </w:tcPr>
+          <w:p>
+            <w:r>
+              <w:t>4</w:t>
+            </w:r>
+            <w:r>
+              <w:rPr>
+                <w:rFonts w:hint="eastAsia"/>
+              </w:rPr>
+              <w:t>6</w:t>
+            </w:r>
+          </w:p>
+        </w:tc>
+        <w:tc>
+          <w:tcPr>
+            <w:tcW w:w="2940" w:type="dxa"/>
           </w:tcPr>
           <w:p>
             <w:r>
@@ -4412,7 +5181,7 @@
         </w:tc>
         <w:tc>
           <w:tcPr>
-            <w:tcW w:w="3117" w:type="dxa"/>
+            <w:tcW w:w="2856" w:type="dxa"/>
           </w:tcPr>
           <w:p>
             <w:r>
@@ -4427,17 +5196,23 @@
         </w:trPr>
         <w:tc>
           <w:tcPr>
-            <w:tcW w:w="3116" w:type="dxa"/>
-          </w:tcPr>
-          <w:p>
-            <w:r>
-              <w:t>43</w:t>
-            </w:r>
-          </w:p>
-        </w:tc>
-        <w:tc>
-          <w:tcPr>
-            <w:tcW w:w="3117" w:type="dxa"/>
+            <w:tcW w:w="2834" w:type="dxa"/>
+          </w:tcPr>
+          <w:p>
+            <w:r>
+              <w:t>4</w:t>
+            </w:r>
+            <w:r>
+              <w:rPr>
+                <w:rFonts w:hint="eastAsia"/>
+              </w:rPr>
+              <w:t>7</w:t>
+            </w:r>
+          </w:p>
+        </w:tc>
+        <w:tc>
+          <w:tcPr>
+            <w:tcW w:w="2940" w:type="dxa"/>
           </w:tcPr>
           <w:p>
             <w:r>
@@ -4447,7 +5222,7 @@
         </w:tc>
         <w:tc>
           <w:tcPr>
-            <w:tcW w:w="3117" w:type="dxa"/>
+            <w:tcW w:w="2856" w:type="dxa"/>
           </w:tcPr>
           <w:p>
             <w:r>
@@ -4462,45 +5237,731 @@
         </w:trPr>
         <w:tc>
           <w:tcPr>
-            <w:tcW w:w="3116" w:type="dxa"/>
-          </w:tcPr>
-          <w:p>
-            <w:r>
-              <w:t>44</w:t>
-            </w:r>
-          </w:p>
-        </w:tc>
-        <w:tc>
-          <w:tcPr>
-            <w:tcW w:w="3117" w:type="dxa"/>
-          </w:tcPr>
-          <w:p>
-            <w:r>
-              <w:t>1-2*(30+(-40.0/5)*(19-4!/2))-(-4*3)/2^(8-3*2)</w:t>
-            </w:r>
-          </w:p>
-        </w:tc>
-        <w:tc>
-          <w:tcPr>
-            <w:tcW w:w="3117" w:type="dxa"/>
+            <w:tcW w:w="2834" w:type="dxa"/>
+          </w:tcPr>
+          <w:p>
+            <w:r>
+              <w:t>4</w:t>
+            </w:r>
+            <w:r>
+              <w:rPr>
+                <w:rFonts w:hint="eastAsia"/>
+              </w:rPr>
+              <w:t>8</w:t>
+            </w:r>
+          </w:p>
+        </w:tc>
+        <w:tc>
+          <w:tcPr>
+            <w:tcW w:w="2940" w:type="dxa"/>
+          </w:tcPr>
+          <w:p>
+            <w:r>
+              <w:t>1-2*(30+(-40.0/</w:t>
+            </w:r>
+            <w:proofErr w:type="gramStart"/>
+            <w:r>
+              <w:t>5)*</w:t>
+            </w:r>
+            <w:proofErr w:type="gramEnd"/>
+            <w:r>
+              <w:t>(19-4!/2))-(-4*3)/2^(8-3*2)</w:t>
+            </w:r>
+          </w:p>
+        </w:tc>
+        <w:tc>
+          <w:tcPr>
+            <w:tcW w:w="2856" w:type="dxa"/>
           </w:tcPr>
           <w:p>
             <w:r>
               <w:t>56</w:t>
             </w:r>
+          </w:p>
+        </w:tc>
+      </w:tr>
+      <w:tr>
+        <w:trPr>
+          <w:trHeight w:val="228"/>
+        </w:trPr>
+        <w:tc>
+          <w:tcPr>
+            <w:tcW w:w="2834" w:type="dxa"/>
+          </w:tcPr>
+          <w:p>
+            <w:r>
+              <w:rPr>
+                <w:rFonts w:hint="eastAsia"/>
+              </w:rPr>
+              <w:t>49</w:t>
+            </w:r>
+          </w:p>
+        </w:tc>
+        <w:tc>
+          <w:tcPr>
+            <w:tcW w:w="2940" w:type="dxa"/>
+          </w:tcPr>
+          <w:p>
+            <w:r>
+              <w:rPr>
+                <w:rFonts w:hint="eastAsia"/>
+              </w:rPr>
+              <w:t>2+3M</w:t>
+            </w:r>
+            <w:r>
+              <w:t>;</w:t>
+            </w:r>
+          </w:p>
+          <w:p>
+            <w:r>
+              <w:rPr>
+                <w:rFonts w:hint="eastAsia"/>
+              </w:rPr>
+              <w:t>R</w:t>
+            </w:r>
+            <w:r>
+              <w:t>*5</w:t>
+            </w:r>
+          </w:p>
+        </w:tc>
+        <w:tc>
+          <w:tcPr>
+            <w:tcW w:w="2856" w:type="dxa"/>
+          </w:tcPr>
+          <w:p>
+            <w:r>
+              <w:rPr>
+                <w:rFonts w:hint="eastAsia"/>
+              </w:rPr>
+              <w:t>2</w:t>
+            </w:r>
+            <w:r>
+              <w:t>5</w:t>
+            </w:r>
+          </w:p>
+        </w:tc>
+      </w:tr>
+      <w:tr>
+        <w:trPr>
+          <w:trHeight w:val="228"/>
+        </w:trPr>
+        <w:tc>
+          <w:tcPr>
+            <w:tcW w:w="2834" w:type="dxa"/>
+          </w:tcPr>
+          <w:p>
+            <w:r>
+              <w:rPr>
+                <w:rFonts w:hint="eastAsia"/>
+              </w:rPr>
+              <w:t>5</w:t>
+            </w:r>
+            <w:r>
+              <w:t>0</w:t>
+            </w:r>
+          </w:p>
+        </w:tc>
+        <w:tc>
+          <w:tcPr>
+            <w:tcW w:w="2940" w:type="dxa"/>
+          </w:tcPr>
+          <w:p>
+            <w:r>
+              <w:rPr>
+                <w:rFonts w:hint="eastAsia"/>
+              </w:rPr>
+              <w:t>3</w:t>
+            </w:r>
+            <w:r>
+              <w:t>-3M;</w:t>
+            </w:r>
+          </w:p>
+          <w:p>
+            <w:r>
+              <w:rPr>
+                <w:rFonts w:hint="eastAsia"/>
+              </w:rPr>
+              <w:t>9</w:t>
+            </w:r>
+            <w:r>
+              <w:t>%R</w:t>
+            </w:r>
+          </w:p>
+        </w:tc>
+        <w:tc>
+          <w:tcPr>
+            <w:tcW w:w="2856" w:type="dxa"/>
+          </w:tcPr>
+          <w:p>
+            <w:proofErr w:type="gramStart"/>
+            <w:r>
+              <w:rPr>
+                <w:rFonts w:hint="eastAsia"/>
+              </w:rPr>
+              <w:t>除零</w:t>
+            </w:r>
+            <w:r>
+              <w:t>错误</w:t>
+            </w:r>
+            <w:proofErr w:type="gramEnd"/>
           </w:p>
         </w:tc>
       </w:tr>
     </w:tbl>
     <w:p>
-      <w:pPr>
-        <w:pStyle w:val="a9"/>
+      <w:r>
+        <w:tab/>
+      </w:r>
+    </w:p>
+    <w:p>
+      <w:r>
+        <w:tab/>
+      </w:r>
+      <w:r>
         <w:rPr>
           <w:rFonts w:hint="eastAsia"/>
         </w:rPr>
-      </w:pPr>
-      <w:bookmarkStart w:id="6" w:name="_GoBack"/>
-      <w:bookmarkEnd w:id="6"/>
+        <w:t>无效输入</w:t>
+      </w:r>
+    </w:p>
+    <w:tbl>
+      <w:tblPr>
+        <w:tblStyle w:val="af4"/>
+        <w:tblW w:w="0" w:type="auto"/>
+        <w:tblInd w:w="720" w:type="dxa"/>
+        <w:tblLook w:val="04A0" w:firstRow="1" w:lastRow="0" w:firstColumn="1" w:lastColumn="0" w:noHBand="0" w:noVBand="1"/>
+      </w:tblPr>
+      <w:tblGrid>
+        <w:gridCol w:w="2857"/>
+        <w:gridCol w:w="2915"/>
+        <w:gridCol w:w="2858"/>
+      </w:tblGrid>
+      <w:tr>
+        <w:tc>
+          <w:tcPr>
+            <w:tcW w:w="3116" w:type="dxa"/>
+          </w:tcPr>
+          <w:p>
+            <w:r>
+              <w:t>测试用例编号</w:t>
+            </w:r>
+          </w:p>
+        </w:tc>
+        <w:tc>
+          <w:tcPr>
+            <w:tcW w:w="3117" w:type="dxa"/>
+          </w:tcPr>
+          <w:p>
+            <w:r>
+              <w:t>表达式</w:t>
+            </w:r>
+          </w:p>
+        </w:tc>
+        <w:tc>
+          <w:tcPr>
+            <w:tcW w:w="3117" w:type="dxa"/>
+          </w:tcPr>
+          <w:p>
+            <w:r>
+              <w:t>预期输出</w:t>
+            </w:r>
+          </w:p>
+        </w:tc>
+      </w:tr>
+      <w:tr>
+        <w:tc>
+          <w:tcPr>
+            <w:tcW w:w="3116" w:type="dxa"/>
+          </w:tcPr>
+          <w:p>
+            <w:r>
+              <w:rPr>
+                <w:rFonts w:hint="eastAsia"/>
+              </w:rPr>
+              <w:t>1</w:t>
+            </w:r>
+          </w:p>
+        </w:tc>
+        <w:tc>
+          <w:tcPr>
+            <w:tcW w:w="3117" w:type="dxa"/>
+          </w:tcPr>
+          <w:p>
+            <w:r>
+              <w:rPr>
+                <w:rFonts w:hint="eastAsia"/>
+              </w:rPr>
+              <w:t>3/</w:t>
+            </w:r>
+          </w:p>
+        </w:tc>
+        <w:tc>
+          <w:tcPr>
+            <w:tcW w:w="3117" w:type="dxa"/>
+          </w:tcPr>
+          <w:p>
+            <w:r>
+              <w:rPr>
+                <w:rFonts w:hint="eastAsia"/>
+                <w:b/>
+              </w:rPr>
+              <w:t>报</w:t>
+            </w:r>
+            <w:proofErr w:type="gramStart"/>
+            <w:r>
+              <w:rPr>
+                <w:rFonts w:hint="eastAsia"/>
+                <w:b/>
+              </w:rPr>
+              <w:t>错</w:t>
+            </w:r>
+            <w:r>
+              <w:rPr>
+                <w:b/>
+              </w:rPr>
+              <w:t>信息</w:t>
+            </w:r>
+            <w:proofErr w:type="gramEnd"/>
+          </w:p>
+        </w:tc>
+      </w:tr>
+      <w:tr>
+        <w:tc>
+          <w:tcPr>
+            <w:tcW w:w="3116" w:type="dxa"/>
+          </w:tcPr>
+          <w:p>
+            <w:r>
+              <w:rPr>
+                <w:rFonts w:hint="eastAsia"/>
+              </w:rPr>
+              <w:t>2</w:t>
+            </w:r>
+          </w:p>
+        </w:tc>
+        <w:tc>
+          <w:tcPr>
+            <w:tcW w:w="3117" w:type="dxa"/>
+          </w:tcPr>
+          <w:p>
+            <w:r>
+              <w:rPr>
+                <w:rFonts w:hint="eastAsia"/>
+              </w:rPr>
+              <w:t>**5</w:t>
+            </w:r>
+          </w:p>
+        </w:tc>
+        <w:tc>
+          <w:tcPr>
+            <w:tcW w:w="3117" w:type="dxa"/>
+          </w:tcPr>
+          <w:p>
+            <w:r>
+              <w:rPr>
+                <w:rFonts w:hint="eastAsia"/>
+                <w:b/>
+              </w:rPr>
+              <w:t>报</w:t>
+            </w:r>
+            <w:proofErr w:type="gramStart"/>
+            <w:r>
+              <w:rPr>
+                <w:rFonts w:hint="eastAsia"/>
+                <w:b/>
+              </w:rPr>
+              <w:t>错</w:t>
+            </w:r>
+            <w:r>
+              <w:rPr>
+                <w:b/>
+              </w:rPr>
+              <w:t>信息</w:t>
+            </w:r>
+            <w:proofErr w:type="gramEnd"/>
+          </w:p>
+        </w:tc>
+      </w:tr>
+      <w:tr>
+        <w:tc>
+          <w:tcPr>
+            <w:tcW w:w="3116" w:type="dxa"/>
+          </w:tcPr>
+          <w:p>
+            <w:r>
+              <w:rPr>
+                <w:rFonts w:hint="eastAsia"/>
+              </w:rPr>
+              <w:t>3</w:t>
+            </w:r>
+          </w:p>
+        </w:tc>
+        <w:tc>
+          <w:tcPr>
+            <w:tcW w:w="3117" w:type="dxa"/>
+          </w:tcPr>
+          <w:p>
+            <w:r>
+              <w:rPr>
+                <w:rFonts w:hint="eastAsia"/>
+              </w:rPr>
+              <w:t>5/*7</w:t>
+            </w:r>
+          </w:p>
+        </w:tc>
+        <w:tc>
+          <w:tcPr>
+            <w:tcW w:w="3117" w:type="dxa"/>
+          </w:tcPr>
+          <w:p>
+            <w:r>
+              <w:rPr>
+                <w:rFonts w:hint="eastAsia"/>
+                <w:b/>
+              </w:rPr>
+              <w:t>报</w:t>
+            </w:r>
+            <w:proofErr w:type="gramStart"/>
+            <w:r>
+              <w:rPr>
+                <w:rFonts w:hint="eastAsia"/>
+                <w:b/>
+              </w:rPr>
+              <w:t>错</w:t>
+            </w:r>
+            <w:r>
+              <w:rPr>
+                <w:b/>
+              </w:rPr>
+              <w:t>信息</w:t>
+            </w:r>
+            <w:proofErr w:type="gramEnd"/>
+          </w:p>
+        </w:tc>
+      </w:tr>
+      <w:tr>
+        <w:trPr>
+          <w:trHeight w:val="228"/>
+        </w:trPr>
+        <w:tc>
+          <w:tcPr>
+            <w:tcW w:w="3116" w:type="dxa"/>
+          </w:tcPr>
+          <w:p>
+            <w:r>
+              <w:rPr>
+                <w:rFonts w:hint="eastAsia"/>
+              </w:rPr>
+              <w:t>4</w:t>
+            </w:r>
+          </w:p>
+        </w:tc>
+        <w:tc>
+          <w:tcPr>
+            <w:tcW w:w="3117" w:type="dxa"/>
+          </w:tcPr>
+          <w:p>
+            <w:r>
+              <w:t>1</w:t>
+            </w:r>
+            <w:r>
+              <w:t>…</w:t>
+            </w:r>
+            <w:r>
+              <w:t>3*5</w:t>
+            </w:r>
+          </w:p>
+        </w:tc>
+        <w:tc>
+          <w:tcPr>
+            <w:tcW w:w="3117" w:type="dxa"/>
+          </w:tcPr>
+          <w:p>
+            <w:r>
+              <w:rPr>
+                <w:rFonts w:hint="eastAsia"/>
+                <w:b/>
+              </w:rPr>
+              <w:t>报</w:t>
+            </w:r>
+            <w:proofErr w:type="gramStart"/>
+            <w:r>
+              <w:rPr>
+                <w:rFonts w:hint="eastAsia"/>
+                <w:b/>
+              </w:rPr>
+              <w:t>错</w:t>
+            </w:r>
+            <w:r>
+              <w:rPr>
+                <w:b/>
+              </w:rPr>
+              <w:t>信息</w:t>
+            </w:r>
+            <w:proofErr w:type="gramEnd"/>
+          </w:p>
+        </w:tc>
+      </w:tr>
+      <w:tr>
+        <w:trPr>
+          <w:trHeight w:val="228"/>
+        </w:trPr>
+        <w:tc>
+          <w:tcPr>
+            <w:tcW w:w="3116" w:type="dxa"/>
+          </w:tcPr>
+          <w:p>
+            <w:r>
+              <w:rPr>
+                <w:rFonts w:hint="eastAsia"/>
+              </w:rPr>
+              <w:t>5</w:t>
+            </w:r>
+          </w:p>
+        </w:tc>
+        <w:tc>
+          <w:tcPr>
+            <w:tcW w:w="3117" w:type="dxa"/>
+          </w:tcPr>
+          <w:p>
+            <w:r>
+              <w:rPr>
+                <w:rFonts w:hint="eastAsia"/>
+              </w:rPr>
+              <w:t>&lt;空&gt;</w:t>
+            </w:r>
+          </w:p>
+        </w:tc>
+        <w:tc>
+          <w:tcPr>
+            <w:tcW w:w="3117" w:type="dxa"/>
+          </w:tcPr>
+          <w:p>
+            <w:r>
+              <w:rPr>
+                <w:rFonts w:hint="eastAsia"/>
+                <w:b/>
+              </w:rPr>
+              <w:t>报</w:t>
+            </w:r>
+            <w:proofErr w:type="gramStart"/>
+            <w:r>
+              <w:rPr>
+                <w:rFonts w:hint="eastAsia"/>
+                <w:b/>
+              </w:rPr>
+              <w:t>错</w:t>
+            </w:r>
+            <w:r>
+              <w:rPr>
+                <w:b/>
+              </w:rPr>
+              <w:t>信息</w:t>
+            </w:r>
+            <w:proofErr w:type="gramEnd"/>
+          </w:p>
+        </w:tc>
+      </w:tr>
+      <w:tr>
+        <w:trPr>
+          <w:trHeight w:val="228"/>
+        </w:trPr>
+        <w:tc>
+          <w:tcPr>
+            <w:tcW w:w="3116" w:type="dxa"/>
+          </w:tcPr>
+          <w:p>
+            <w:r>
+              <w:rPr>
+                <w:rFonts w:hint="eastAsia"/>
+              </w:rPr>
+              <w:t>6</w:t>
+            </w:r>
+          </w:p>
+        </w:tc>
+        <w:tc>
+          <w:tcPr>
+            <w:tcW w:w="3117" w:type="dxa"/>
+          </w:tcPr>
+          <w:p>
+            <w:r>
+              <w:t>&lt;</w:t>
+            </w:r>
+            <w:r>
+              <w:rPr>
+                <w:rFonts w:hint="eastAsia"/>
+              </w:rPr>
+              <w:t>未设置M时</w:t>
+            </w:r>
+            <w:r>
+              <w:t>&gt;R+1</w:t>
+            </w:r>
+          </w:p>
+        </w:tc>
+        <w:tc>
+          <w:tcPr>
+            <w:tcW w:w="3117" w:type="dxa"/>
+          </w:tcPr>
+          <w:p>
+            <w:r>
+              <w:rPr>
+                <w:rFonts w:hint="eastAsia"/>
+                <w:b/>
+              </w:rPr>
+              <w:t>报</w:t>
+            </w:r>
+            <w:proofErr w:type="gramStart"/>
+            <w:r>
+              <w:rPr>
+                <w:rFonts w:hint="eastAsia"/>
+                <w:b/>
+              </w:rPr>
+              <w:t>错</w:t>
+            </w:r>
+            <w:r>
+              <w:rPr>
+                <w:b/>
+              </w:rPr>
+              <w:t>信息</w:t>
+            </w:r>
+            <w:proofErr w:type="gramEnd"/>
+          </w:p>
+        </w:tc>
+      </w:tr>
+      <w:tr>
+        <w:trPr>
+          <w:trHeight w:val="228"/>
+        </w:trPr>
+        <w:tc>
+          <w:tcPr>
+            <w:tcW w:w="3116" w:type="dxa"/>
+          </w:tcPr>
+          <w:p>
+            <w:r>
+              <w:rPr>
+                <w:rFonts w:hint="eastAsia"/>
+              </w:rPr>
+              <w:lastRenderedPageBreak/>
+              <w:t>7</w:t>
+            </w:r>
+          </w:p>
+        </w:tc>
+        <w:tc>
+          <w:tcPr>
+            <w:tcW w:w="3117" w:type="dxa"/>
+          </w:tcPr>
+          <w:p>
+            <w:r>
+              <w:rPr>
+                <w:rFonts w:hint="eastAsia"/>
+              </w:rPr>
+              <w:t>5</w:t>
+            </w:r>
+            <w:r>
+              <w:t>*(6+(3-1)</w:t>
+            </w:r>
+          </w:p>
+        </w:tc>
+        <w:tc>
+          <w:tcPr>
+            <w:tcW w:w="3117" w:type="dxa"/>
+          </w:tcPr>
+          <w:p>
+            <w:r>
+              <w:rPr>
+                <w:rFonts w:hint="eastAsia"/>
+                <w:b/>
+              </w:rPr>
+              <w:t>报</w:t>
+            </w:r>
+            <w:proofErr w:type="gramStart"/>
+            <w:r>
+              <w:rPr>
+                <w:rFonts w:hint="eastAsia"/>
+                <w:b/>
+              </w:rPr>
+              <w:t>错</w:t>
+            </w:r>
+            <w:r>
+              <w:rPr>
+                <w:b/>
+              </w:rPr>
+              <w:t>信息</w:t>
+            </w:r>
+            <w:proofErr w:type="gramEnd"/>
+          </w:p>
+        </w:tc>
+      </w:tr>
+      <w:tr>
+        <w:trPr>
+          <w:trHeight w:val="228"/>
+        </w:trPr>
+        <w:tc>
+          <w:tcPr>
+            <w:tcW w:w="3116" w:type="dxa"/>
+          </w:tcPr>
+          <w:p>
+            <w:r>
+              <w:rPr>
+                <w:rFonts w:hint="eastAsia"/>
+              </w:rPr>
+              <w:t>8</w:t>
+            </w:r>
+          </w:p>
+        </w:tc>
+        <w:tc>
+          <w:tcPr>
+            <w:tcW w:w="3117" w:type="dxa"/>
+          </w:tcPr>
+          <w:p>
+            <w:r>
+              <w:rPr>
+                <w:rFonts w:hint="eastAsia"/>
+              </w:rPr>
+              <w:t>!</w:t>
+            </w:r>
+            <w:r>
+              <w:t>7</w:t>
+            </w:r>
+          </w:p>
+        </w:tc>
+        <w:tc>
+          <w:tcPr>
+            <w:tcW w:w="3117" w:type="dxa"/>
+          </w:tcPr>
+          <w:p>
+            <w:r>
+              <w:rPr>
+                <w:rFonts w:hint="eastAsia"/>
+                <w:b/>
+              </w:rPr>
+              <w:t>报</w:t>
+            </w:r>
+            <w:proofErr w:type="gramStart"/>
+            <w:r>
+              <w:rPr>
+                <w:rFonts w:hint="eastAsia"/>
+                <w:b/>
+              </w:rPr>
+              <w:t>错</w:t>
+            </w:r>
+            <w:r>
+              <w:rPr>
+                <w:b/>
+              </w:rPr>
+              <w:t>信息</w:t>
+            </w:r>
+            <w:proofErr w:type="gramEnd"/>
+          </w:p>
+        </w:tc>
+      </w:tr>
+    </w:tbl>
+    <w:p>
+      <w:pPr>
+        <w:rPr>
+          <w:rFonts w:hint="eastAsia"/>
+        </w:rPr>
+      </w:pPr>
     </w:p>
     <w:p>
       <w:pPr>
@@ -4521,7 +5982,7 @@
     </w:p>
     <w:p>
       <w:pPr>
-        <w:pStyle w:val="12"/>
+        <w:pStyle w:val="11"/>
       </w:pPr>
     </w:p>
     <w:tbl>
@@ -4553,7 +6014,7 @@
           </w:tcPr>
           <w:p>
             <w:pPr>
-              <w:pStyle w:val="12"/>
+              <w:pStyle w:val="11"/>
             </w:pPr>
             <w:r>
               <w:rPr>
@@ -4571,6 +6032,9 @@
           <w:p>
             <w:pPr>
               <w:pStyle w:val="a9"/>
+              <w:rPr>
+                <w:rFonts w:hint="eastAsia"/>
+              </w:rPr>
             </w:pPr>
             <w:r>
               <w:rPr>
@@ -4599,14 +6063,22 @@
             <w:r>
               <w:t>、</w:t>
             </w:r>
+            <w:proofErr w:type="gramStart"/>
             <w:r>
               <w:rPr>
                 <w:rFonts w:hint="eastAsia"/>
               </w:rPr>
               <w:t>幂</w:t>
             </w:r>
+            <w:proofErr w:type="gramEnd"/>
             <w:r>
               <w:t>指</w:t>
+            </w:r>
+            <w:r>
+              <w:rPr>
+                <w:rFonts w:hint="eastAsia"/>
+              </w:rPr>
+              <w:t>、取余</w:t>
             </w:r>
           </w:p>
           <w:p>
@@ -4635,7 +6107,7 @@
           </w:tcPr>
           <w:p>
             <w:pPr>
-              <w:pStyle w:val="12"/>
+              <w:pStyle w:val="11"/>
             </w:pPr>
             <w:r>
               <w:rPr>
@@ -4674,7 +6146,7 @@
           </w:tcPr>
           <w:p>
             <w:pPr>
-              <w:pStyle w:val="12"/>
+              <w:pStyle w:val="11"/>
             </w:pPr>
             <w:r>
               <w:rPr>
@@ -4741,7 +6213,7 @@
           </w:tcPr>
           <w:p>
             <w:pPr>
-              <w:pStyle w:val="12"/>
+              <w:pStyle w:val="11"/>
             </w:pPr>
             <w:r>
               <w:rPr>
@@ -4790,6 +6262,22 @@
             <w:r>
               <w:t>溢出</w:t>
             </w:r>
+          </w:p>
+          <w:p>
+            <w:pPr>
+              <w:pStyle w:val="a9"/>
+              <w:rPr>
+                <w:rFonts w:hint="eastAsia"/>
+              </w:rPr>
+            </w:pPr>
+            <w:r>
+              <w:rPr>
+                <w:rFonts w:hint="eastAsia"/>
+              </w:rPr>
+              <w:t>由于计算机本身原因，可能会出现精度失真</w:t>
+            </w:r>
+            <w:bookmarkStart w:id="8" w:name="_GoBack"/>
+            <w:bookmarkEnd w:id="8"/>
           </w:p>
         </w:tc>
       </w:tr>
@@ -4815,7 +6303,7 @@
 </file>
 
 <file path=word/endnotes.xml><?xml version="1.0" encoding="utf-8"?>
-<w:endnotes xmlns:wpc="http://schemas.microsoft.com/office/word/2010/wordprocessingCanvas" xmlns:mo="http://schemas.microsoft.com/office/mac/office/2008/main" xmlns:mc="http://schemas.openxmlformats.org/markup-compatibility/2006" xmlns:mv="urn:schemas-microsoft-com:mac:vml" xmlns:o="urn:schemas-microsoft-com:office:office" xmlns:r="http://schemas.openxmlformats.org/officeDocument/2006/relationships" xmlns:m="http://schemas.openxmlformats.org/officeDocument/2006/math" xmlns:v="urn:schemas-microsoft-com:vml" xmlns:wp14="http://schemas.microsoft.com/office/word/2010/wordprocessingDrawing" xmlns:wp="http://schemas.openxmlformats.org/drawingml/2006/wordprocessingDrawing" xmlns:w10="urn:schemas-microsoft-com:office:word" xmlns:w="http://schemas.openxmlformats.org/wordprocessingml/2006/main" xmlns:w14="http://schemas.microsoft.com/office/word/2010/wordml" xmlns:w15="http://schemas.microsoft.com/office/word/2012/wordml" xmlns:wpg="http://schemas.microsoft.com/office/word/2010/wordprocessingGroup" xmlns:wpi="http://schemas.microsoft.com/office/word/2010/wordprocessingInk" xmlns:wne="http://schemas.microsoft.com/office/word/2006/wordml" xmlns:wps="http://schemas.microsoft.com/office/word/2010/wordprocessingShape" mc:Ignorable="w14 w15 wp14">
+<w:endnotes xmlns:wpc="http://schemas.microsoft.com/office/word/2010/wordprocessingCanvas" xmlns:cx="http://schemas.microsoft.com/office/drawing/2014/chartex" xmlns:cx1="http://schemas.microsoft.com/office/drawing/2015/9/8/chartex" xmlns:cx2="http://schemas.microsoft.com/office/drawing/2015/10/21/chartex" xmlns:cx3="http://schemas.microsoft.com/office/drawing/2016/5/9/chartex" xmlns:cx4="http://schemas.microsoft.com/office/drawing/2016/5/10/chartex" xmlns:cx5="http://schemas.microsoft.com/office/drawing/2016/5/11/chartex" xmlns:cx6="http://schemas.microsoft.com/office/drawing/2016/5/12/chartex" xmlns:cx7="http://schemas.microsoft.com/office/drawing/2016/5/13/chartex" xmlns:cx8="http://schemas.microsoft.com/office/drawing/2016/5/14/chartex" xmlns:mc="http://schemas.openxmlformats.org/markup-compatibility/2006" xmlns:aink="http://schemas.microsoft.com/office/drawing/2016/ink" xmlns:am3d="http://schemas.microsoft.com/office/drawing/2017/model3d" xmlns:o="urn:schemas-microsoft-com:office:office" xmlns:r="http://schemas.openxmlformats.org/officeDocument/2006/relationships" xmlns:m="http://schemas.openxmlformats.org/officeDocument/2006/math" xmlns:v="urn:schemas-microsoft-com:vml" xmlns:wp14="http://schemas.microsoft.com/office/word/2010/wordprocessingDrawing" xmlns:wp="http://schemas.openxmlformats.org/drawingml/2006/wordprocessingDrawing" xmlns:w10="urn:schemas-microsoft-com:office:word" xmlns:w="http://schemas.openxmlformats.org/wordprocessingml/2006/main" xmlns:w14="http://schemas.microsoft.com/office/word/2010/wordml" xmlns:w15="http://schemas.microsoft.com/office/word/2012/wordml" xmlns:w16cid="http://schemas.microsoft.com/office/word/2016/wordml/cid" xmlns:w16se="http://schemas.microsoft.com/office/word/2015/wordml/symex" xmlns:wpg="http://schemas.microsoft.com/office/word/2010/wordprocessingGroup" xmlns:wpi="http://schemas.microsoft.com/office/word/2010/wordprocessingInk" xmlns:wne="http://schemas.microsoft.com/office/word/2006/wordml" xmlns:wps="http://schemas.microsoft.com/office/word/2010/wordprocessingShape" mc:Ignorable="w14 w15 w16se w16cid wp14">
   <w:endnote w:type="separator" w:id="-1">
     <w:p>
       <w:r>
@@ -4834,7 +6322,7 @@
 </file>
 
 <file path=word/footer1.xml><?xml version="1.0" encoding="utf-8"?>
-<w:ftr xmlns:wpc="http://schemas.microsoft.com/office/word/2010/wordprocessingCanvas" xmlns:mo="http://schemas.microsoft.com/office/mac/office/2008/main" xmlns:mc="http://schemas.openxmlformats.org/markup-compatibility/2006" xmlns:mv="urn:schemas-microsoft-com:mac:vml" xmlns:o="urn:schemas-microsoft-com:office:office" xmlns:r="http://schemas.openxmlformats.org/officeDocument/2006/relationships" xmlns:m="http://schemas.openxmlformats.org/officeDocument/2006/math" xmlns:v="urn:schemas-microsoft-com:vml" xmlns:wp14="http://schemas.microsoft.com/office/word/2010/wordprocessingDrawing" xmlns:wp="http://schemas.openxmlformats.org/drawingml/2006/wordprocessingDrawing" xmlns:w10="urn:schemas-microsoft-com:office:word" xmlns:w="http://schemas.openxmlformats.org/wordprocessingml/2006/main" xmlns:w14="http://schemas.microsoft.com/office/word/2010/wordml" xmlns:w15="http://schemas.microsoft.com/office/word/2012/wordml" xmlns:wpg="http://schemas.microsoft.com/office/word/2010/wordprocessingGroup" xmlns:wpi="http://schemas.microsoft.com/office/word/2010/wordprocessingInk" xmlns:wne="http://schemas.microsoft.com/office/word/2006/wordml" xmlns:wps="http://schemas.microsoft.com/office/word/2010/wordprocessingShape" mc:Ignorable="w14 w15 wp14">
+<w:ftr xmlns:wpc="http://schemas.microsoft.com/office/word/2010/wordprocessingCanvas" xmlns:cx="http://schemas.microsoft.com/office/drawing/2014/chartex" xmlns:cx1="http://schemas.microsoft.com/office/drawing/2015/9/8/chartex" xmlns:cx2="http://schemas.microsoft.com/office/drawing/2015/10/21/chartex" xmlns:cx3="http://schemas.microsoft.com/office/drawing/2016/5/9/chartex" xmlns:cx4="http://schemas.microsoft.com/office/drawing/2016/5/10/chartex" xmlns:cx5="http://schemas.microsoft.com/office/drawing/2016/5/11/chartex" xmlns:cx6="http://schemas.microsoft.com/office/drawing/2016/5/12/chartex" xmlns:cx7="http://schemas.microsoft.com/office/drawing/2016/5/13/chartex" xmlns:cx8="http://schemas.microsoft.com/office/drawing/2016/5/14/chartex" xmlns:mc="http://schemas.openxmlformats.org/markup-compatibility/2006" xmlns:aink="http://schemas.microsoft.com/office/drawing/2016/ink" xmlns:am3d="http://schemas.microsoft.com/office/drawing/2017/model3d" xmlns:o="urn:schemas-microsoft-com:office:office" xmlns:r="http://schemas.openxmlformats.org/officeDocument/2006/relationships" xmlns:m="http://schemas.openxmlformats.org/officeDocument/2006/math" xmlns:v="urn:schemas-microsoft-com:vml" xmlns:wp14="http://schemas.microsoft.com/office/word/2010/wordprocessingDrawing" xmlns:wp="http://schemas.openxmlformats.org/drawingml/2006/wordprocessingDrawing" xmlns:w10="urn:schemas-microsoft-com:office:word" xmlns:w="http://schemas.openxmlformats.org/wordprocessingml/2006/main" xmlns:w14="http://schemas.microsoft.com/office/word/2010/wordml" xmlns:w15="http://schemas.microsoft.com/office/word/2012/wordml" xmlns:w16cid="http://schemas.microsoft.com/office/word/2016/wordml/cid" xmlns:w16se="http://schemas.microsoft.com/office/word/2015/wordml/symex" xmlns:wpg="http://schemas.microsoft.com/office/word/2010/wordprocessingGroup" xmlns:wpi="http://schemas.microsoft.com/office/word/2010/wordprocessingInk" xmlns:wne="http://schemas.microsoft.com/office/word/2006/wordml" xmlns:wps="http://schemas.microsoft.com/office/word/2010/wordprocessingShape" mc:Ignorable="w14 w15 w16se w16cid wp14">
   <w:tbl>
     <w:tblPr>
       <w:tblW w:w="0" w:type="auto"/>
@@ -4996,7 +6484,7 @@
 </file>
 
 <file path=word/footnotes.xml><?xml version="1.0" encoding="utf-8"?>
-<w:footnotes xmlns:wpc="http://schemas.microsoft.com/office/word/2010/wordprocessingCanvas" xmlns:mo="http://schemas.microsoft.com/office/mac/office/2008/main" xmlns:mc="http://schemas.openxmlformats.org/markup-compatibility/2006" xmlns:mv="urn:schemas-microsoft-com:mac:vml" xmlns:o="urn:schemas-microsoft-com:office:office" xmlns:r="http://schemas.openxmlformats.org/officeDocument/2006/relationships" xmlns:m="http://schemas.openxmlformats.org/officeDocument/2006/math" xmlns:v="urn:schemas-microsoft-com:vml" xmlns:wp14="http://schemas.microsoft.com/office/word/2010/wordprocessingDrawing" xmlns:wp="http://schemas.openxmlformats.org/drawingml/2006/wordprocessingDrawing" xmlns:w10="urn:schemas-microsoft-com:office:word" xmlns:w="http://schemas.openxmlformats.org/wordprocessingml/2006/main" xmlns:w14="http://schemas.microsoft.com/office/word/2010/wordml" xmlns:w15="http://schemas.microsoft.com/office/word/2012/wordml" xmlns:wpg="http://schemas.microsoft.com/office/word/2010/wordprocessingGroup" xmlns:wpi="http://schemas.microsoft.com/office/word/2010/wordprocessingInk" xmlns:wne="http://schemas.microsoft.com/office/word/2006/wordml" xmlns:wps="http://schemas.microsoft.com/office/word/2010/wordprocessingShape" mc:Ignorable="w14 w15 wp14">
+<w:footnotes xmlns:wpc="http://schemas.microsoft.com/office/word/2010/wordprocessingCanvas" xmlns:cx="http://schemas.microsoft.com/office/drawing/2014/chartex" xmlns:cx1="http://schemas.microsoft.com/office/drawing/2015/9/8/chartex" xmlns:cx2="http://schemas.microsoft.com/office/drawing/2015/10/21/chartex" xmlns:cx3="http://schemas.microsoft.com/office/drawing/2016/5/9/chartex" xmlns:cx4="http://schemas.microsoft.com/office/drawing/2016/5/10/chartex" xmlns:cx5="http://schemas.microsoft.com/office/drawing/2016/5/11/chartex" xmlns:cx6="http://schemas.microsoft.com/office/drawing/2016/5/12/chartex" xmlns:cx7="http://schemas.microsoft.com/office/drawing/2016/5/13/chartex" xmlns:cx8="http://schemas.microsoft.com/office/drawing/2016/5/14/chartex" xmlns:mc="http://schemas.openxmlformats.org/markup-compatibility/2006" xmlns:aink="http://schemas.microsoft.com/office/drawing/2016/ink" xmlns:am3d="http://schemas.microsoft.com/office/drawing/2017/model3d" xmlns:o="urn:schemas-microsoft-com:office:office" xmlns:r="http://schemas.openxmlformats.org/officeDocument/2006/relationships" xmlns:m="http://schemas.openxmlformats.org/officeDocument/2006/math" xmlns:v="urn:schemas-microsoft-com:vml" xmlns:wp14="http://schemas.microsoft.com/office/word/2010/wordprocessingDrawing" xmlns:wp="http://schemas.openxmlformats.org/drawingml/2006/wordprocessingDrawing" xmlns:w10="urn:schemas-microsoft-com:office:word" xmlns:w="http://schemas.openxmlformats.org/wordprocessingml/2006/main" xmlns:w14="http://schemas.microsoft.com/office/word/2010/wordml" xmlns:w15="http://schemas.microsoft.com/office/word/2012/wordml" xmlns:w16cid="http://schemas.microsoft.com/office/word/2016/wordml/cid" xmlns:w16se="http://schemas.microsoft.com/office/word/2015/wordml/symex" xmlns:wpg="http://schemas.microsoft.com/office/word/2010/wordprocessingGroup" xmlns:wpi="http://schemas.microsoft.com/office/word/2010/wordprocessingInk" xmlns:wne="http://schemas.microsoft.com/office/word/2006/wordml" xmlns:wps="http://schemas.microsoft.com/office/word/2010/wordprocessingShape" mc:Ignorable="w14 w15 w16se w16cid wp14">
   <w:footnote w:type="separator" w:id="-1">
     <w:p>
       <w:r>
@@ -5015,7 +6503,7 @@
 </file>
 
 <file path=word/header1.xml><?xml version="1.0" encoding="utf-8"?>
-<w:hdr xmlns:wpc="http://schemas.microsoft.com/office/word/2010/wordprocessingCanvas" xmlns:mo="http://schemas.microsoft.com/office/mac/office/2008/main" xmlns:mc="http://schemas.openxmlformats.org/markup-compatibility/2006" xmlns:mv="urn:schemas-microsoft-com:mac:vml" xmlns:o="urn:schemas-microsoft-com:office:office" xmlns:r="http://schemas.openxmlformats.org/officeDocument/2006/relationships" xmlns:m="http://schemas.openxmlformats.org/officeDocument/2006/math" xmlns:v="urn:schemas-microsoft-com:vml" xmlns:wp14="http://schemas.microsoft.com/office/word/2010/wordprocessingDrawing" xmlns:wp="http://schemas.openxmlformats.org/drawingml/2006/wordprocessingDrawing" xmlns:w10="urn:schemas-microsoft-com:office:word" xmlns:w="http://schemas.openxmlformats.org/wordprocessingml/2006/main" xmlns:w14="http://schemas.microsoft.com/office/word/2010/wordml" xmlns:w15="http://schemas.microsoft.com/office/word/2012/wordml" xmlns:wpg="http://schemas.microsoft.com/office/word/2010/wordprocessingGroup" xmlns:wpi="http://schemas.microsoft.com/office/word/2010/wordprocessingInk" xmlns:wne="http://schemas.microsoft.com/office/word/2006/wordml" xmlns:wps="http://schemas.microsoft.com/office/word/2010/wordprocessingShape" mc:Ignorable="w14 w15 wp14">
+<w:hdr xmlns:wpc="http://schemas.microsoft.com/office/word/2010/wordprocessingCanvas" xmlns:cx="http://schemas.microsoft.com/office/drawing/2014/chartex" xmlns:cx1="http://schemas.microsoft.com/office/drawing/2015/9/8/chartex" xmlns:cx2="http://schemas.microsoft.com/office/drawing/2015/10/21/chartex" xmlns:cx3="http://schemas.microsoft.com/office/drawing/2016/5/9/chartex" xmlns:cx4="http://schemas.microsoft.com/office/drawing/2016/5/10/chartex" xmlns:cx5="http://schemas.microsoft.com/office/drawing/2016/5/11/chartex" xmlns:cx6="http://schemas.microsoft.com/office/drawing/2016/5/12/chartex" xmlns:cx7="http://schemas.microsoft.com/office/drawing/2016/5/13/chartex" xmlns:cx8="http://schemas.microsoft.com/office/drawing/2016/5/14/chartex" xmlns:mc="http://schemas.openxmlformats.org/markup-compatibility/2006" xmlns:aink="http://schemas.microsoft.com/office/drawing/2016/ink" xmlns:am3d="http://schemas.microsoft.com/office/drawing/2017/model3d" xmlns:o="urn:schemas-microsoft-com:office:office" xmlns:r="http://schemas.openxmlformats.org/officeDocument/2006/relationships" xmlns:m="http://schemas.openxmlformats.org/officeDocument/2006/math" xmlns:v="urn:schemas-microsoft-com:vml" xmlns:wp14="http://schemas.microsoft.com/office/word/2010/wordprocessingDrawing" xmlns:wp="http://schemas.openxmlformats.org/drawingml/2006/wordprocessingDrawing" xmlns:w10="urn:schemas-microsoft-com:office:word" xmlns:w="http://schemas.openxmlformats.org/wordprocessingml/2006/main" xmlns:w14="http://schemas.microsoft.com/office/word/2010/wordml" xmlns:w15="http://schemas.microsoft.com/office/word/2012/wordml" xmlns:w16cid="http://schemas.microsoft.com/office/word/2016/wordml/cid" xmlns:w16se="http://schemas.microsoft.com/office/word/2015/wordml/symex" xmlns:wpg="http://schemas.microsoft.com/office/word/2010/wordprocessingGroup" xmlns:wpi="http://schemas.microsoft.com/office/word/2010/wordprocessingInk" xmlns:wne="http://schemas.microsoft.com/office/word/2006/wordml" xmlns:wps="http://schemas.microsoft.com/office/word/2010/wordprocessingShape" mc:Ignorable="w14 w15 w16se w16cid wp14">
   <w:p>
     <w:pPr>
       <w:rPr>
@@ -5074,7 +6562,7 @@
 </file>
 
 <file path=word/header2.xml><?xml version="1.0" encoding="utf-8"?>
-<w:hdr xmlns:wpc="http://schemas.microsoft.com/office/word/2010/wordprocessingCanvas" xmlns:mo="http://schemas.microsoft.com/office/mac/office/2008/main" xmlns:mc="http://schemas.openxmlformats.org/markup-compatibility/2006" xmlns:mv="urn:schemas-microsoft-com:mac:vml" xmlns:o="urn:schemas-microsoft-com:office:office" xmlns:r="http://schemas.openxmlformats.org/officeDocument/2006/relationships" xmlns:m="http://schemas.openxmlformats.org/officeDocument/2006/math" xmlns:v="urn:schemas-microsoft-com:vml" xmlns:wp14="http://schemas.microsoft.com/office/word/2010/wordprocessingDrawing" xmlns:wp="http://schemas.openxmlformats.org/drawingml/2006/wordprocessingDrawing" xmlns:w10="urn:schemas-microsoft-com:office:word" xmlns:w="http://schemas.openxmlformats.org/wordprocessingml/2006/main" xmlns:w14="http://schemas.microsoft.com/office/word/2010/wordml" xmlns:w15="http://schemas.microsoft.com/office/word/2012/wordml" xmlns:wpg="http://schemas.microsoft.com/office/word/2010/wordprocessingGroup" xmlns:wpi="http://schemas.microsoft.com/office/word/2010/wordprocessingInk" xmlns:wne="http://schemas.microsoft.com/office/word/2006/wordml" xmlns:wps="http://schemas.microsoft.com/office/word/2010/wordprocessingShape" mc:Ignorable="w14 w15 wp14">
+<w:hdr xmlns:wpc="http://schemas.microsoft.com/office/word/2010/wordprocessingCanvas" xmlns:cx="http://schemas.microsoft.com/office/drawing/2014/chartex" xmlns:cx1="http://schemas.microsoft.com/office/drawing/2015/9/8/chartex" xmlns:cx2="http://schemas.microsoft.com/office/drawing/2015/10/21/chartex" xmlns:cx3="http://schemas.microsoft.com/office/drawing/2016/5/9/chartex" xmlns:cx4="http://schemas.microsoft.com/office/drawing/2016/5/10/chartex" xmlns:cx5="http://schemas.microsoft.com/office/drawing/2016/5/11/chartex" xmlns:cx6="http://schemas.microsoft.com/office/drawing/2016/5/12/chartex" xmlns:cx7="http://schemas.microsoft.com/office/drawing/2016/5/13/chartex" xmlns:cx8="http://schemas.microsoft.com/office/drawing/2016/5/14/chartex" xmlns:mc="http://schemas.openxmlformats.org/markup-compatibility/2006" xmlns:aink="http://schemas.microsoft.com/office/drawing/2016/ink" xmlns:am3d="http://schemas.microsoft.com/office/drawing/2017/model3d" xmlns:o="urn:schemas-microsoft-com:office:office" xmlns:r="http://schemas.openxmlformats.org/officeDocument/2006/relationships" xmlns:m="http://schemas.openxmlformats.org/officeDocument/2006/math" xmlns:v="urn:schemas-microsoft-com:vml" xmlns:wp14="http://schemas.microsoft.com/office/word/2010/wordprocessingDrawing" xmlns:wp="http://schemas.openxmlformats.org/drawingml/2006/wordprocessingDrawing" xmlns:w10="urn:schemas-microsoft-com:office:word" xmlns:w="http://schemas.openxmlformats.org/wordprocessingml/2006/main" xmlns:w14="http://schemas.microsoft.com/office/word/2010/wordml" xmlns:w15="http://schemas.microsoft.com/office/word/2012/wordml" xmlns:w16cid="http://schemas.microsoft.com/office/word/2016/wordml/cid" xmlns:w16se="http://schemas.microsoft.com/office/word/2015/wordml/symex" xmlns:wpg="http://schemas.microsoft.com/office/word/2010/wordprocessingGroup" xmlns:wpi="http://schemas.microsoft.com/office/word/2010/wordprocessingInk" xmlns:wne="http://schemas.microsoft.com/office/word/2006/wordml" xmlns:wps="http://schemas.microsoft.com/office/word/2010/wordprocessingShape" mc:Ignorable="w14 w15 w16se w16cid wp14">
   <w:tbl>
     <w:tblPr>
       <w:tblW w:w="0" w:type="auto"/>
@@ -5224,8 +6712,8 @@
 </file>
 
 <file path=word/numbering.xml><?xml version="1.0" encoding="utf-8"?>
-<w:numbering xmlns:wpc="http://schemas.microsoft.com/office/word/2010/wordprocessingCanvas" xmlns:mo="http://schemas.microsoft.com/office/mac/office/2008/main" xmlns:mc="http://schemas.openxmlformats.org/markup-compatibility/2006" xmlns:mv="urn:schemas-microsoft-com:mac:vml" xmlns:o="urn:schemas-microsoft-com:office:office" xmlns:r="http://schemas.openxmlformats.org/officeDocument/2006/relationships" xmlns:m="http://schemas.openxmlformats.org/officeDocument/2006/math" xmlns:v="urn:schemas-microsoft-com:vml" xmlns:wp14="http://schemas.microsoft.com/office/word/2010/wordprocessingDrawing" xmlns:wp="http://schemas.openxmlformats.org/drawingml/2006/wordprocessingDrawing" xmlns:w10="urn:schemas-microsoft-com:office:word" xmlns:w="http://schemas.openxmlformats.org/wordprocessingml/2006/main" xmlns:w14="http://schemas.microsoft.com/office/word/2010/wordml" xmlns:w15="http://schemas.microsoft.com/office/word/2012/wordml" xmlns:wpg="http://schemas.microsoft.com/office/word/2010/wordprocessingGroup" xmlns:wpi="http://schemas.microsoft.com/office/word/2010/wordprocessingInk" xmlns:wne="http://schemas.microsoft.com/office/word/2006/wordml" xmlns:wps="http://schemas.microsoft.com/office/word/2010/wordprocessingShape" mc:Ignorable="w14 w15 wp14">
-  <w:abstractNum w:abstractNumId="0">
+<w:numbering xmlns:wpc="http://schemas.microsoft.com/office/word/2010/wordprocessingCanvas" xmlns:cx="http://schemas.microsoft.com/office/drawing/2014/chartex" xmlns:cx1="http://schemas.microsoft.com/office/drawing/2015/9/8/chartex" xmlns:cx2="http://schemas.microsoft.com/office/drawing/2015/10/21/chartex" xmlns:cx3="http://schemas.microsoft.com/office/drawing/2016/5/9/chartex" xmlns:cx4="http://schemas.microsoft.com/office/drawing/2016/5/10/chartex" xmlns:cx5="http://schemas.microsoft.com/office/drawing/2016/5/11/chartex" xmlns:cx6="http://schemas.microsoft.com/office/drawing/2016/5/12/chartex" xmlns:cx7="http://schemas.microsoft.com/office/drawing/2016/5/13/chartex" xmlns:cx8="http://schemas.microsoft.com/office/drawing/2016/5/14/chartex" xmlns:mc="http://schemas.openxmlformats.org/markup-compatibility/2006" xmlns:aink="http://schemas.microsoft.com/office/drawing/2016/ink" xmlns:am3d="http://schemas.microsoft.com/office/drawing/2017/model3d" xmlns:o="urn:schemas-microsoft-com:office:office" xmlns:r="http://schemas.openxmlformats.org/officeDocument/2006/relationships" xmlns:m="http://schemas.openxmlformats.org/officeDocument/2006/math" xmlns:v="urn:schemas-microsoft-com:vml" xmlns:wp14="http://schemas.microsoft.com/office/word/2010/wordprocessingDrawing" xmlns:wp="http://schemas.openxmlformats.org/drawingml/2006/wordprocessingDrawing" xmlns:w10="urn:schemas-microsoft-com:office:word" xmlns:w="http://schemas.openxmlformats.org/wordprocessingml/2006/main" xmlns:w14="http://schemas.microsoft.com/office/word/2010/wordml" xmlns:w15="http://schemas.microsoft.com/office/word/2012/wordml" xmlns:w16cid="http://schemas.microsoft.com/office/word/2016/wordml/cid" xmlns:w16se="http://schemas.microsoft.com/office/word/2015/wordml/symex" xmlns:wpg="http://schemas.microsoft.com/office/word/2010/wordprocessingGroup" xmlns:wpi="http://schemas.microsoft.com/office/word/2010/wordprocessingInk" xmlns:wne="http://schemas.microsoft.com/office/word/2006/wordml" xmlns:wps="http://schemas.microsoft.com/office/word/2010/wordprocessingShape" mc:Ignorable="w14 w15 w16se w16cid wp14">
+  <w:abstractNum w:abstractNumId="0" w15:restartNumberingAfterBreak="0">
     <w:nsid w:val="FFFFFFFB"/>
     <w:multiLevelType w:val="multilevel"/>
     <w:tmpl w:val="AE348D90"/>
@@ -5302,7 +6790,7 @@
       <w:lvlJc w:val="left"/>
     </w:lvl>
   </w:abstractNum>
-  <w:abstractNum w:abstractNumId="1">
+  <w:abstractNum w:abstractNumId="1" w15:restartNumberingAfterBreak="0">
     <w:nsid w:val="103F01A7"/>
     <w:multiLevelType w:val="multilevel"/>
     <w:tmpl w:val="606ECCD8"/>
@@ -5441,7 +6929,7 @@
       </w:rPr>
     </w:lvl>
   </w:abstractNum>
-  <w:abstractNum w:abstractNumId="2">
+  <w:abstractNum w:abstractNumId="2" w15:restartNumberingAfterBreak="0">
     <w:nsid w:val="1C1F191F"/>
     <w:multiLevelType w:val="multilevel"/>
     <w:tmpl w:val="0152E828"/>
@@ -5573,7 +7061,7 @@
       </w:rPr>
     </w:lvl>
   </w:abstractNum>
-  <w:abstractNum w:abstractNumId="3">
+  <w:abstractNum w:abstractNumId="3" w15:restartNumberingAfterBreak="0">
     <w:nsid w:val="24FB5DAA"/>
     <w:multiLevelType w:val="multilevel"/>
     <w:tmpl w:val="0C6009AA"/>
@@ -5705,7 +7193,7 @@
       </w:rPr>
     </w:lvl>
   </w:abstractNum>
-  <w:abstractNum w:abstractNumId="4">
+  <w:abstractNum w:abstractNumId="4" w15:restartNumberingAfterBreak="0">
     <w:nsid w:val="37F44AF5"/>
     <w:multiLevelType w:val="multilevel"/>
     <w:tmpl w:val="8054846A"/>
@@ -5837,7 +7325,7 @@
       </w:rPr>
     </w:lvl>
   </w:abstractNum>
-  <w:abstractNum w:abstractNumId="5">
+  <w:abstractNum w:abstractNumId="5" w15:restartNumberingAfterBreak="0">
     <w:nsid w:val="38A3751D"/>
     <w:multiLevelType w:val="multilevel"/>
     <w:tmpl w:val="4DB8024E"/>
@@ -5896,7 +7384,7 @@
       <w:lvlJc w:val="left"/>
     </w:lvl>
   </w:abstractNum>
-  <w:abstractNum w:abstractNumId="6">
+  <w:abstractNum w:abstractNumId="6" w15:restartNumberingAfterBreak="0">
     <w:nsid w:val="67185A42"/>
     <w:multiLevelType w:val="multilevel"/>
     <w:tmpl w:val="8054846A"/>
@@ -6028,7 +7516,7 @@
       </w:rPr>
     </w:lvl>
   </w:abstractNum>
-  <w:abstractNum w:abstractNumId="7">
+  <w:abstractNum w:abstractNumId="7" w15:restartNumberingAfterBreak="0">
     <w:nsid w:val="6C2468AE"/>
     <w:multiLevelType w:val="multilevel"/>
     <w:tmpl w:val="8054846A"/>
@@ -6160,7 +7648,7 @@
       </w:rPr>
     </w:lvl>
   </w:abstractNum>
-  <w:abstractNum w:abstractNumId="8">
+  <w:abstractNum w:abstractNumId="8" w15:restartNumberingAfterBreak="0">
     <w:nsid w:val="6DB05A07"/>
     <w:multiLevelType w:val="multilevel"/>
     <w:tmpl w:val="8054846A"/>
@@ -6292,7 +7780,7 @@
       </w:rPr>
     </w:lvl>
   </w:abstractNum>
-  <w:abstractNum w:abstractNumId="9">
+  <w:abstractNum w:abstractNumId="9" w15:restartNumberingAfterBreak="0">
     <w:nsid w:val="779F6A22"/>
     <w:multiLevelType w:val="multilevel"/>
     <w:tmpl w:val="DE32CFDA"/>
@@ -6424,7 +7912,7 @@
       </w:rPr>
     </w:lvl>
   </w:abstractNum>
-  <w:abstractNum w:abstractNumId="10">
+  <w:abstractNum w:abstractNumId="10" w15:restartNumberingAfterBreak="0">
     <w:nsid w:val="7ED03FE6"/>
     <w:multiLevelType w:val="multilevel"/>
     <w:tmpl w:val="0DCCC47A"/>
@@ -6611,7 +8099,7 @@
 </file>
 
 <file path=word/styles.xml><?xml version="1.0" encoding="utf-8"?>
-<w:styles xmlns:mc="http://schemas.openxmlformats.org/markup-compatibility/2006" xmlns:r="http://schemas.openxmlformats.org/officeDocument/2006/relationships" xmlns:w="http://schemas.openxmlformats.org/wordprocessingml/2006/main" xmlns:w14="http://schemas.microsoft.com/office/word/2010/wordml" xmlns:w15="http://schemas.microsoft.com/office/word/2012/wordml" mc:Ignorable="w14 w15">
+<w:styles xmlns:mc="http://schemas.openxmlformats.org/markup-compatibility/2006" xmlns:r="http://schemas.openxmlformats.org/officeDocument/2006/relationships" xmlns:w="http://schemas.openxmlformats.org/wordprocessingml/2006/main" xmlns:w14="http://schemas.microsoft.com/office/word/2010/wordml" xmlns:w15="http://schemas.microsoft.com/office/word/2012/wordml" xmlns:w16cid="http://schemas.microsoft.com/office/word/2016/wordml/cid" xmlns:w16se="http://schemas.microsoft.com/office/word/2015/wordml/symex" mc:Ignorable="w14 w15 w16se w16cid">
   <w:docDefaults>
     <w:rPrDefault>
       <w:rPr>
@@ -6621,7 +8109,7 @@
     </w:rPrDefault>
     <w:pPrDefault/>
   </w:docDefaults>
-  <w:latentStyles w:defLockedState="0" w:defUIPriority="0" w:defSemiHidden="0" w:defUnhideWhenUsed="0" w:defQFormat="0" w:count="380">
+  <w:latentStyles w:defLockedState="0" w:defUIPriority="0" w:defSemiHidden="0" w:defUnhideWhenUsed="0" w:defQFormat="0" w:count="376">
     <w:lsdException w:name="Normal" w:qFormat="1"/>
     <w:lsdException w:name="heading 1" w:qFormat="1"/>
     <w:lsdException w:name="heading 2" w:qFormat="1"/>
@@ -6684,15 +8172,6 @@
     <w:lsdException w:name="Table Web 2" w:semiHidden="1" w:unhideWhenUsed="1"/>
     <w:lsdException w:name="Table Web 3" w:semiHidden="1" w:unhideWhenUsed="1"/>
     <w:lsdException w:name="Table Theme" w:semiHidden="1" w:unhideWhenUsed="1"/>
-    <w:lsdException w:name="Note Level 1" w:semiHidden="1" w:uiPriority="99" w:unhideWhenUsed="1"/>
-    <w:lsdException w:name="Note Level 2" w:semiHidden="1" w:uiPriority="99" w:unhideWhenUsed="1"/>
-    <w:lsdException w:name="Note Level 3" w:semiHidden="1" w:uiPriority="99" w:unhideWhenUsed="1"/>
-    <w:lsdException w:name="Note Level 4" w:semiHidden="1" w:uiPriority="99" w:unhideWhenUsed="1"/>
-    <w:lsdException w:name="Note Level 5" w:semiHidden="1" w:uiPriority="99" w:unhideWhenUsed="1"/>
-    <w:lsdException w:name="Note Level 6" w:semiHidden="1" w:uiPriority="99" w:unhideWhenUsed="1"/>
-    <w:lsdException w:name="Note Level 7" w:semiHidden="1" w:uiPriority="99" w:unhideWhenUsed="1"/>
-    <w:lsdException w:name="Note Level 8" w:semiHidden="1" w:uiPriority="99" w:unhideWhenUsed="1"/>
-    <w:lsdException w:name="Note Level 9" w:semiHidden="1" w:uiPriority="99" w:unhideWhenUsed="1"/>
     <w:lsdException w:name="Placeholder Text" w:semiHidden="1" w:uiPriority="99"/>
     <w:lsdException w:name="No Spacing" w:uiPriority="1" w:qFormat="1"/>
     <w:lsdException w:name="Light Shading" w:uiPriority="60"/>
@@ -7146,7 +8625,7 @@
       <w:lang w:val="en-AU"/>
     </w:rPr>
   </w:style>
-  <w:style w:type="paragraph" w:styleId="10">
+  <w:style w:type="paragraph" w:styleId="TOC1">
     <w:name w:val="toc 1"/>
     <w:basedOn w:val="a"/>
     <w:next w:val="a"/>
@@ -7160,7 +8639,7 @@
       <w:ind w:right="720"/>
     </w:pPr>
   </w:style>
-  <w:style w:type="paragraph" w:styleId="20">
+  <w:style w:type="paragraph" w:styleId="TOC2">
     <w:name w:val="toc 2"/>
     <w:basedOn w:val="a"/>
     <w:next w:val="a"/>
@@ -7173,7 +8652,7 @@
       <w:ind w:left="432" w:right="720"/>
     </w:pPr>
   </w:style>
-  <w:style w:type="paragraph" w:styleId="30">
+  <w:style w:type="paragraph" w:styleId="TOC3">
     <w:name w:val="toc 3"/>
     <w:basedOn w:val="a"/>
     <w:next w:val="a"/>
@@ -7318,7 +8797,7 @@
       <w:jc w:val="both"/>
     </w:pPr>
   </w:style>
-  <w:style w:type="paragraph" w:styleId="40">
+  <w:style w:type="paragraph" w:styleId="TOC4">
     <w:name w:val="toc 4"/>
     <w:basedOn w:val="a"/>
     <w:next w:val="a"/>
@@ -7328,7 +8807,7 @@
       <w:ind w:left="600"/>
     </w:pPr>
   </w:style>
-  <w:style w:type="paragraph" w:styleId="50">
+  <w:style w:type="paragraph" w:styleId="TOC5">
     <w:name w:val="toc 5"/>
     <w:basedOn w:val="a"/>
     <w:next w:val="a"/>
@@ -7338,7 +8817,7 @@
       <w:ind w:left="800"/>
     </w:pPr>
   </w:style>
-  <w:style w:type="paragraph" w:styleId="60">
+  <w:style w:type="paragraph" w:styleId="TOC6">
     <w:name w:val="toc 6"/>
     <w:basedOn w:val="a"/>
     <w:next w:val="a"/>
@@ -7348,7 +8827,7 @@
       <w:ind w:left="1000"/>
     </w:pPr>
   </w:style>
-  <w:style w:type="paragraph" w:styleId="70">
+  <w:style w:type="paragraph" w:styleId="TOC7">
     <w:name w:val="toc 7"/>
     <w:basedOn w:val="a"/>
     <w:next w:val="a"/>
@@ -7358,7 +8837,7 @@
       <w:ind w:left="1200"/>
     </w:pPr>
   </w:style>
-  <w:style w:type="paragraph" w:styleId="80">
+  <w:style w:type="paragraph" w:styleId="TOC8">
     <w:name w:val="toc 8"/>
     <w:basedOn w:val="a"/>
     <w:next w:val="a"/>
@@ -7368,7 +8847,7 @@
       <w:ind w:left="1400"/>
     </w:pPr>
   </w:style>
-  <w:style w:type="paragraph" w:styleId="90">
+  <w:style w:type="paragraph" w:styleId="TOC9">
     <w:name w:val="toc 9"/>
     <w:basedOn w:val="a"/>
     <w:next w:val="a"/>
@@ -7439,7 +8918,7 @@
       <w:u w:val="single"/>
     </w:rPr>
   </w:style>
-  <w:style w:type="paragraph" w:customStyle="1" w:styleId="11">
+  <w:style w:type="paragraph" w:customStyle="1" w:styleId="10">
     <w:name w:val="副标题1"/>
     <w:basedOn w:val="a4"/>
     <w:pPr>
@@ -7481,7 +8960,7 @@
       <w:ind w:right="-3456"/>
     </w:pPr>
   </w:style>
-  <w:style w:type="paragraph" w:customStyle="1" w:styleId="12">
+  <w:style w:type="paragraph" w:customStyle="1" w:styleId="11">
     <w:name w:val="正文文本1"/>
     <w:pPr>
       <w:keepLines/>
@@ -7598,7 +9077,7 @@
     </w:rPr>
   </w:style>
   <w:style w:type="character" w:customStyle="1" w:styleId="aa">
-    <w:name w:val="正文文本字符"/>
+    <w:name w:val="正文文本 字符"/>
     <w:basedOn w:val="a0"/>
     <w:link w:val="a9"/>
     <w:rsid w:val="00BE05F6"/>
@@ -7611,7 +9090,6 @@
     <w:basedOn w:val="a1"/>
     <w:rsid w:val="000A7525"/>
     <w:tblPr>
-      <w:tblInd w:w="0" w:type="dxa"/>
       <w:tblBorders>
         <w:top w:val="single" w:sz="4" w:space="0" w:color="auto"/>
         <w:left w:val="single" w:sz="4" w:space="0" w:color="auto"/>
@@ -7620,12 +9098,6 @@
         <w:insideH w:val="single" w:sz="4" w:space="0" w:color="auto"/>
         <w:insideV w:val="single" w:sz="4" w:space="0" w:color="auto"/>
       </w:tblBorders>
-      <w:tblCellMar>
-        <w:top w:w="0" w:type="dxa"/>
-        <w:left w:w="108" w:type="dxa"/>
-        <w:bottom w:w="0" w:type="dxa"/>
-        <w:right w:w="108" w:type="dxa"/>
-      </w:tblCellMar>
     </w:tblPr>
   </w:style>
 </w:styles>

</xml_diff>

<commit_message>
change version to v1.1
</commit_message>
<xml_diff>
--- a/doc/测试计划.docx
+++ b/doc/测试计划.docx
@@ -1,6 +1,6 @@
 
 <file path=word/document.xml><?xml version="1.0" encoding="utf-8"?>
-<w:document xmlns:wpc="http://schemas.microsoft.com/office/word/2010/wordprocessingCanvas" xmlns:cx="http://schemas.microsoft.com/office/drawing/2014/chartex" xmlns:cx1="http://schemas.microsoft.com/office/drawing/2015/9/8/chartex" xmlns:cx2="http://schemas.microsoft.com/office/drawing/2015/10/21/chartex" xmlns:cx3="http://schemas.microsoft.com/office/drawing/2016/5/9/chartex" xmlns:cx4="http://schemas.microsoft.com/office/drawing/2016/5/10/chartex" xmlns:cx5="http://schemas.microsoft.com/office/drawing/2016/5/11/chartex" xmlns:cx6="http://schemas.microsoft.com/office/drawing/2016/5/12/chartex" xmlns:cx7="http://schemas.microsoft.com/office/drawing/2016/5/13/chartex" xmlns:cx8="http://schemas.microsoft.com/office/drawing/2016/5/14/chartex" xmlns:mc="http://schemas.openxmlformats.org/markup-compatibility/2006" xmlns:aink="http://schemas.microsoft.com/office/drawing/2016/ink" xmlns:am3d="http://schemas.microsoft.com/office/drawing/2017/model3d" xmlns:o="urn:schemas-microsoft-com:office:office" xmlns:r="http://schemas.openxmlformats.org/officeDocument/2006/relationships" xmlns:m="http://schemas.openxmlformats.org/officeDocument/2006/math" xmlns:v="urn:schemas-microsoft-com:vml" xmlns:wp14="http://schemas.microsoft.com/office/word/2010/wordprocessingDrawing" xmlns:wp="http://schemas.openxmlformats.org/drawingml/2006/wordprocessingDrawing" xmlns:w10="urn:schemas-microsoft-com:office:word" xmlns:w="http://schemas.openxmlformats.org/wordprocessingml/2006/main" xmlns:w14="http://schemas.microsoft.com/office/word/2010/wordml" xmlns:w15="http://schemas.microsoft.com/office/word/2012/wordml" xmlns:w16cid="http://schemas.microsoft.com/office/word/2016/wordml/cid" xmlns:w16se="http://schemas.microsoft.com/office/word/2015/wordml/symex" xmlns:wpg="http://schemas.microsoft.com/office/word/2010/wordprocessingGroup" xmlns:wpi="http://schemas.microsoft.com/office/word/2010/wordprocessingInk" xmlns:wne="http://schemas.microsoft.com/office/word/2006/wordml" xmlns:wps="http://schemas.microsoft.com/office/word/2010/wordprocessingShape" mc:Ignorable="w14 w15 w16se w16cid wp14">
+<w:document xmlns:wpc="http://schemas.microsoft.com/office/word/2010/wordprocessingCanvas" xmlns:mo="http://schemas.microsoft.com/office/mac/office/2008/main" xmlns:mc="http://schemas.openxmlformats.org/markup-compatibility/2006" xmlns:mv="urn:schemas-microsoft-com:mac:vml" xmlns:o="urn:schemas-microsoft-com:office:office" xmlns:r="http://schemas.openxmlformats.org/officeDocument/2006/relationships" xmlns:m="http://schemas.openxmlformats.org/officeDocument/2006/math" xmlns:v="urn:schemas-microsoft-com:vml" xmlns:wp14="http://schemas.microsoft.com/office/word/2010/wordprocessingDrawing" xmlns:wp="http://schemas.openxmlformats.org/drawingml/2006/wordprocessingDrawing" xmlns:w10="urn:schemas-microsoft-com:office:word" xmlns:w="http://schemas.openxmlformats.org/wordprocessingml/2006/main" xmlns:w14="http://schemas.microsoft.com/office/word/2010/wordml" xmlns:w15="http://schemas.microsoft.com/office/word/2012/wordml" xmlns:wpg="http://schemas.microsoft.com/office/word/2010/wordprocessingGroup" xmlns:wpi="http://schemas.microsoft.com/office/word/2010/wordprocessingInk" xmlns:wne="http://schemas.microsoft.com/office/word/2006/wordml" xmlns:wps="http://schemas.microsoft.com/office/word/2010/wordprocessingShape" mc:Ignorable="w14 w15 wp14">
   <w:body>
     <w:p>
       <w:pPr>
@@ -74,7 +74,14 @@
           <w:rFonts w:ascii="Arial" w:hAnsi="Arial"/>
           <w:sz w:val="28"/>
         </w:rPr>
-        <w:t xml:space="preserve"> &lt;1.0&gt;</w:t>
+        <w:t xml:space="preserve"> &lt;1.1</w:t>
+      </w:r>
+      <w:r>
+        <w:rPr>
+          <w:rFonts w:ascii="Arial" w:hAnsi="Arial"/>
+          <w:sz w:val="28"/>
+        </w:rPr>
+        <w:t>&gt;</w:t>
       </w:r>
     </w:p>
     <w:p>
@@ -349,14 +356,12 @@
             <w:pPr>
               <w:pStyle w:val="Tabletext"/>
             </w:pPr>
-            <w:proofErr w:type="gramStart"/>
             <w:r>
               <w:rPr>
                 <w:rFonts w:hint="eastAsia"/>
               </w:rPr>
               <w:t>姜凡叙</w:t>
             </w:r>
-            <w:proofErr w:type="gramEnd"/>
           </w:p>
         </w:tc>
       </w:tr>
@@ -450,6 +455,8 @@
       <w:pPr>
         <w:pStyle w:val="a4"/>
       </w:pPr>
+      <w:bookmarkStart w:id="0" w:name="_GoBack"/>
+      <w:bookmarkEnd w:id="0"/>
       <w:r>
         <w:br w:type="page"/>
       </w:r>
@@ -463,7 +470,7 @@
     </w:p>
     <w:p>
       <w:pPr>
-        <w:pStyle w:val="TOC1"/>
+        <w:pStyle w:val="10"/>
         <w:tabs>
           <w:tab w:val="left" w:pos="864"/>
         </w:tabs>
@@ -560,7 +567,7 @@
     </w:p>
     <w:p>
       <w:pPr>
-        <w:pStyle w:val="TOC2"/>
+        <w:pStyle w:val="20"/>
         <w:tabs>
           <w:tab w:val="left" w:pos="1200"/>
         </w:tabs>
@@ -639,7 +646,7 @@
     </w:p>
     <w:p>
       <w:pPr>
-        <w:pStyle w:val="TOC2"/>
+        <w:pStyle w:val="20"/>
         <w:tabs>
           <w:tab w:val="left" w:pos="1200"/>
         </w:tabs>
@@ -718,7 +725,7 @@
     </w:p>
     <w:p>
       <w:pPr>
-        <w:pStyle w:val="TOC2"/>
+        <w:pStyle w:val="20"/>
         <w:tabs>
           <w:tab w:val="left" w:pos="1200"/>
         </w:tabs>
@@ -797,7 +804,7 @@
     </w:p>
     <w:p>
       <w:pPr>
-        <w:pStyle w:val="TOC1"/>
+        <w:pStyle w:val="10"/>
         <w:tabs>
           <w:tab w:val="left" w:pos="864"/>
         </w:tabs>
@@ -876,7 +883,7 @@
     </w:p>
     <w:p>
       <w:pPr>
-        <w:pStyle w:val="TOC1"/>
+        <w:pStyle w:val="10"/>
         <w:tabs>
           <w:tab w:val="left" w:pos="864"/>
         </w:tabs>
@@ -955,7 +962,7 @@
     </w:p>
     <w:p>
       <w:pPr>
-        <w:pStyle w:val="TOC2"/>
+        <w:pStyle w:val="20"/>
         <w:tabs>
           <w:tab w:val="left" w:pos="1200"/>
         </w:tabs>
@@ -1034,7 +1041,7 @@
     </w:p>
     <w:p>
       <w:pPr>
-        <w:pStyle w:val="TOC3"/>
+        <w:pStyle w:val="30"/>
         <w:rPr>
           <w:rFonts w:asciiTheme="minorHAnsi" w:eastAsiaTheme="minorEastAsia" w:hAnsiTheme="minorHAnsi" w:cstheme="minorBidi"/>
           <w:noProof/>
@@ -1162,14 +1169,14 @@
           <w:numId w:val="3"/>
         </w:numPr>
       </w:pPr>
-      <w:bookmarkStart w:id="0" w:name="_Toc6057602"/>
+      <w:bookmarkStart w:id="1" w:name="_Toc6057602"/>
       <w:r>
         <w:rPr>
           <w:rFonts w:hint="eastAsia"/>
         </w:rPr>
         <w:t>简介</w:t>
       </w:r>
-      <w:bookmarkEnd w:id="0"/>
+      <w:bookmarkEnd w:id="1"/>
     </w:p>
     <w:p>
       <w:pPr>
@@ -1179,14 +1186,14 @@
           <w:numId w:val="3"/>
         </w:numPr>
       </w:pPr>
-      <w:bookmarkStart w:id="1" w:name="_Toc6057603"/>
+      <w:bookmarkStart w:id="2" w:name="_Toc6057603"/>
       <w:r>
         <w:rPr>
           <w:rFonts w:hint="eastAsia"/>
         </w:rPr>
         <w:t>目的</w:t>
       </w:r>
-      <w:bookmarkEnd w:id="1"/>
+      <w:bookmarkEnd w:id="2"/>
     </w:p>
     <w:p>
       <w:pPr>
@@ -1284,55 +1291,31 @@
       <w:r>
         <w:t>、</w:t>
       </w:r>
-      <w:proofErr w:type="gramStart"/>
       <w:r>
         <w:rPr>
           <w:rFonts w:hint="eastAsia"/>
         </w:rPr>
-        <w:t>幂</w:t>
-      </w:r>
-      <w:proofErr w:type="gramEnd"/>
+        <w:t>幂指</w:t>
+      </w:r>
+      <w:r>
+        <w:t>运算</w:t>
+      </w:r>
       <w:r>
         <w:rPr>
           <w:rFonts w:hint="eastAsia"/>
         </w:rPr>
-        <w:t>指</w:t>
-      </w:r>
-      <w:r>
-        <w:t>运算</w:t>
-      </w:r>
-      <w:r>
-        <w:rPr>
-          <w:rFonts w:hint="eastAsia"/>
-        </w:rPr>
-        <w:t>、</w:t>
-      </w:r>
-      <w:proofErr w:type="gramStart"/>
-      <w:r>
-        <w:rPr>
-          <w:rFonts w:hint="eastAsia"/>
-        </w:rPr>
-        <w:t>取余</w:t>
+        <w:t>、取余</w:t>
       </w:r>
       <w:r>
         <w:t>等</w:t>
       </w:r>
-      <w:proofErr w:type="gramEnd"/>
     </w:p>
     <w:p>
       <w:pPr>
         <w:pStyle w:val="a9"/>
       </w:pPr>
       <w:r>
-        <w:t>黑盒测试:也称功能测试，它是通过测试来检测每个功能是否都能正常使用。在测 试地，把程序看作一个不能打开的黑盒子，在完全不考虑程序内部结构和内部特性的 情况下，在程序接口进行测试，它只检查程序功能是否按照需求规格说明书的规定正 常使用，程序是否能适当地接收输入数据而产生正确的输出信息。黑盒测试着眼于程 序外部结构，不考虑内部逻辑结构，主要针对软件界面和软件功能进行测试。</w:t>
-      </w:r>
-      <w:proofErr w:type="gramStart"/>
-      <w:r>
-        <w:t>黑盒测</w:t>
-      </w:r>
-      <w:proofErr w:type="gramEnd"/>
-      <w:r>
-        <w:t xml:space="preserve"> 试是以用户的角度，从输入数据与输出数据的对应关系出发进行测试的。很明显，如 果外部特性本身有问题或规格说明的规定有误，用墨盒测试方法是发现不了的。 </w:t>
+        <w:t xml:space="preserve">黑盒测试:也称功能测试，它是通过测试来检测每个功能是否都能正常使用。在测 试地，把程序看作一个不能打开的黑盒子，在完全不考虑程序内部结构和内部特性的 情况下，在程序接口进行测试，它只检查程序功能是否按照需求规格说明书的规定正 常使用，程序是否能适当地接收输入数据而产生正确的输出信息。黑盒测试着眼于程 序外部结构，不考虑内部逻辑结构，主要针对软件界面和软件功能进行测试。黑盒测 试是以用户的角度，从输入数据与输出数据的对应关系出发进行测试的。很明显，如 果外部特性本身有问题或规格说明的规定有误，用墨盒测试方法是发现不了的。 </w:t>
       </w:r>
     </w:p>
     <w:p>
@@ -1373,14 +1356,14 @@
           <w:tab w:val="num" w:pos="360"/>
         </w:tabs>
       </w:pPr>
-      <w:bookmarkStart w:id="2" w:name="_Toc6057604"/>
+      <w:bookmarkStart w:id="3" w:name="_Toc6057604"/>
       <w:r>
         <w:rPr>
           <w:rFonts w:hint="eastAsia"/>
         </w:rPr>
         <w:t>背景</w:t>
       </w:r>
-      <w:bookmarkEnd w:id="2"/>
+      <w:bookmarkEnd w:id="3"/>
     </w:p>
     <w:p>
       <w:pPr>
@@ -1419,40 +1402,24 @@
       <w:r>
         <w:t>、</w:t>
       </w:r>
-      <w:proofErr w:type="gramStart"/>
       <w:r>
         <w:rPr>
           <w:rFonts w:hint="eastAsia"/>
         </w:rPr>
-        <w:t>幂</w:t>
-      </w:r>
-      <w:proofErr w:type="gramEnd"/>
+        <w:t>幂指</w:t>
+      </w:r>
+      <w:r>
+        <w:t>运算</w:t>
+      </w:r>
       <w:r>
         <w:rPr>
           <w:rFonts w:hint="eastAsia"/>
         </w:rPr>
-        <w:t>指</w:t>
-      </w:r>
-      <w:r>
-        <w:t>运算</w:t>
-      </w:r>
-      <w:r>
-        <w:rPr>
-          <w:rFonts w:hint="eastAsia"/>
-        </w:rPr>
-        <w:t>、</w:t>
-      </w:r>
-      <w:proofErr w:type="gramStart"/>
-      <w:r>
-        <w:rPr>
-          <w:rFonts w:hint="eastAsia"/>
-        </w:rPr>
-        <w:t>取余</w:t>
+        <w:t>、取余</w:t>
       </w:r>
       <w:r>
         <w:t>等</w:t>
       </w:r>
-      <w:proofErr w:type="gramEnd"/>
       <w:r>
         <w:t>。</w:t>
       </w:r>
@@ -1468,7 +1435,7 @@
       <w:r>
         <w:br w:type="page"/>
       </w:r>
-      <w:bookmarkStart w:id="3" w:name="_Toc6057606"/>
+      <w:bookmarkStart w:id="4" w:name="_Toc6057606"/>
       <w:r>
         <w:rPr>
           <w:rFonts w:hint="eastAsia"/>
@@ -1476,7 +1443,7 @@
         <w:lastRenderedPageBreak/>
         <w:t>测试需求</w:t>
       </w:r>
-      <w:bookmarkEnd w:id="3"/>
+      <w:bookmarkEnd w:id="4"/>
     </w:p>
     <w:p>
       <w:pPr>
@@ -1596,14 +1563,12 @@
             <w:r>
               <w:t>、</w:t>
             </w:r>
-            <w:proofErr w:type="gramStart"/>
             <w:r>
               <w:rPr>
                 <w:rFonts w:hint="eastAsia"/>
               </w:rPr>
               <w:t>幂</w:t>
             </w:r>
-            <w:proofErr w:type="gramEnd"/>
             <w:r>
               <w:t>指运算</w:t>
             </w:r>
@@ -1611,16 +1576,8 @@
               <w:rPr>
                 <w:rFonts w:hint="eastAsia"/>
               </w:rPr>
-              <w:t>、</w:t>
-            </w:r>
-            <w:proofErr w:type="gramStart"/>
-            <w:r>
-              <w:rPr>
-                <w:rFonts w:hint="eastAsia"/>
-              </w:rPr>
-              <w:t>取余</w:t>
-            </w:r>
-            <w:proofErr w:type="gramEnd"/>
+              <w:t>、取余</w:t>
+            </w:r>
           </w:p>
         </w:tc>
       </w:tr>
@@ -1642,7 +1599,7 @@
       <w:r>
         <w:br w:type="page"/>
       </w:r>
-      <w:bookmarkStart w:id="4" w:name="_Toc6057607"/>
+      <w:bookmarkStart w:id="5" w:name="_Toc6057607"/>
       <w:r>
         <w:rPr>
           <w:rFonts w:hint="eastAsia"/>
@@ -1650,7 +1607,7 @@
         <w:lastRenderedPageBreak/>
         <w:t>测试策略</w:t>
       </w:r>
-      <w:bookmarkEnd w:id="4"/>
+      <w:bookmarkEnd w:id="5"/>
     </w:p>
     <w:p>
       <w:pPr>
@@ -1661,14 +1618,14 @@
         </w:numPr>
         <w:ind w:left="720" w:hanging="720"/>
       </w:pPr>
-      <w:bookmarkStart w:id="5" w:name="_Toc6057608"/>
+      <w:bookmarkStart w:id="6" w:name="_Toc6057608"/>
       <w:r>
         <w:rPr>
           <w:rFonts w:hint="eastAsia"/>
         </w:rPr>
         <w:t>测试</w:t>
       </w:r>
-      <w:bookmarkEnd w:id="5"/>
+      <w:bookmarkEnd w:id="6"/>
       <w:r>
         <w:rPr>
           <w:rFonts w:hint="eastAsia"/>
@@ -1679,9 +1636,6 @@
     <w:p>
       <w:pPr>
         <w:ind w:left="720"/>
-        <w:rPr>
-          <w:rFonts w:hint="eastAsia"/>
-        </w:rPr>
       </w:pPr>
       <w:r>
         <w:rPr>
@@ -1730,7 +1684,7 @@
             <w:tcW w:w="1118" w:type="dxa"/>
           </w:tcPr>
           <w:p>
-            <w:bookmarkStart w:id="6" w:name="_Hlk6083445"/>
+            <w:bookmarkStart w:id="7" w:name="_Hlk6083445"/>
             <w:r>
               <w:rPr>
                 <w:rFonts w:hint="eastAsia"/>
@@ -1794,13 +1748,8 @@
             <w:tcW w:w="1134" w:type="dxa"/>
           </w:tcPr>
           <w:p>
-            <w:proofErr w:type="gramStart"/>
-            <w:r>
-              <w:t>幂</w:t>
-            </w:r>
-            <w:proofErr w:type="gramEnd"/>
-            <w:r>
-              <w:t>运</w:t>
+            <w:r>
+              <w:t>幂运</w:t>
             </w:r>
             <w:r>
               <w:rPr>
@@ -2069,15 +2018,7 @@
           </w:tcPr>
           <w:p>
             <w:r>
-              <w:t>(-</w:t>
-            </w:r>
-            <w:proofErr w:type="gramStart"/>
-            <w:r>
-              <w:t>4)-(</w:t>
-            </w:r>
-            <w:proofErr w:type="gramEnd"/>
-            <w:r>
-              <w:t>-5)</w:t>
+              <w:t>(-4)-(-5)</w:t>
             </w:r>
           </w:p>
         </w:tc>
@@ -2117,15 +2058,7 @@
           </w:tcPr>
           <w:p>
             <w:r>
-              <w:t>(-</w:t>
-            </w:r>
-            <w:proofErr w:type="gramStart"/>
-            <w:r>
-              <w:t>5)^</w:t>
-            </w:r>
-            <w:proofErr w:type="gramEnd"/>
-            <w:r>
-              <w:t>(-1</w:t>
+              <w:t>(-5)^(-1</w:t>
             </w:r>
             <w:r>
               <w:rPr>
@@ -2284,7 +2217,7 @@
           </w:p>
         </w:tc>
       </w:tr>
-      <w:bookmarkEnd w:id="6"/>
+      <w:bookmarkEnd w:id="7"/>
     </w:tbl>
     <w:p/>
     <w:p>
@@ -3524,7 +3457,6 @@
                 <w:b/>
               </w:rPr>
             </w:pPr>
-            <w:proofErr w:type="gramStart"/>
             <w:r>
               <w:rPr>
                 <w:rFonts w:hint="eastAsia"/>
@@ -3538,7 +3470,6 @@
               </w:rPr>
               <w:t>零错误</w:t>
             </w:r>
-            <w:proofErr w:type="gramEnd"/>
           </w:p>
         </w:tc>
       </w:tr>
@@ -4040,7 +3971,6 @@
             <w:tcW w:w="1727" w:type="dxa"/>
           </w:tcPr>
           <w:p>
-            <w:proofErr w:type="gramStart"/>
             <w:r>
               <w:rPr>
                 <w:rFonts w:hint="eastAsia"/>
@@ -4050,7 +3980,6 @@
             <w:r>
               <w:t>数</w:t>
             </w:r>
-            <w:proofErr w:type="gramEnd"/>
           </w:p>
         </w:tc>
         <w:tc>
@@ -4103,23 +4032,14 @@
                 <w:rFonts w:hint="eastAsia"/>
                 <w:b/>
               </w:rPr>
-              <w:t>报</w:t>
-            </w:r>
-            <w:proofErr w:type="gramStart"/>
-            <w:r>
-              <w:rPr>
-                <w:rFonts w:hint="eastAsia"/>
+              <w:t>报错</w:t>
+            </w:r>
+            <w:r>
+              <w:rPr>
                 <w:b/>
               </w:rPr>
-              <w:t>错</w:t>
-            </w:r>
-            <w:r>
-              <w:rPr>
-                <w:b/>
-              </w:rPr>
               <w:t>信息</w:t>
             </w:r>
-            <w:proofErr w:type="gramEnd"/>
           </w:p>
         </w:tc>
       </w:tr>
@@ -4232,17 +4152,8 @@
                 <w:rFonts w:hint="eastAsia"/>
                 <w:b/>
               </w:rPr>
-              <w:t>报</w:t>
-            </w:r>
-            <w:proofErr w:type="gramStart"/>
-            <w:r>
-              <w:rPr>
-                <w:rFonts w:hint="eastAsia"/>
-                <w:b/>
-              </w:rPr>
-              <w:t>错信息</w:t>
-            </w:r>
-            <w:proofErr w:type="gramEnd"/>
+              <w:t>报错信息</w:t>
+            </w:r>
           </w:p>
         </w:tc>
       </w:tr>
@@ -4428,17 +4339,8 @@
                 <w:rFonts w:hint="eastAsia"/>
                 <w:b/>
               </w:rPr>
-              <w:t>报</w:t>
-            </w:r>
-            <w:proofErr w:type="gramStart"/>
-            <w:r>
-              <w:rPr>
-                <w:rFonts w:hint="eastAsia"/>
-                <w:b/>
-              </w:rPr>
-              <w:t>错信息</w:t>
-            </w:r>
-            <w:proofErr w:type="gramEnd"/>
+              <w:t>报错信息</w:t>
+            </w:r>
           </w:p>
         </w:tc>
       </w:tr>
@@ -4520,17 +4422,8 @@
                 <w:rFonts w:hint="eastAsia"/>
                 <w:b/>
               </w:rPr>
-              <w:t>报</w:t>
-            </w:r>
-            <w:proofErr w:type="gramStart"/>
-            <w:r>
-              <w:rPr>
-                <w:rFonts w:hint="eastAsia"/>
-                <w:b/>
-              </w:rPr>
-              <w:t>错信息</w:t>
-            </w:r>
-            <w:proofErr w:type="gramEnd"/>
+              <w:t>报错信息</w:t>
+            </w:r>
           </w:p>
         </w:tc>
       </w:tr>
@@ -4610,7 +4503,6 @@
             <w:hideMark/>
           </w:tcPr>
           <w:p>
-            <w:proofErr w:type="gramStart"/>
             <w:r>
               <w:rPr>
                 <w:rFonts w:hint="eastAsia"/>
@@ -4624,7 +4516,6 @@
               </w:rPr>
               <w:t>零错误</w:t>
             </w:r>
-            <w:proofErr w:type="gramEnd"/>
           </w:p>
         </w:tc>
       </w:tr>
@@ -4878,13 +4769,7 @@
         </w:tc>
       </w:tr>
     </w:tbl>
-    <w:p>
-      <w:pPr>
-        <w:rPr>
-          <w:rFonts w:hint="eastAsia"/>
-        </w:rPr>
-      </w:pPr>
-    </w:p>
+    <w:p/>
     <w:p>
       <w:pPr>
         <w:ind w:left="720"/>
@@ -5010,7 +4895,6 @@
             <w:tcW w:w="2856" w:type="dxa"/>
           </w:tcPr>
           <w:p>
-            <w:proofErr w:type="gramStart"/>
             <w:r>
               <w:rPr>
                 <w:rFonts w:hint="eastAsia"/>
@@ -5020,7 +4904,6 @@
             <w:r>
               <w:t>错误</w:t>
             </w:r>
-            <w:proofErr w:type="gramEnd"/>
           </w:p>
         </w:tc>
       </w:tr>
@@ -5126,15 +5009,7 @@
           </w:tcPr>
           <w:p>
             <w:r>
-              <w:t>36/</w:t>
-            </w:r>
-            <w:proofErr w:type="gramStart"/>
-            <w:r>
-              <w:t>3!^</w:t>
-            </w:r>
-            <w:proofErr w:type="gramEnd"/>
-            <w:r>
-              <w:t>2</w:t>
+              <w:t>36/3!^2</w:t>
             </w:r>
           </w:p>
         </w:tc>
@@ -5257,15 +5132,7 @@
           </w:tcPr>
           <w:p>
             <w:r>
-              <w:t>1-2*(30+(-40.0/</w:t>
-            </w:r>
-            <w:proofErr w:type="gramStart"/>
-            <w:r>
-              <w:t>5)*</w:t>
-            </w:r>
-            <w:proofErr w:type="gramEnd"/>
-            <w:r>
-              <w:t>(19-4!/2))-(-4*3)/2^(8-3*2)</w:t>
+              <w:t>1-2*(30+(-40.0/5)*(19-4!/2))-(-4*3)/2^(8-3*2)</w:t>
             </w:r>
           </w:p>
         </w:tc>
@@ -5393,7 +5260,6 @@
             <w:tcW w:w="2856" w:type="dxa"/>
           </w:tcPr>
           <w:p>
-            <w:proofErr w:type="gramStart"/>
             <w:r>
               <w:rPr>
                 <w:rFonts w:hint="eastAsia"/>
@@ -5403,7 +5269,6 @@
             <w:r>
               <w:t>错误</w:t>
             </w:r>
-            <w:proofErr w:type="gramEnd"/>
           </w:p>
         </w:tc>
       </w:tr>
@@ -5505,23 +5370,14 @@
                 <w:rFonts w:hint="eastAsia"/>
                 <w:b/>
               </w:rPr>
-              <w:t>报</w:t>
-            </w:r>
-            <w:proofErr w:type="gramStart"/>
-            <w:r>
-              <w:rPr>
-                <w:rFonts w:hint="eastAsia"/>
+              <w:t>报错</w:t>
+            </w:r>
+            <w:r>
+              <w:rPr>
                 <w:b/>
               </w:rPr>
-              <w:t>错</w:t>
-            </w:r>
-            <w:r>
-              <w:rPr>
-                <w:b/>
-              </w:rPr>
               <w:t>信息</w:t>
             </w:r>
-            <w:proofErr w:type="gramEnd"/>
           </w:p>
         </w:tc>
       </w:tr>
@@ -5562,23 +5418,14 @@
                 <w:rFonts w:hint="eastAsia"/>
                 <w:b/>
               </w:rPr>
-              <w:t>报</w:t>
-            </w:r>
-            <w:proofErr w:type="gramStart"/>
-            <w:r>
-              <w:rPr>
-                <w:rFonts w:hint="eastAsia"/>
+              <w:t>报错</w:t>
+            </w:r>
+            <w:r>
+              <w:rPr>
                 <w:b/>
               </w:rPr>
-              <w:t>错</w:t>
-            </w:r>
-            <w:r>
-              <w:rPr>
-                <w:b/>
-              </w:rPr>
               <w:t>信息</w:t>
             </w:r>
-            <w:proofErr w:type="gramEnd"/>
           </w:p>
         </w:tc>
       </w:tr>
@@ -5619,23 +5466,14 @@
                 <w:rFonts w:hint="eastAsia"/>
                 <w:b/>
               </w:rPr>
-              <w:t>报</w:t>
-            </w:r>
-            <w:proofErr w:type="gramStart"/>
-            <w:r>
-              <w:rPr>
-                <w:rFonts w:hint="eastAsia"/>
+              <w:t>报错</w:t>
+            </w:r>
+            <w:r>
+              <w:rPr>
                 <w:b/>
               </w:rPr>
-              <w:t>错</w:t>
-            </w:r>
-            <w:r>
-              <w:rPr>
-                <w:b/>
-              </w:rPr>
               <w:t>信息</w:t>
             </w:r>
-            <w:proofErr w:type="gramEnd"/>
           </w:p>
         </w:tc>
       </w:tr>
@@ -5682,23 +5520,14 @@
                 <w:rFonts w:hint="eastAsia"/>
                 <w:b/>
               </w:rPr>
-              <w:t>报</w:t>
-            </w:r>
-            <w:proofErr w:type="gramStart"/>
-            <w:r>
-              <w:rPr>
-                <w:rFonts w:hint="eastAsia"/>
+              <w:t>报错</w:t>
+            </w:r>
+            <w:r>
+              <w:rPr>
                 <w:b/>
               </w:rPr>
-              <w:t>错</w:t>
-            </w:r>
-            <w:r>
-              <w:rPr>
-                <w:b/>
-              </w:rPr>
               <w:t>信息</w:t>
             </w:r>
-            <w:proofErr w:type="gramEnd"/>
           </w:p>
         </w:tc>
       </w:tr>
@@ -5742,23 +5571,14 @@
                 <w:rFonts w:hint="eastAsia"/>
                 <w:b/>
               </w:rPr>
-              <w:t>报</w:t>
-            </w:r>
-            <w:proofErr w:type="gramStart"/>
-            <w:r>
-              <w:rPr>
-                <w:rFonts w:hint="eastAsia"/>
+              <w:t>报错</w:t>
+            </w:r>
+            <w:r>
+              <w:rPr>
                 <w:b/>
               </w:rPr>
-              <w:t>错</w:t>
-            </w:r>
-            <w:r>
-              <w:rPr>
-                <w:b/>
-              </w:rPr>
               <w:t>信息</w:t>
             </w:r>
-            <w:proofErr w:type="gramEnd"/>
           </w:p>
         </w:tc>
       </w:tr>
@@ -5808,23 +5628,14 @@
                 <w:rFonts w:hint="eastAsia"/>
                 <w:b/>
               </w:rPr>
-              <w:t>报</w:t>
-            </w:r>
-            <w:proofErr w:type="gramStart"/>
-            <w:r>
-              <w:rPr>
-                <w:rFonts w:hint="eastAsia"/>
+              <w:t>报错</w:t>
+            </w:r>
+            <w:r>
+              <w:rPr>
                 <w:b/>
               </w:rPr>
-              <w:t>错</w:t>
-            </w:r>
-            <w:r>
-              <w:rPr>
-                <w:b/>
-              </w:rPr>
               <w:t>信息</w:t>
             </w:r>
-            <w:proofErr w:type="gramEnd"/>
           </w:p>
         </w:tc>
       </w:tr>
@@ -5872,23 +5683,14 @@
                 <w:rFonts w:hint="eastAsia"/>
                 <w:b/>
               </w:rPr>
-              <w:t>报</w:t>
-            </w:r>
-            <w:proofErr w:type="gramStart"/>
-            <w:r>
-              <w:rPr>
-                <w:rFonts w:hint="eastAsia"/>
+              <w:t>报错</w:t>
+            </w:r>
+            <w:r>
+              <w:rPr>
                 <w:b/>
               </w:rPr>
-              <w:t>错</w:t>
-            </w:r>
-            <w:r>
-              <w:rPr>
-                <w:b/>
-              </w:rPr>
               <w:t>信息</w:t>
             </w:r>
-            <w:proofErr w:type="gramEnd"/>
           </w:p>
         </w:tc>
       </w:tr>
@@ -5935,34 +5737,19 @@
                 <w:rFonts w:hint="eastAsia"/>
                 <w:b/>
               </w:rPr>
-              <w:t>报</w:t>
-            </w:r>
-            <w:proofErr w:type="gramStart"/>
-            <w:r>
-              <w:rPr>
-                <w:rFonts w:hint="eastAsia"/>
+              <w:t>报错</w:t>
+            </w:r>
+            <w:r>
+              <w:rPr>
                 <w:b/>
               </w:rPr>
-              <w:t>错</w:t>
-            </w:r>
-            <w:r>
-              <w:rPr>
-                <w:b/>
-              </w:rPr>
               <w:t>信息</w:t>
             </w:r>
-            <w:proofErr w:type="gramEnd"/>
           </w:p>
         </w:tc>
       </w:tr>
     </w:tbl>
-    <w:p>
-      <w:pPr>
-        <w:rPr>
-          <w:rFonts w:hint="eastAsia"/>
-        </w:rPr>
-      </w:pPr>
-    </w:p>
+    <w:p/>
     <w:p>
       <w:pPr>
         <w:pStyle w:val="3"/>
@@ -5971,18 +5758,18 @@
           <w:numId w:val="1"/>
         </w:numPr>
       </w:pPr>
-      <w:bookmarkStart w:id="7" w:name="_Toc6057609"/>
+      <w:bookmarkStart w:id="8" w:name="_Toc6057609"/>
       <w:r>
         <w:rPr>
           <w:rFonts w:hint="eastAsia"/>
         </w:rPr>
         <w:t>功能测试</w:t>
       </w:r>
-      <w:bookmarkEnd w:id="7"/>
+      <w:bookmarkEnd w:id="8"/>
     </w:p>
     <w:p>
       <w:pPr>
-        <w:pStyle w:val="11"/>
+        <w:pStyle w:val="12"/>
       </w:pPr>
     </w:p>
     <w:tbl>
@@ -6014,7 +5801,7 @@
           </w:tcPr>
           <w:p>
             <w:pPr>
-              <w:pStyle w:val="11"/>
+              <w:pStyle w:val="12"/>
             </w:pPr>
             <w:r>
               <w:rPr>
@@ -6032,9 +5819,6 @@
           <w:p>
             <w:pPr>
               <w:pStyle w:val="a9"/>
-              <w:rPr>
-                <w:rFonts w:hint="eastAsia"/>
-              </w:rPr>
             </w:pPr>
             <w:r>
               <w:rPr>
@@ -6063,14 +5847,12 @@
             <w:r>
               <w:t>、</w:t>
             </w:r>
-            <w:proofErr w:type="gramStart"/>
             <w:r>
               <w:rPr>
                 <w:rFonts w:hint="eastAsia"/>
               </w:rPr>
               <w:t>幂</w:t>
             </w:r>
-            <w:proofErr w:type="gramEnd"/>
             <w:r>
               <w:t>指</w:t>
             </w:r>
@@ -6107,7 +5889,7 @@
           </w:tcPr>
           <w:p>
             <w:pPr>
-              <w:pStyle w:val="11"/>
+              <w:pStyle w:val="12"/>
             </w:pPr>
             <w:r>
               <w:rPr>
@@ -6146,7 +5928,7 @@
           </w:tcPr>
           <w:p>
             <w:pPr>
-              <w:pStyle w:val="11"/>
+              <w:pStyle w:val="12"/>
             </w:pPr>
             <w:r>
               <w:rPr>
@@ -6213,7 +5995,7 @@
           </w:tcPr>
           <w:p>
             <w:pPr>
-              <w:pStyle w:val="11"/>
+              <w:pStyle w:val="12"/>
             </w:pPr>
             <w:r>
               <w:rPr>
@@ -6266,9 +6048,6 @@
           <w:p>
             <w:pPr>
               <w:pStyle w:val="a9"/>
-              <w:rPr>
-                <w:rFonts w:hint="eastAsia"/>
-              </w:rPr>
             </w:pPr>
             <w:r>
               <w:rPr>
@@ -6276,8 +6055,6 @@
               </w:rPr>
               <w:t>由于计算机本身原因，可能会出现精度失真</w:t>
             </w:r>
-            <w:bookmarkStart w:id="8" w:name="_GoBack"/>
-            <w:bookmarkEnd w:id="8"/>
           </w:p>
         </w:tc>
       </w:tr>
@@ -6303,7 +6080,7 @@
 </file>
 
 <file path=word/endnotes.xml><?xml version="1.0" encoding="utf-8"?>
-<w:endnotes xmlns:wpc="http://schemas.microsoft.com/office/word/2010/wordprocessingCanvas" xmlns:cx="http://schemas.microsoft.com/office/drawing/2014/chartex" xmlns:cx1="http://schemas.microsoft.com/office/drawing/2015/9/8/chartex" xmlns:cx2="http://schemas.microsoft.com/office/drawing/2015/10/21/chartex" xmlns:cx3="http://schemas.microsoft.com/office/drawing/2016/5/9/chartex" xmlns:cx4="http://schemas.microsoft.com/office/drawing/2016/5/10/chartex" xmlns:cx5="http://schemas.microsoft.com/office/drawing/2016/5/11/chartex" xmlns:cx6="http://schemas.microsoft.com/office/drawing/2016/5/12/chartex" xmlns:cx7="http://schemas.microsoft.com/office/drawing/2016/5/13/chartex" xmlns:cx8="http://schemas.microsoft.com/office/drawing/2016/5/14/chartex" xmlns:mc="http://schemas.openxmlformats.org/markup-compatibility/2006" xmlns:aink="http://schemas.microsoft.com/office/drawing/2016/ink" xmlns:am3d="http://schemas.microsoft.com/office/drawing/2017/model3d" xmlns:o="urn:schemas-microsoft-com:office:office" xmlns:r="http://schemas.openxmlformats.org/officeDocument/2006/relationships" xmlns:m="http://schemas.openxmlformats.org/officeDocument/2006/math" xmlns:v="urn:schemas-microsoft-com:vml" xmlns:wp14="http://schemas.microsoft.com/office/word/2010/wordprocessingDrawing" xmlns:wp="http://schemas.openxmlformats.org/drawingml/2006/wordprocessingDrawing" xmlns:w10="urn:schemas-microsoft-com:office:word" xmlns:w="http://schemas.openxmlformats.org/wordprocessingml/2006/main" xmlns:w14="http://schemas.microsoft.com/office/word/2010/wordml" xmlns:w15="http://schemas.microsoft.com/office/word/2012/wordml" xmlns:w16cid="http://schemas.microsoft.com/office/word/2016/wordml/cid" xmlns:w16se="http://schemas.microsoft.com/office/word/2015/wordml/symex" xmlns:wpg="http://schemas.microsoft.com/office/word/2010/wordprocessingGroup" xmlns:wpi="http://schemas.microsoft.com/office/word/2010/wordprocessingInk" xmlns:wne="http://schemas.microsoft.com/office/word/2006/wordml" xmlns:wps="http://schemas.microsoft.com/office/word/2010/wordprocessingShape" mc:Ignorable="w14 w15 w16se w16cid wp14">
+<w:endnotes xmlns:wpc="http://schemas.microsoft.com/office/word/2010/wordprocessingCanvas" xmlns:mo="http://schemas.microsoft.com/office/mac/office/2008/main" xmlns:mc="http://schemas.openxmlformats.org/markup-compatibility/2006" xmlns:mv="urn:schemas-microsoft-com:mac:vml" xmlns:o="urn:schemas-microsoft-com:office:office" xmlns:r="http://schemas.openxmlformats.org/officeDocument/2006/relationships" xmlns:m="http://schemas.openxmlformats.org/officeDocument/2006/math" xmlns:v="urn:schemas-microsoft-com:vml" xmlns:wp14="http://schemas.microsoft.com/office/word/2010/wordprocessingDrawing" xmlns:wp="http://schemas.openxmlformats.org/drawingml/2006/wordprocessingDrawing" xmlns:w10="urn:schemas-microsoft-com:office:word" xmlns:w="http://schemas.openxmlformats.org/wordprocessingml/2006/main" xmlns:w14="http://schemas.microsoft.com/office/word/2010/wordml" xmlns:w15="http://schemas.microsoft.com/office/word/2012/wordml" xmlns:wpg="http://schemas.microsoft.com/office/word/2010/wordprocessingGroup" xmlns:wpi="http://schemas.microsoft.com/office/word/2010/wordprocessingInk" xmlns:wne="http://schemas.microsoft.com/office/word/2006/wordml" xmlns:wps="http://schemas.microsoft.com/office/word/2010/wordprocessingShape" mc:Ignorable="w14 w15 wp14">
   <w:endnote w:type="separator" w:id="-1">
     <w:p>
       <w:r>
@@ -6322,7 +6099,7 @@
 </file>
 
 <file path=word/footer1.xml><?xml version="1.0" encoding="utf-8"?>
-<w:ftr xmlns:wpc="http://schemas.microsoft.com/office/word/2010/wordprocessingCanvas" xmlns:cx="http://schemas.microsoft.com/office/drawing/2014/chartex" xmlns:cx1="http://schemas.microsoft.com/office/drawing/2015/9/8/chartex" xmlns:cx2="http://schemas.microsoft.com/office/drawing/2015/10/21/chartex" xmlns:cx3="http://schemas.microsoft.com/office/drawing/2016/5/9/chartex" xmlns:cx4="http://schemas.microsoft.com/office/drawing/2016/5/10/chartex" xmlns:cx5="http://schemas.microsoft.com/office/drawing/2016/5/11/chartex" xmlns:cx6="http://schemas.microsoft.com/office/drawing/2016/5/12/chartex" xmlns:cx7="http://schemas.microsoft.com/office/drawing/2016/5/13/chartex" xmlns:cx8="http://schemas.microsoft.com/office/drawing/2016/5/14/chartex" xmlns:mc="http://schemas.openxmlformats.org/markup-compatibility/2006" xmlns:aink="http://schemas.microsoft.com/office/drawing/2016/ink" xmlns:am3d="http://schemas.microsoft.com/office/drawing/2017/model3d" xmlns:o="urn:schemas-microsoft-com:office:office" xmlns:r="http://schemas.openxmlformats.org/officeDocument/2006/relationships" xmlns:m="http://schemas.openxmlformats.org/officeDocument/2006/math" xmlns:v="urn:schemas-microsoft-com:vml" xmlns:wp14="http://schemas.microsoft.com/office/word/2010/wordprocessingDrawing" xmlns:wp="http://schemas.openxmlformats.org/drawingml/2006/wordprocessingDrawing" xmlns:w10="urn:schemas-microsoft-com:office:word" xmlns:w="http://schemas.openxmlformats.org/wordprocessingml/2006/main" xmlns:w14="http://schemas.microsoft.com/office/word/2010/wordml" xmlns:w15="http://schemas.microsoft.com/office/word/2012/wordml" xmlns:w16cid="http://schemas.microsoft.com/office/word/2016/wordml/cid" xmlns:w16se="http://schemas.microsoft.com/office/word/2015/wordml/symex" xmlns:wpg="http://schemas.microsoft.com/office/word/2010/wordprocessingGroup" xmlns:wpi="http://schemas.microsoft.com/office/word/2010/wordprocessingInk" xmlns:wne="http://schemas.microsoft.com/office/word/2006/wordml" xmlns:wps="http://schemas.microsoft.com/office/word/2010/wordprocessingShape" mc:Ignorable="w14 w15 w16se w16cid wp14">
+<w:ftr xmlns:wpc="http://schemas.microsoft.com/office/word/2010/wordprocessingCanvas" xmlns:mo="http://schemas.microsoft.com/office/mac/office/2008/main" xmlns:mc="http://schemas.openxmlformats.org/markup-compatibility/2006" xmlns:mv="urn:schemas-microsoft-com:mac:vml" xmlns:o="urn:schemas-microsoft-com:office:office" xmlns:r="http://schemas.openxmlformats.org/officeDocument/2006/relationships" xmlns:m="http://schemas.openxmlformats.org/officeDocument/2006/math" xmlns:v="urn:schemas-microsoft-com:vml" xmlns:wp14="http://schemas.microsoft.com/office/word/2010/wordprocessingDrawing" xmlns:wp="http://schemas.openxmlformats.org/drawingml/2006/wordprocessingDrawing" xmlns:w10="urn:schemas-microsoft-com:office:word" xmlns:w="http://schemas.openxmlformats.org/wordprocessingml/2006/main" xmlns:w14="http://schemas.microsoft.com/office/word/2010/wordml" xmlns:w15="http://schemas.microsoft.com/office/word/2012/wordml" xmlns:wpg="http://schemas.microsoft.com/office/word/2010/wordprocessingGroup" xmlns:wpi="http://schemas.microsoft.com/office/word/2010/wordprocessingInk" xmlns:wne="http://schemas.microsoft.com/office/word/2006/wordml" xmlns:wps="http://schemas.microsoft.com/office/word/2010/wordprocessingShape" mc:Ignorable="w14 w15 wp14">
   <w:tbl>
     <w:tblPr>
       <w:tblW w:w="0" w:type="auto"/>
@@ -6461,7 +6238,7 @@
               <w:rFonts w:ascii="Times New Roman"/>
               <w:noProof/>
             </w:rPr>
-            <w:t>7</w:t>
+            <w:t>8</w:t>
           </w:r>
           <w:r>
             <w:rPr>
@@ -6484,7 +6261,7 @@
 </file>
 
 <file path=word/footnotes.xml><?xml version="1.0" encoding="utf-8"?>
-<w:footnotes xmlns:wpc="http://schemas.microsoft.com/office/word/2010/wordprocessingCanvas" xmlns:cx="http://schemas.microsoft.com/office/drawing/2014/chartex" xmlns:cx1="http://schemas.microsoft.com/office/drawing/2015/9/8/chartex" xmlns:cx2="http://schemas.microsoft.com/office/drawing/2015/10/21/chartex" xmlns:cx3="http://schemas.microsoft.com/office/drawing/2016/5/9/chartex" xmlns:cx4="http://schemas.microsoft.com/office/drawing/2016/5/10/chartex" xmlns:cx5="http://schemas.microsoft.com/office/drawing/2016/5/11/chartex" xmlns:cx6="http://schemas.microsoft.com/office/drawing/2016/5/12/chartex" xmlns:cx7="http://schemas.microsoft.com/office/drawing/2016/5/13/chartex" xmlns:cx8="http://schemas.microsoft.com/office/drawing/2016/5/14/chartex" xmlns:mc="http://schemas.openxmlformats.org/markup-compatibility/2006" xmlns:aink="http://schemas.microsoft.com/office/drawing/2016/ink" xmlns:am3d="http://schemas.microsoft.com/office/drawing/2017/model3d" xmlns:o="urn:schemas-microsoft-com:office:office" xmlns:r="http://schemas.openxmlformats.org/officeDocument/2006/relationships" xmlns:m="http://schemas.openxmlformats.org/officeDocument/2006/math" xmlns:v="urn:schemas-microsoft-com:vml" xmlns:wp14="http://schemas.microsoft.com/office/word/2010/wordprocessingDrawing" xmlns:wp="http://schemas.openxmlformats.org/drawingml/2006/wordprocessingDrawing" xmlns:w10="urn:schemas-microsoft-com:office:word" xmlns:w="http://schemas.openxmlformats.org/wordprocessingml/2006/main" xmlns:w14="http://schemas.microsoft.com/office/word/2010/wordml" xmlns:w15="http://schemas.microsoft.com/office/word/2012/wordml" xmlns:w16cid="http://schemas.microsoft.com/office/word/2016/wordml/cid" xmlns:w16se="http://schemas.microsoft.com/office/word/2015/wordml/symex" xmlns:wpg="http://schemas.microsoft.com/office/word/2010/wordprocessingGroup" xmlns:wpi="http://schemas.microsoft.com/office/word/2010/wordprocessingInk" xmlns:wne="http://schemas.microsoft.com/office/word/2006/wordml" xmlns:wps="http://schemas.microsoft.com/office/word/2010/wordprocessingShape" mc:Ignorable="w14 w15 w16se w16cid wp14">
+<w:footnotes xmlns:wpc="http://schemas.microsoft.com/office/word/2010/wordprocessingCanvas" xmlns:mo="http://schemas.microsoft.com/office/mac/office/2008/main" xmlns:mc="http://schemas.openxmlformats.org/markup-compatibility/2006" xmlns:mv="urn:schemas-microsoft-com:mac:vml" xmlns:o="urn:schemas-microsoft-com:office:office" xmlns:r="http://schemas.openxmlformats.org/officeDocument/2006/relationships" xmlns:m="http://schemas.openxmlformats.org/officeDocument/2006/math" xmlns:v="urn:schemas-microsoft-com:vml" xmlns:wp14="http://schemas.microsoft.com/office/word/2010/wordprocessingDrawing" xmlns:wp="http://schemas.openxmlformats.org/drawingml/2006/wordprocessingDrawing" xmlns:w10="urn:schemas-microsoft-com:office:word" xmlns:w="http://schemas.openxmlformats.org/wordprocessingml/2006/main" xmlns:w14="http://schemas.microsoft.com/office/word/2010/wordml" xmlns:w15="http://schemas.microsoft.com/office/word/2012/wordml" xmlns:wpg="http://schemas.microsoft.com/office/word/2010/wordprocessingGroup" xmlns:wpi="http://schemas.microsoft.com/office/word/2010/wordprocessingInk" xmlns:wne="http://schemas.microsoft.com/office/word/2006/wordml" xmlns:wps="http://schemas.microsoft.com/office/word/2010/wordprocessingShape" mc:Ignorable="w14 w15 wp14">
   <w:footnote w:type="separator" w:id="-1">
     <w:p>
       <w:r>
@@ -6503,7 +6280,7 @@
 </file>
 
 <file path=word/header1.xml><?xml version="1.0" encoding="utf-8"?>
-<w:hdr xmlns:wpc="http://schemas.microsoft.com/office/word/2010/wordprocessingCanvas" xmlns:cx="http://schemas.microsoft.com/office/drawing/2014/chartex" xmlns:cx1="http://schemas.microsoft.com/office/drawing/2015/9/8/chartex" xmlns:cx2="http://schemas.microsoft.com/office/drawing/2015/10/21/chartex" xmlns:cx3="http://schemas.microsoft.com/office/drawing/2016/5/9/chartex" xmlns:cx4="http://schemas.microsoft.com/office/drawing/2016/5/10/chartex" xmlns:cx5="http://schemas.microsoft.com/office/drawing/2016/5/11/chartex" xmlns:cx6="http://schemas.microsoft.com/office/drawing/2016/5/12/chartex" xmlns:cx7="http://schemas.microsoft.com/office/drawing/2016/5/13/chartex" xmlns:cx8="http://schemas.microsoft.com/office/drawing/2016/5/14/chartex" xmlns:mc="http://schemas.openxmlformats.org/markup-compatibility/2006" xmlns:aink="http://schemas.microsoft.com/office/drawing/2016/ink" xmlns:am3d="http://schemas.microsoft.com/office/drawing/2017/model3d" xmlns:o="urn:schemas-microsoft-com:office:office" xmlns:r="http://schemas.openxmlformats.org/officeDocument/2006/relationships" xmlns:m="http://schemas.openxmlformats.org/officeDocument/2006/math" xmlns:v="urn:schemas-microsoft-com:vml" xmlns:wp14="http://schemas.microsoft.com/office/word/2010/wordprocessingDrawing" xmlns:wp="http://schemas.openxmlformats.org/drawingml/2006/wordprocessingDrawing" xmlns:w10="urn:schemas-microsoft-com:office:word" xmlns:w="http://schemas.openxmlformats.org/wordprocessingml/2006/main" xmlns:w14="http://schemas.microsoft.com/office/word/2010/wordml" xmlns:w15="http://schemas.microsoft.com/office/word/2012/wordml" xmlns:w16cid="http://schemas.microsoft.com/office/word/2016/wordml/cid" xmlns:w16se="http://schemas.microsoft.com/office/word/2015/wordml/symex" xmlns:wpg="http://schemas.microsoft.com/office/word/2010/wordprocessingGroup" xmlns:wpi="http://schemas.microsoft.com/office/word/2010/wordprocessingInk" xmlns:wne="http://schemas.microsoft.com/office/word/2006/wordml" xmlns:wps="http://schemas.microsoft.com/office/word/2010/wordprocessingShape" mc:Ignorable="w14 w15 w16se w16cid wp14">
+<w:hdr xmlns:wpc="http://schemas.microsoft.com/office/word/2010/wordprocessingCanvas" xmlns:mo="http://schemas.microsoft.com/office/mac/office/2008/main" xmlns:mc="http://schemas.openxmlformats.org/markup-compatibility/2006" xmlns:mv="urn:schemas-microsoft-com:mac:vml" xmlns:o="urn:schemas-microsoft-com:office:office" xmlns:r="http://schemas.openxmlformats.org/officeDocument/2006/relationships" xmlns:m="http://schemas.openxmlformats.org/officeDocument/2006/math" xmlns:v="urn:schemas-microsoft-com:vml" xmlns:wp14="http://schemas.microsoft.com/office/word/2010/wordprocessingDrawing" xmlns:wp="http://schemas.openxmlformats.org/drawingml/2006/wordprocessingDrawing" xmlns:w10="urn:schemas-microsoft-com:office:word" xmlns:w="http://schemas.openxmlformats.org/wordprocessingml/2006/main" xmlns:w14="http://schemas.microsoft.com/office/word/2010/wordml" xmlns:w15="http://schemas.microsoft.com/office/word/2012/wordml" xmlns:wpg="http://schemas.microsoft.com/office/word/2010/wordprocessingGroup" xmlns:wpi="http://schemas.microsoft.com/office/word/2010/wordprocessingInk" xmlns:wne="http://schemas.microsoft.com/office/word/2006/wordml" xmlns:wps="http://schemas.microsoft.com/office/word/2010/wordprocessingShape" mc:Ignorable="w14 w15 wp14">
   <w:p>
     <w:pPr>
       <w:rPr>
@@ -6562,7 +6339,7 @@
 </file>
 
 <file path=word/header2.xml><?xml version="1.0" encoding="utf-8"?>
-<w:hdr xmlns:wpc="http://schemas.microsoft.com/office/word/2010/wordprocessingCanvas" xmlns:cx="http://schemas.microsoft.com/office/drawing/2014/chartex" xmlns:cx1="http://schemas.microsoft.com/office/drawing/2015/9/8/chartex" xmlns:cx2="http://schemas.microsoft.com/office/drawing/2015/10/21/chartex" xmlns:cx3="http://schemas.microsoft.com/office/drawing/2016/5/9/chartex" xmlns:cx4="http://schemas.microsoft.com/office/drawing/2016/5/10/chartex" xmlns:cx5="http://schemas.microsoft.com/office/drawing/2016/5/11/chartex" xmlns:cx6="http://schemas.microsoft.com/office/drawing/2016/5/12/chartex" xmlns:cx7="http://schemas.microsoft.com/office/drawing/2016/5/13/chartex" xmlns:cx8="http://schemas.microsoft.com/office/drawing/2016/5/14/chartex" xmlns:mc="http://schemas.openxmlformats.org/markup-compatibility/2006" xmlns:aink="http://schemas.microsoft.com/office/drawing/2016/ink" xmlns:am3d="http://schemas.microsoft.com/office/drawing/2017/model3d" xmlns:o="urn:schemas-microsoft-com:office:office" xmlns:r="http://schemas.openxmlformats.org/officeDocument/2006/relationships" xmlns:m="http://schemas.openxmlformats.org/officeDocument/2006/math" xmlns:v="urn:schemas-microsoft-com:vml" xmlns:wp14="http://schemas.microsoft.com/office/word/2010/wordprocessingDrawing" xmlns:wp="http://schemas.openxmlformats.org/drawingml/2006/wordprocessingDrawing" xmlns:w10="urn:schemas-microsoft-com:office:word" xmlns:w="http://schemas.openxmlformats.org/wordprocessingml/2006/main" xmlns:w14="http://schemas.microsoft.com/office/word/2010/wordml" xmlns:w15="http://schemas.microsoft.com/office/word/2012/wordml" xmlns:w16cid="http://schemas.microsoft.com/office/word/2016/wordml/cid" xmlns:w16se="http://schemas.microsoft.com/office/word/2015/wordml/symex" xmlns:wpg="http://schemas.microsoft.com/office/word/2010/wordprocessingGroup" xmlns:wpi="http://schemas.microsoft.com/office/word/2010/wordprocessingInk" xmlns:wne="http://schemas.microsoft.com/office/word/2006/wordml" xmlns:wps="http://schemas.microsoft.com/office/word/2010/wordprocessingShape" mc:Ignorable="w14 w15 w16se w16cid wp14">
+<w:hdr xmlns:wpc="http://schemas.microsoft.com/office/word/2010/wordprocessingCanvas" xmlns:mo="http://schemas.microsoft.com/office/mac/office/2008/main" xmlns:mc="http://schemas.openxmlformats.org/markup-compatibility/2006" xmlns:mv="urn:schemas-microsoft-com:mac:vml" xmlns:o="urn:schemas-microsoft-com:office:office" xmlns:r="http://schemas.openxmlformats.org/officeDocument/2006/relationships" xmlns:m="http://schemas.openxmlformats.org/officeDocument/2006/math" xmlns:v="urn:schemas-microsoft-com:vml" xmlns:wp14="http://schemas.microsoft.com/office/word/2010/wordprocessingDrawing" xmlns:wp="http://schemas.openxmlformats.org/drawingml/2006/wordprocessingDrawing" xmlns:w10="urn:schemas-microsoft-com:office:word" xmlns:w="http://schemas.openxmlformats.org/wordprocessingml/2006/main" xmlns:w14="http://schemas.microsoft.com/office/word/2010/wordml" xmlns:w15="http://schemas.microsoft.com/office/word/2012/wordml" xmlns:wpg="http://schemas.microsoft.com/office/word/2010/wordprocessingGroup" xmlns:wpi="http://schemas.microsoft.com/office/word/2010/wordprocessingInk" xmlns:wne="http://schemas.microsoft.com/office/word/2006/wordml" xmlns:wps="http://schemas.microsoft.com/office/word/2010/wordprocessingShape" mc:Ignorable="w14 w15 wp14">
   <w:tbl>
     <w:tblPr>
       <w:tblW w:w="0" w:type="auto"/>
@@ -6621,7 +6398,14 @@
               <w:rFonts w:ascii="Times New Roman"/>
               <w:noProof/>
             </w:rPr>
-            <w:t>Version:           &lt;1.0&gt;</w:t>
+            <w:t>Version:           &lt;1.1</w:t>
+          </w:r>
+          <w:r>
+            <w:rPr>
+              <w:rFonts w:ascii="Times New Roman"/>
+              <w:noProof/>
+            </w:rPr>
+            <w:t>&gt;</w:t>
           </w:r>
         </w:p>
       </w:tc>
@@ -6712,8 +6496,8 @@
 </file>
 
 <file path=word/numbering.xml><?xml version="1.0" encoding="utf-8"?>
-<w:numbering xmlns:wpc="http://schemas.microsoft.com/office/word/2010/wordprocessingCanvas" xmlns:cx="http://schemas.microsoft.com/office/drawing/2014/chartex" xmlns:cx1="http://schemas.microsoft.com/office/drawing/2015/9/8/chartex" xmlns:cx2="http://schemas.microsoft.com/office/drawing/2015/10/21/chartex" xmlns:cx3="http://schemas.microsoft.com/office/drawing/2016/5/9/chartex" xmlns:cx4="http://schemas.microsoft.com/office/drawing/2016/5/10/chartex" xmlns:cx5="http://schemas.microsoft.com/office/drawing/2016/5/11/chartex" xmlns:cx6="http://schemas.microsoft.com/office/drawing/2016/5/12/chartex" xmlns:cx7="http://schemas.microsoft.com/office/drawing/2016/5/13/chartex" xmlns:cx8="http://schemas.microsoft.com/office/drawing/2016/5/14/chartex" xmlns:mc="http://schemas.openxmlformats.org/markup-compatibility/2006" xmlns:aink="http://schemas.microsoft.com/office/drawing/2016/ink" xmlns:am3d="http://schemas.microsoft.com/office/drawing/2017/model3d" xmlns:o="urn:schemas-microsoft-com:office:office" xmlns:r="http://schemas.openxmlformats.org/officeDocument/2006/relationships" xmlns:m="http://schemas.openxmlformats.org/officeDocument/2006/math" xmlns:v="urn:schemas-microsoft-com:vml" xmlns:wp14="http://schemas.microsoft.com/office/word/2010/wordprocessingDrawing" xmlns:wp="http://schemas.openxmlformats.org/drawingml/2006/wordprocessingDrawing" xmlns:w10="urn:schemas-microsoft-com:office:word" xmlns:w="http://schemas.openxmlformats.org/wordprocessingml/2006/main" xmlns:w14="http://schemas.microsoft.com/office/word/2010/wordml" xmlns:w15="http://schemas.microsoft.com/office/word/2012/wordml" xmlns:w16cid="http://schemas.microsoft.com/office/word/2016/wordml/cid" xmlns:w16se="http://schemas.microsoft.com/office/word/2015/wordml/symex" xmlns:wpg="http://schemas.microsoft.com/office/word/2010/wordprocessingGroup" xmlns:wpi="http://schemas.microsoft.com/office/word/2010/wordprocessingInk" xmlns:wne="http://schemas.microsoft.com/office/word/2006/wordml" xmlns:wps="http://schemas.microsoft.com/office/word/2010/wordprocessingShape" mc:Ignorable="w14 w15 w16se w16cid wp14">
-  <w:abstractNum w:abstractNumId="0" w15:restartNumberingAfterBreak="0">
+<w:numbering xmlns:wpc="http://schemas.microsoft.com/office/word/2010/wordprocessingCanvas" xmlns:mo="http://schemas.microsoft.com/office/mac/office/2008/main" xmlns:mc="http://schemas.openxmlformats.org/markup-compatibility/2006" xmlns:mv="urn:schemas-microsoft-com:mac:vml" xmlns:o="urn:schemas-microsoft-com:office:office" xmlns:r="http://schemas.openxmlformats.org/officeDocument/2006/relationships" xmlns:m="http://schemas.openxmlformats.org/officeDocument/2006/math" xmlns:v="urn:schemas-microsoft-com:vml" xmlns:wp14="http://schemas.microsoft.com/office/word/2010/wordprocessingDrawing" xmlns:wp="http://schemas.openxmlformats.org/drawingml/2006/wordprocessingDrawing" xmlns:w10="urn:schemas-microsoft-com:office:word" xmlns:w="http://schemas.openxmlformats.org/wordprocessingml/2006/main" xmlns:w14="http://schemas.microsoft.com/office/word/2010/wordml" xmlns:w15="http://schemas.microsoft.com/office/word/2012/wordml" xmlns:wpg="http://schemas.microsoft.com/office/word/2010/wordprocessingGroup" xmlns:wpi="http://schemas.microsoft.com/office/word/2010/wordprocessingInk" xmlns:wne="http://schemas.microsoft.com/office/word/2006/wordml" xmlns:wps="http://schemas.microsoft.com/office/word/2010/wordprocessingShape" mc:Ignorable="w14 w15 wp14">
+  <w:abstractNum w:abstractNumId="0">
     <w:nsid w:val="FFFFFFFB"/>
     <w:multiLevelType w:val="multilevel"/>
     <w:tmpl w:val="AE348D90"/>
@@ -6790,7 +6574,7 @@
       <w:lvlJc w:val="left"/>
     </w:lvl>
   </w:abstractNum>
-  <w:abstractNum w:abstractNumId="1" w15:restartNumberingAfterBreak="0">
+  <w:abstractNum w:abstractNumId="1">
     <w:nsid w:val="103F01A7"/>
     <w:multiLevelType w:val="multilevel"/>
     <w:tmpl w:val="606ECCD8"/>
@@ -6929,7 +6713,7 @@
       </w:rPr>
     </w:lvl>
   </w:abstractNum>
-  <w:abstractNum w:abstractNumId="2" w15:restartNumberingAfterBreak="0">
+  <w:abstractNum w:abstractNumId="2">
     <w:nsid w:val="1C1F191F"/>
     <w:multiLevelType w:val="multilevel"/>
     <w:tmpl w:val="0152E828"/>
@@ -7061,7 +6845,7 @@
       </w:rPr>
     </w:lvl>
   </w:abstractNum>
-  <w:abstractNum w:abstractNumId="3" w15:restartNumberingAfterBreak="0">
+  <w:abstractNum w:abstractNumId="3">
     <w:nsid w:val="24FB5DAA"/>
     <w:multiLevelType w:val="multilevel"/>
     <w:tmpl w:val="0C6009AA"/>
@@ -7193,7 +6977,7 @@
       </w:rPr>
     </w:lvl>
   </w:abstractNum>
-  <w:abstractNum w:abstractNumId="4" w15:restartNumberingAfterBreak="0">
+  <w:abstractNum w:abstractNumId="4">
     <w:nsid w:val="37F44AF5"/>
     <w:multiLevelType w:val="multilevel"/>
     <w:tmpl w:val="8054846A"/>
@@ -7325,7 +7109,7 @@
       </w:rPr>
     </w:lvl>
   </w:abstractNum>
-  <w:abstractNum w:abstractNumId="5" w15:restartNumberingAfterBreak="0">
+  <w:abstractNum w:abstractNumId="5">
     <w:nsid w:val="38A3751D"/>
     <w:multiLevelType w:val="multilevel"/>
     <w:tmpl w:val="4DB8024E"/>
@@ -7384,7 +7168,7 @@
       <w:lvlJc w:val="left"/>
     </w:lvl>
   </w:abstractNum>
-  <w:abstractNum w:abstractNumId="6" w15:restartNumberingAfterBreak="0">
+  <w:abstractNum w:abstractNumId="6">
     <w:nsid w:val="67185A42"/>
     <w:multiLevelType w:val="multilevel"/>
     <w:tmpl w:val="8054846A"/>
@@ -7516,7 +7300,7 @@
       </w:rPr>
     </w:lvl>
   </w:abstractNum>
-  <w:abstractNum w:abstractNumId="7" w15:restartNumberingAfterBreak="0">
+  <w:abstractNum w:abstractNumId="7">
     <w:nsid w:val="6C2468AE"/>
     <w:multiLevelType w:val="multilevel"/>
     <w:tmpl w:val="8054846A"/>
@@ -7648,7 +7432,7 @@
       </w:rPr>
     </w:lvl>
   </w:abstractNum>
-  <w:abstractNum w:abstractNumId="8" w15:restartNumberingAfterBreak="0">
+  <w:abstractNum w:abstractNumId="8">
     <w:nsid w:val="6DB05A07"/>
     <w:multiLevelType w:val="multilevel"/>
     <w:tmpl w:val="8054846A"/>
@@ -7780,7 +7564,7 @@
       </w:rPr>
     </w:lvl>
   </w:abstractNum>
-  <w:abstractNum w:abstractNumId="9" w15:restartNumberingAfterBreak="0">
+  <w:abstractNum w:abstractNumId="9">
     <w:nsid w:val="779F6A22"/>
     <w:multiLevelType w:val="multilevel"/>
     <w:tmpl w:val="DE32CFDA"/>
@@ -7912,7 +7696,7 @@
       </w:rPr>
     </w:lvl>
   </w:abstractNum>
-  <w:abstractNum w:abstractNumId="10" w15:restartNumberingAfterBreak="0">
+  <w:abstractNum w:abstractNumId="10">
     <w:nsid w:val="7ED03FE6"/>
     <w:multiLevelType w:val="multilevel"/>
     <w:tmpl w:val="0DCCC47A"/>
@@ -8099,7 +7883,7 @@
 </file>
 
 <file path=word/styles.xml><?xml version="1.0" encoding="utf-8"?>
-<w:styles xmlns:mc="http://schemas.openxmlformats.org/markup-compatibility/2006" xmlns:r="http://schemas.openxmlformats.org/officeDocument/2006/relationships" xmlns:w="http://schemas.openxmlformats.org/wordprocessingml/2006/main" xmlns:w14="http://schemas.microsoft.com/office/word/2010/wordml" xmlns:w15="http://schemas.microsoft.com/office/word/2012/wordml" xmlns:w16cid="http://schemas.microsoft.com/office/word/2016/wordml/cid" xmlns:w16se="http://schemas.microsoft.com/office/word/2015/wordml/symex" mc:Ignorable="w14 w15 w16se w16cid">
+<w:styles xmlns:mc="http://schemas.openxmlformats.org/markup-compatibility/2006" xmlns:r="http://schemas.openxmlformats.org/officeDocument/2006/relationships" xmlns:w="http://schemas.openxmlformats.org/wordprocessingml/2006/main" xmlns:w14="http://schemas.microsoft.com/office/word/2010/wordml" xmlns:w15="http://schemas.microsoft.com/office/word/2012/wordml" mc:Ignorable="w14 w15">
   <w:docDefaults>
     <w:rPrDefault>
       <w:rPr>
@@ -8109,7 +7893,7 @@
     </w:rPrDefault>
     <w:pPrDefault/>
   </w:docDefaults>
-  <w:latentStyles w:defLockedState="0" w:defUIPriority="0" w:defSemiHidden="0" w:defUnhideWhenUsed="0" w:defQFormat="0" w:count="376">
+  <w:latentStyles w:defLockedState="0" w:defUIPriority="0" w:defSemiHidden="0" w:defUnhideWhenUsed="0" w:defQFormat="0" w:count="380">
     <w:lsdException w:name="Normal" w:qFormat="1"/>
     <w:lsdException w:name="heading 1" w:qFormat="1"/>
     <w:lsdException w:name="heading 2" w:qFormat="1"/>
@@ -8625,7 +8409,7 @@
       <w:lang w:val="en-AU"/>
     </w:rPr>
   </w:style>
-  <w:style w:type="paragraph" w:styleId="TOC1">
+  <w:style w:type="paragraph" w:styleId="10">
     <w:name w:val="toc 1"/>
     <w:basedOn w:val="a"/>
     <w:next w:val="a"/>
@@ -8639,7 +8423,7 @@
       <w:ind w:right="720"/>
     </w:pPr>
   </w:style>
-  <w:style w:type="paragraph" w:styleId="TOC2">
+  <w:style w:type="paragraph" w:styleId="20">
     <w:name w:val="toc 2"/>
     <w:basedOn w:val="a"/>
     <w:next w:val="a"/>
@@ -8652,7 +8436,7 @@
       <w:ind w:left="432" w:right="720"/>
     </w:pPr>
   </w:style>
-  <w:style w:type="paragraph" w:styleId="TOC3">
+  <w:style w:type="paragraph" w:styleId="30">
     <w:name w:val="toc 3"/>
     <w:basedOn w:val="a"/>
     <w:next w:val="a"/>
@@ -8797,7 +8581,7 @@
       <w:jc w:val="both"/>
     </w:pPr>
   </w:style>
-  <w:style w:type="paragraph" w:styleId="TOC4">
+  <w:style w:type="paragraph" w:styleId="40">
     <w:name w:val="toc 4"/>
     <w:basedOn w:val="a"/>
     <w:next w:val="a"/>
@@ -8807,7 +8591,7 @@
       <w:ind w:left="600"/>
     </w:pPr>
   </w:style>
-  <w:style w:type="paragraph" w:styleId="TOC5">
+  <w:style w:type="paragraph" w:styleId="50">
     <w:name w:val="toc 5"/>
     <w:basedOn w:val="a"/>
     <w:next w:val="a"/>
@@ -8817,7 +8601,7 @@
       <w:ind w:left="800"/>
     </w:pPr>
   </w:style>
-  <w:style w:type="paragraph" w:styleId="TOC6">
+  <w:style w:type="paragraph" w:styleId="60">
     <w:name w:val="toc 6"/>
     <w:basedOn w:val="a"/>
     <w:next w:val="a"/>
@@ -8827,7 +8611,7 @@
       <w:ind w:left="1000"/>
     </w:pPr>
   </w:style>
-  <w:style w:type="paragraph" w:styleId="TOC7">
+  <w:style w:type="paragraph" w:styleId="70">
     <w:name w:val="toc 7"/>
     <w:basedOn w:val="a"/>
     <w:next w:val="a"/>
@@ -8837,7 +8621,7 @@
       <w:ind w:left="1200"/>
     </w:pPr>
   </w:style>
-  <w:style w:type="paragraph" w:styleId="TOC8">
+  <w:style w:type="paragraph" w:styleId="80">
     <w:name w:val="toc 8"/>
     <w:basedOn w:val="a"/>
     <w:next w:val="a"/>
@@ -8847,7 +8631,7 @@
       <w:ind w:left="1400"/>
     </w:pPr>
   </w:style>
-  <w:style w:type="paragraph" w:styleId="TOC9">
+  <w:style w:type="paragraph" w:styleId="90">
     <w:name w:val="toc 9"/>
     <w:basedOn w:val="a"/>
     <w:next w:val="a"/>
@@ -8918,7 +8702,7 @@
       <w:u w:val="single"/>
     </w:rPr>
   </w:style>
-  <w:style w:type="paragraph" w:customStyle="1" w:styleId="10">
+  <w:style w:type="paragraph" w:customStyle="1" w:styleId="11">
     <w:name w:val="副标题1"/>
     <w:basedOn w:val="a4"/>
     <w:pPr>
@@ -8960,7 +8744,7 @@
       <w:ind w:right="-3456"/>
     </w:pPr>
   </w:style>
-  <w:style w:type="paragraph" w:customStyle="1" w:styleId="11">
+  <w:style w:type="paragraph" w:customStyle="1" w:styleId="12">
     <w:name w:val="正文文本1"/>
     <w:pPr>
       <w:keepLines/>
@@ -9077,7 +8861,7 @@
     </w:rPr>
   </w:style>
   <w:style w:type="character" w:customStyle="1" w:styleId="aa">
-    <w:name w:val="正文文本 字符"/>
+    <w:name w:val="正文文本字符"/>
     <w:basedOn w:val="a0"/>
     <w:link w:val="a9"/>
     <w:rsid w:val="00BE05F6"/>
@@ -9090,6 +8874,7 @@
     <w:basedOn w:val="a1"/>
     <w:rsid w:val="000A7525"/>
     <w:tblPr>
+      <w:tblInd w:w="0" w:type="dxa"/>
       <w:tblBorders>
         <w:top w:val="single" w:sz="4" w:space="0" w:color="auto"/>
         <w:left w:val="single" w:sz="4" w:space="0" w:color="auto"/>
@@ -9098,6 +8883,12 @@
         <w:insideH w:val="single" w:sz="4" w:space="0" w:color="auto"/>
         <w:insideV w:val="single" w:sz="4" w:space="0" w:color="auto"/>
       </w:tblBorders>
+      <w:tblCellMar>
+        <w:top w:w="0" w:type="dxa"/>
+        <w:left w:w="108" w:type="dxa"/>
+        <w:bottom w:w="0" w:type="dxa"/>
+        <w:right w:w="108" w:type="dxa"/>
+      </w:tblCellMar>
     </w:tblPr>
   </w:style>
 </w:styles>

</xml_diff>

<commit_message>
add test result html and fix docs
</commit_message>
<xml_diff>
--- a/doc/测试计划.docx
+++ b/doc/测试计划.docx
@@ -1,6 +1,6 @@
 
 <file path=word/document.xml><?xml version="1.0" encoding="utf-8"?>
-<w:document xmlns:wpc="http://schemas.microsoft.com/office/word/2010/wordprocessingCanvas" xmlns:mo="http://schemas.microsoft.com/office/mac/office/2008/main" xmlns:mc="http://schemas.openxmlformats.org/markup-compatibility/2006" xmlns:mv="urn:schemas-microsoft-com:mac:vml" xmlns:o="urn:schemas-microsoft-com:office:office" xmlns:r="http://schemas.openxmlformats.org/officeDocument/2006/relationships" xmlns:m="http://schemas.openxmlformats.org/officeDocument/2006/math" xmlns:v="urn:schemas-microsoft-com:vml" xmlns:wp14="http://schemas.microsoft.com/office/word/2010/wordprocessingDrawing" xmlns:wp="http://schemas.openxmlformats.org/drawingml/2006/wordprocessingDrawing" xmlns:w10="urn:schemas-microsoft-com:office:word" xmlns:w="http://schemas.openxmlformats.org/wordprocessingml/2006/main" xmlns:w14="http://schemas.microsoft.com/office/word/2010/wordml" xmlns:w15="http://schemas.microsoft.com/office/word/2012/wordml" xmlns:wpg="http://schemas.microsoft.com/office/word/2010/wordprocessingGroup" xmlns:wpi="http://schemas.microsoft.com/office/word/2010/wordprocessingInk" xmlns:wne="http://schemas.microsoft.com/office/word/2006/wordml" xmlns:wps="http://schemas.microsoft.com/office/word/2010/wordprocessingShape" mc:Ignorable="w14 w15 wp14">
+<w:document xmlns:wpc="http://schemas.microsoft.com/office/word/2010/wordprocessingCanvas" xmlns:cx="http://schemas.microsoft.com/office/drawing/2014/chartex" xmlns:cx1="http://schemas.microsoft.com/office/drawing/2015/9/8/chartex" xmlns:cx2="http://schemas.microsoft.com/office/drawing/2015/10/21/chartex" xmlns:cx3="http://schemas.microsoft.com/office/drawing/2016/5/9/chartex" xmlns:cx4="http://schemas.microsoft.com/office/drawing/2016/5/10/chartex" xmlns:cx5="http://schemas.microsoft.com/office/drawing/2016/5/11/chartex" xmlns:cx6="http://schemas.microsoft.com/office/drawing/2016/5/12/chartex" xmlns:cx7="http://schemas.microsoft.com/office/drawing/2016/5/13/chartex" xmlns:cx8="http://schemas.microsoft.com/office/drawing/2016/5/14/chartex" xmlns:mc="http://schemas.openxmlformats.org/markup-compatibility/2006" xmlns:aink="http://schemas.microsoft.com/office/drawing/2016/ink" xmlns:am3d="http://schemas.microsoft.com/office/drawing/2017/model3d" xmlns:o="urn:schemas-microsoft-com:office:office" xmlns:r="http://schemas.openxmlformats.org/officeDocument/2006/relationships" xmlns:m="http://schemas.openxmlformats.org/officeDocument/2006/math" xmlns:v="urn:schemas-microsoft-com:vml" xmlns:wp14="http://schemas.microsoft.com/office/word/2010/wordprocessingDrawing" xmlns:wp="http://schemas.openxmlformats.org/drawingml/2006/wordprocessingDrawing" xmlns:w10="urn:schemas-microsoft-com:office:word" xmlns:w="http://schemas.openxmlformats.org/wordprocessingml/2006/main" xmlns:w14="http://schemas.microsoft.com/office/word/2010/wordml" xmlns:w15="http://schemas.microsoft.com/office/word/2012/wordml" xmlns:w16cid="http://schemas.microsoft.com/office/word/2016/wordml/cid" xmlns:w16se="http://schemas.microsoft.com/office/word/2015/wordml/symex" xmlns:wpg="http://schemas.microsoft.com/office/word/2010/wordprocessingGroup" xmlns:wpi="http://schemas.microsoft.com/office/word/2010/wordprocessingInk" xmlns:wne="http://schemas.microsoft.com/office/word/2006/wordml" xmlns:wps="http://schemas.microsoft.com/office/word/2010/wordprocessingShape" mc:Ignorable="w14 w15 w16se w16cid wp14">
   <w:body>
     <w:p>
       <w:pPr>
@@ -74,7 +74,14 @@
           <w:rFonts w:ascii="Arial" w:hAnsi="Arial"/>
           <w:sz w:val="28"/>
         </w:rPr>
-        <w:t xml:space="preserve"> &lt;1.1</w:t>
+        <w:t xml:space="preserve"> &lt;1.</w:t>
+      </w:r>
+      <w:r>
+        <w:rPr>
+          <w:rFonts w:ascii="Arial" w:hAnsi="Arial"/>
+          <w:sz w:val="28"/>
+        </w:rPr>
+        <w:t>1</w:t>
       </w:r>
       <w:r>
         <w:rPr>
@@ -356,12 +363,14 @@
             <w:pPr>
               <w:pStyle w:val="Tabletext"/>
             </w:pPr>
+            <w:proofErr w:type="gramStart"/>
             <w:r>
               <w:rPr>
                 <w:rFonts w:hint="eastAsia"/>
               </w:rPr>
               <w:t>姜凡叙</w:t>
             </w:r>
+            <w:proofErr w:type="gramEnd"/>
           </w:p>
         </w:tc>
       </w:tr>
@@ -470,7 +479,7 @@
     </w:p>
     <w:p>
       <w:pPr>
-        <w:pStyle w:val="10"/>
+        <w:pStyle w:val="TOC1"/>
         <w:tabs>
           <w:tab w:val="left" w:pos="864"/>
         </w:tabs>
@@ -567,7 +576,7 @@
     </w:p>
     <w:p>
       <w:pPr>
-        <w:pStyle w:val="20"/>
+        <w:pStyle w:val="TOC2"/>
         <w:tabs>
           <w:tab w:val="left" w:pos="1200"/>
         </w:tabs>
@@ -646,7 +655,7 @@
     </w:p>
     <w:p>
       <w:pPr>
-        <w:pStyle w:val="20"/>
+        <w:pStyle w:val="TOC2"/>
         <w:tabs>
           <w:tab w:val="left" w:pos="1200"/>
         </w:tabs>
@@ -725,7 +734,7 @@
     </w:p>
     <w:p>
       <w:pPr>
-        <w:pStyle w:val="20"/>
+        <w:pStyle w:val="TOC2"/>
         <w:tabs>
           <w:tab w:val="left" w:pos="1200"/>
         </w:tabs>
@@ -804,7 +813,7 @@
     </w:p>
     <w:p>
       <w:pPr>
-        <w:pStyle w:val="10"/>
+        <w:pStyle w:val="TOC1"/>
         <w:tabs>
           <w:tab w:val="left" w:pos="864"/>
         </w:tabs>
@@ -883,7 +892,7 @@
     </w:p>
     <w:p>
       <w:pPr>
-        <w:pStyle w:val="10"/>
+        <w:pStyle w:val="TOC1"/>
         <w:tabs>
           <w:tab w:val="left" w:pos="864"/>
         </w:tabs>
@@ -962,7 +971,7 @@
     </w:p>
     <w:p>
       <w:pPr>
-        <w:pStyle w:val="20"/>
+        <w:pStyle w:val="TOC2"/>
         <w:tabs>
           <w:tab w:val="left" w:pos="1200"/>
         </w:tabs>
@@ -1041,7 +1050,7 @@
     </w:p>
     <w:p>
       <w:pPr>
-        <w:pStyle w:val="30"/>
+        <w:pStyle w:val="TOC3"/>
         <w:rPr>
           <w:rFonts w:asciiTheme="minorHAnsi" w:eastAsiaTheme="minorEastAsia" w:hAnsiTheme="minorHAnsi" w:cstheme="minorBidi"/>
           <w:noProof/>
@@ -1291,11 +1300,19 @@
       <w:r>
         <w:t>、</w:t>
       </w:r>
+      <w:proofErr w:type="gramStart"/>
       <w:r>
         <w:rPr>
           <w:rFonts w:hint="eastAsia"/>
         </w:rPr>
-        <w:t>幂指</w:t>
+        <w:t>幂</w:t>
+      </w:r>
+      <w:proofErr w:type="gramEnd"/>
+      <w:r>
+        <w:rPr>
+          <w:rFonts w:hint="eastAsia"/>
+        </w:rPr>
+        <w:t>指</w:t>
       </w:r>
       <w:r>
         <w:t>运算</w:t>
@@ -1304,18 +1321,34 @@
         <w:rPr>
           <w:rFonts w:hint="eastAsia"/>
         </w:rPr>
-        <w:t>、取余</w:t>
+        <w:t>、</w:t>
+      </w:r>
+      <w:proofErr w:type="gramStart"/>
+      <w:r>
+        <w:rPr>
+          <w:rFonts w:hint="eastAsia"/>
+        </w:rPr>
+        <w:t>取余</w:t>
       </w:r>
       <w:r>
         <w:t>等</w:t>
       </w:r>
+      <w:proofErr w:type="gramEnd"/>
     </w:p>
     <w:p>
       <w:pPr>
         <w:pStyle w:val="a9"/>
       </w:pPr>
       <w:r>
-        <w:t xml:space="preserve">黑盒测试:也称功能测试，它是通过测试来检测每个功能是否都能正常使用。在测 试地，把程序看作一个不能打开的黑盒子，在完全不考虑程序内部结构和内部特性的 情况下，在程序接口进行测试，它只检查程序功能是否按照需求规格说明书的规定正 常使用，程序是否能适当地接收输入数据而产生正确的输出信息。黑盒测试着眼于程 序外部结构，不考虑内部逻辑结构，主要针对软件界面和软件功能进行测试。黑盒测 试是以用户的角度，从输入数据与输出数据的对应关系出发进行测试的。很明显，如 果外部特性本身有问题或规格说明的规定有误，用墨盒测试方法是发现不了的。 </w:t>
+        <w:t>黑盒测试:也称功能测试，它是通过测试来检测每个功能是否都能正常使用。在测 试地，把程序看作一个不能打开的黑盒子，在完全不考虑程序内部结构和内部特性的 情况下，在程序接口进行测试，它只检查程序功能是否按照需求规格说明书的规定正 常使用，程序是否能适当地接收输入数据而产生正确的输出信息。黑盒测试着眼于程 序外部结构，不考虑内部逻辑结构，主要针对软件界面和软件功能进行测试。</w:t>
+      </w:r>
+      <w:proofErr w:type="gramStart"/>
+      <w:r>
+        <w:t>黑盒测</w:t>
+      </w:r>
+      <w:proofErr w:type="gramEnd"/>
+      <w:r>
+        <w:t xml:space="preserve"> 试是以用户的角度，从输入数据与输出数据的对应关系出发进行测试的。很明显，如 果外部特性本身有问题或规格说明的规定有误，用墨盒测试方法是发现不了的。 </w:t>
       </w:r>
     </w:p>
     <w:p>
@@ -1402,11 +1435,19 @@
       <w:r>
         <w:t>、</w:t>
       </w:r>
+      <w:proofErr w:type="gramStart"/>
       <w:r>
         <w:rPr>
           <w:rFonts w:hint="eastAsia"/>
         </w:rPr>
-        <w:t>幂指</w:t>
+        <w:t>幂</w:t>
+      </w:r>
+      <w:proofErr w:type="gramEnd"/>
+      <w:r>
+        <w:rPr>
+          <w:rFonts w:hint="eastAsia"/>
+        </w:rPr>
+        <w:t>指</w:t>
       </w:r>
       <w:r>
         <w:t>运算</w:t>
@@ -1415,11 +1456,19 @@
         <w:rPr>
           <w:rFonts w:hint="eastAsia"/>
         </w:rPr>
-        <w:t>、取余</w:t>
+        <w:t>、</w:t>
+      </w:r>
+      <w:proofErr w:type="gramStart"/>
+      <w:r>
+        <w:rPr>
+          <w:rFonts w:hint="eastAsia"/>
+        </w:rPr>
+        <w:t>取余</w:t>
       </w:r>
       <w:r>
         <w:t>等</w:t>
       </w:r>
+      <w:proofErr w:type="gramEnd"/>
       <w:r>
         <w:t>。</w:t>
       </w:r>
@@ -1563,12 +1612,14 @@
             <w:r>
               <w:t>、</w:t>
             </w:r>
+            <w:proofErr w:type="gramStart"/>
             <w:r>
               <w:rPr>
                 <w:rFonts w:hint="eastAsia"/>
               </w:rPr>
               <w:t>幂</w:t>
             </w:r>
+            <w:proofErr w:type="gramEnd"/>
             <w:r>
               <w:t>指运算</w:t>
             </w:r>
@@ -1576,8 +1627,16 @@
               <w:rPr>
                 <w:rFonts w:hint="eastAsia"/>
               </w:rPr>
-              <w:t>、取余</w:t>
-            </w:r>
+              <w:t>、</w:t>
+            </w:r>
+            <w:proofErr w:type="gramStart"/>
+            <w:r>
+              <w:rPr>
+                <w:rFonts w:hint="eastAsia"/>
+              </w:rPr>
+              <w:t>取余</w:t>
+            </w:r>
+            <w:proofErr w:type="gramEnd"/>
           </w:p>
         </w:tc>
       </w:tr>
@@ -1635,7 +1694,7 @@
     </w:p>
     <w:p>
       <w:pPr>
-        <w:ind w:left="720"/>
+        <w:pStyle w:val="3"/>
       </w:pPr>
       <w:r>
         <w:rPr>
@@ -1748,8 +1807,13 @@
             <w:tcW w:w="1134" w:type="dxa"/>
           </w:tcPr>
           <w:p>
-            <w:r>
-              <w:t>幂运</w:t>
+            <w:proofErr w:type="gramStart"/>
+            <w:r>
+              <w:t>幂</w:t>
+            </w:r>
+            <w:proofErr w:type="gramEnd"/>
+            <w:r>
+              <w:t>运</w:t>
             </w:r>
             <w:r>
               <w:rPr>
@@ -2018,7 +2082,15 @@
           </w:tcPr>
           <w:p>
             <w:r>
-              <w:t>(-4)-(-5)</w:t>
+              <w:t>(-</w:t>
+            </w:r>
+            <w:proofErr w:type="gramStart"/>
+            <w:r>
+              <w:t>4)-(</w:t>
+            </w:r>
+            <w:proofErr w:type="gramEnd"/>
+            <w:r>
+              <w:t>-5)</w:t>
             </w:r>
           </w:p>
         </w:tc>
@@ -2058,7 +2130,15 @@
           </w:tcPr>
           <w:p>
             <w:r>
-              <w:t>(-5)^(-1</w:t>
+              <w:t>(-</w:t>
+            </w:r>
+            <w:proofErr w:type="gramStart"/>
+            <w:r>
+              <w:t>5)^</w:t>
+            </w:r>
+            <w:proofErr w:type="gramEnd"/>
+            <w:r>
+              <w:t>(-1</w:t>
             </w:r>
             <w:r>
               <w:rPr>
@@ -2221,6 +2301,9 @@
     </w:tbl>
     <w:p/>
     <w:p>
+      <w:pPr>
+        <w:pStyle w:val="3"/>
+      </w:pPr>
       <w:r>
         <w:tab/>
       </w:r>
@@ -3457,6 +3540,7 @@
                 <w:b/>
               </w:rPr>
             </w:pPr>
+            <w:proofErr w:type="gramStart"/>
             <w:r>
               <w:rPr>
                 <w:rFonts w:hint="eastAsia"/>
@@ -3470,6 +3554,7 @@
               </w:rPr>
               <w:t>零错误</w:t>
             </w:r>
+            <w:proofErr w:type="gramEnd"/>
           </w:p>
         </w:tc>
       </w:tr>
@@ -3628,7 +3713,6 @@
           </w:tcPr>
           <w:p>
             <w:r>
-              <w:lastRenderedPageBreak/>
               <w:t>测试用例编号</w:t>
             </w:r>
           </w:p>
@@ -3971,6 +4055,7 @@
             <w:tcW w:w="1727" w:type="dxa"/>
           </w:tcPr>
           <w:p>
+            <w:proofErr w:type="gramStart"/>
             <w:r>
               <w:rPr>
                 <w:rFonts w:hint="eastAsia"/>
@@ -3980,6 +4065,7 @@
             <w:r>
               <w:t>数</w:t>
             </w:r>
+            <w:proofErr w:type="gramEnd"/>
           </w:p>
         </w:tc>
         <w:tc>
@@ -4032,14 +4118,23 @@
                 <w:rFonts w:hint="eastAsia"/>
                 <w:b/>
               </w:rPr>
-              <w:t>报错</w:t>
-            </w:r>
-            <w:r>
-              <w:rPr>
+              <w:t>报</w:t>
+            </w:r>
+            <w:proofErr w:type="gramStart"/>
+            <w:r>
+              <w:rPr>
+                <w:rFonts w:hint="eastAsia"/>
                 <w:b/>
               </w:rPr>
+              <w:t>错</w:t>
+            </w:r>
+            <w:r>
+              <w:rPr>
+                <w:b/>
+              </w:rPr>
               <w:t>信息</w:t>
             </w:r>
+            <w:proofErr w:type="gramEnd"/>
           </w:p>
         </w:tc>
       </w:tr>
@@ -4152,8 +4247,17 @@
                 <w:rFonts w:hint="eastAsia"/>
                 <w:b/>
               </w:rPr>
-              <w:t>报错信息</w:t>
-            </w:r>
+              <w:t>报</w:t>
+            </w:r>
+            <w:proofErr w:type="gramStart"/>
+            <w:r>
+              <w:rPr>
+                <w:rFonts w:hint="eastAsia"/>
+                <w:b/>
+              </w:rPr>
+              <w:t>错信息</w:t>
+            </w:r>
+            <w:proofErr w:type="gramEnd"/>
           </w:p>
         </w:tc>
       </w:tr>
@@ -4339,8 +4443,17 @@
                 <w:rFonts w:hint="eastAsia"/>
                 <w:b/>
               </w:rPr>
-              <w:t>报错信息</w:t>
-            </w:r>
+              <w:t>报</w:t>
+            </w:r>
+            <w:proofErr w:type="gramStart"/>
+            <w:r>
+              <w:rPr>
+                <w:rFonts w:hint="eastAsia"/>
+                <w:b/>
+              </w:rPr>
+              <w:t>错信息</w:t>
+            </w:r>
+            <w:proofErr w:type="gramEnd"/>
           </w:p>
         </w:tc>
       </w:tr>
@@ -4422,8 +4535,17 @@
                 <w:rFonts w:hint="eastAsia"/>
                 <w:b/>
               </w:rPr>
-              <w:t>报错信息</w:t>
-            </w:r>
+              <w:t>报</w:t>
+            </w:r>
+            <w:proofErr w:type="gramStart"/>
+            <w:r>
+              <w:rPr>
+                <w:rFonts w:hint="eastAsia"/>
+                <w:b/>
+              </w:rPr>
+              <w:t>错信息</w:t>
+            </w:r>
+            <w:proofErr w:type="gramEnd"/>
           </w:p>
         </w:tc>
       </w:tr>
@@ -4503,6 +4625,7 @@
             <w:hideMark/>
           </w:tcPr>
           <w:p>
+            <w:proofErr w:type="gramStart"/>
             <w:r>
               <w:rPr>
                 <w:rFonts w:hint="eastAsia"/>
@@ -4516,6 +4639,7 @@
               </w:rPr>
               <w:t>零错误</w:t>
             </w:r>
+            <w:proofErr w:type="gramEnd"/>
           </w:p>
         </w:tc>
       </w:tr>
@@ -4772,7 +4896,7 @@
     <w:p/>
     <w:p>
       <w:pPr>
-        <w:ind w:left="720"/>
+        <w:pStyle w:val="3"/>
       </w:pPr>
       <w:r>
         <w:t>复杂表示</w:t>
@@ -4895,6 +5019,7 @@
             <w:tcW w:w="2856" w:type="dxa"/>
           </w:tcPr>
           <w:p>
+            <w:proofErr w:type="gramStart"/>
             <w:r>
               <w:rPr>
                 <w:rFonts w:hint="eastAsia"/>
@@ -4904,6 +5029,7 @@
             <w:r>
               <w:t>错误</w:t>
             </w:r>
+            <w:proofErr w:type="gramEnd"/>
           </w:p>
         </w:tc>
       </w:tr>
@@ -5009,7 +5135,15 @@
           </w:tcPr>
           <w:p>
             <w:r>
-              <w:t>36/3!^2</w:t>
+              <w:t>36/</w:t>
+            </w:r>
+            <w:proofErr w:type="gramStart"/>
+            <w:r>
+              <w:t>3!^</w:t>
+            </w:r>
+            <w:proofErr w:type="gramEnd"/>
+            <w:r>
+              <w:t>2</w:t>
             </w:r>
           </w:p>
         </w:tc>
@@ -5132,7 +5266,15 @@
           </w:tcPr>
           <w:p>
             <w:r>
-              <w:t>1-2*(30+(-40.0/5)*(19-4!/2))-(-4*3)/2^(8-3*2)</w:t>
+              <w:t>1-2*(30+(-40.0/</w:t>
+            </w:r>
+            <w:proofErr w:type="gramStart"/>
+            <w:r>
+              <w:t>5)*</w:t>
+            </w:r>
+            <w:proofErr w:type="gramEnd"/>
+            <w:r>
+              <w:t>(19-4!/2))-(-4*3)/2^(8-3*2)</w:t>
             </w:r>
           </w:p>
         </w:tc>
@@ -5260,6 +5402,7 @@
             <w:tcW w:w="2856" w:type="dxa"/>
           </w:tcPr>
           <w:p>
+            <w:proofErr w:type="gramStart"/>
             <w:r>
               <w:rPr>
                 <w:rFonts w:hint="eastAsia"/>
@@ -5269,6 +5412,7 @@
             <w:r>
               <w:t>错误</w:t>
             </w:r>
+            <w:proofErr w:type="gramEnd"/>
           </w:p>
         </w:tc>
       </w:tr>
@@ -5279,6 +5423,9 @@
       </w:r>
     </w:p>
     <w:p>
+      <w:pPr>
+        <w:pStyle w:val="3"/>
+      </w:pPr>
       <w:r>
         <w:tab/>
       </w:r>
@@ -5370,14 +5517,23 @@
                 <w:rFonts w:hint="eastAsia"/>
                 <w:b/>
               </w:rPr>
-              <w:t>报错</w:t>
-            </w:r>
-            <w:r>
-              <w:rPr>
+              <w:t>报</w:t>
+            </w:r>
+            <w:proofErr w:type="gramStart"/>
+            <w:r>
+              <w:rPr>
+                <w:rFonts w:hint="eastAsia"/>
                 <w:b/>
               </w:rPr>
+              <w:t>错</w:t>
+            </w:r>
+            <w:r>
+              <w:rPr>
+                <w:b/>
+              </w:rPr>
               <w:t>信息</w:t>
             </w:r>
+            <w:proofErr w:type="gramEnd"/>
           </w:p>
         </w:tc>
       </w:tr>
@@ -5418,14 +5574,23 @@
                 <w:rFonts w:hint="eastAsia"/>
                 <w:b/>
               </w:rPr>
-              <w:t>报错</w:t>
-            </w:r>
-            <w:r>
-              <w:rPr>
+              <w:t>报</w:t>
+            </w:r>
+            <w:proofErr w:type="gramStart"/>
+            <w:r>
+              <w:rPr>
+                <w:rFonts w:hint="eastAsia"/>
                 <w:b/>
               </w:rPr>
+              <w:t>错</w:t>
+            </w:r>
+            <w:r>
+              <w:rPr>
+                <w:b/>
+              </w:rPr>
               <w:t>信息</w:t>
             </w:r>
+            <w:proofErr w:type="gramEnd"/>
           </w:p>
         </w:tc>
       </w:tr>
@@ -5466,14 +5631,23 @@
                 <w:rFonts w:hint="eastAsia"/>
                 <w:b/>
               </w:rPr>
-              <w:t>报错</w:t>
-            </w:r>
-            <w:r>
-              <w:rPr>
+              <w:t>报</w:t>
+            </w:r>
+            <w:proofErr w:type="gramStart"/>
+            <w:r>
+              <w:rPr>
+                <w:rFonts w:hint="eastAsia"/>
                 <w:b/>
               </w:rPr>
+              <w:t>错</w:t>
+            </w:r>
+            <w:r>
+              <w:rPr>
+                <w:b/>
+              </w:rPr>
               <w:t>信息</w:t>
             </w:r>
+            <w:proofErr w:type="gramEnd"/>
           </w:p>
         </w:tc>
       </w:tr>
@@ -5490,6 +5664,7 @@
               <w:rPr>
                 <w:rFonts w:hint="eastAsia"/>
               </w:rPr>
+              <w:lastRenderedPageBreak/>
               <w:t>4</w:t>
             </w:r>
           </w:p>
@@ -5520,14 +5695,23 @@
                 <w:rFonts w:hint="eastAsia"/>
                 <w:b/>
               </w:rPr>
-              <w:t>报错</w:t>
-            </w:r>
-            <w:r>
-              <w:rPr>
+              <w:t>报</w:t>
+            </w:r>
+            <w:proofErr w:type="gramStart"/>
+            <w:r>
+              <w:rPr>
+                <w:rFonts w:hint="eastAsia"/>
                 <w:b/>
               </w:rPr>
+              <w:t>错</w:t>
+            </w:r>
+            <w:r>
+              <w:rPr>
+                <w:b/>
+              </w:rPr>
               <w:t>信息</w:t>
             </w:r>
+            <w:proofErr w:type="gramEnd"/>
           </w:p>
         </w:tc>
       </w:tr>
@@ -5571,14 +5755,23 @@
                 <w:rFonts w:hint="eastAsia"/>
                 <w:b/>
               </w:rPr>
-              <w:t>报错</w:t>
-            </w:r>
-            <w:r>
-              <w:rPr>
+              <w:t>报</w:t>
+            </w:r>
+            <w:proofErr w:type="gramStart"/>
+            <w:r>
+              <w:rPr>
+                <w:rFonts w:hint="eastAsia"/>
                 <w:b/>
               </w:rPr>
+              <w:t>错</w:t>
+            </w:r>
+            <w:r>
+              <w:rPr>
+                <w:b/>
+              </w:rPr>
               <w:t>信息</w:t>
             </w:r>
+            <w:proofErr w:type="gramEnd"/>
           </w:p>
         </w:tc>
       </w:tr>
@@ -5628,14 +5821,23 @@
                 <w:rFonts w:hint="eastAsia"/>
                 <w:b/>
               </w:rPr>
-              <w:t>报错</w:t>
-            </w:r>
-            <w:r>
-              <w:rPr>
+              <w:t>报</w:t>
+            </w:r>
+            <w:proofErr w:type="gramStart"/>
+            <w:r>
+              <w:rPr>
+                <w:rFonts w:hint="eastAsia"/>
                 <w:b/>
               </w:rPr>
+              <w:t>错</w:t>
+            </w:r>
+            <w:r>
+              <w:rPr>
+                <w:b/>
+              </w:rPr>
               <w:t>信息</w:t>
             </w:r>
+            <w:proofErr w:type="gramEnd"/>
           </w:p>
         </w:tc>
       </w:tr>
@@ -5652,7 +5854,6 @@
               <w:rPr>
                 <w:rFonts w:hint="eastAsia"/>
               </w:rPr>
-              <w:lastRenderedPageBreak/>
               <w:t>7</w:t>
             </w:r>
           </w:p>
@@ -5683,14 +5884,23 @@
                 <w:rFonts w:hint="eastAsia"/>
                 <w:b/>
               </w:rPr>
-              <w:t>报错</w:t>
-            </w:r>
-            <w:r>
-              <w:rPr>
+              <w:t>报</w:t>
+            </w:r>
+            <w:proofErr w:type="gramStart"/>
+            <w:r>
+              <w:rPr>
+                <w:rFonts w:hint="eastAsia"/>
                 <w:b/>
               </w:rPr>
+              <w:t>错</w:t>
+            </w:r>
+            <w:r>
+              <w:rPr>
+                <w:b/>
+              </w:rPr>
               <w:t>信息</w:t>
             </w:r>
+            <w:proofErr w:type="gramEnd"/>
           </w:p>
         </w:tc>
       </w:tr>
@@ -5737,14 +5947,23 @@
                 <w:rFonts w:hint="eastAsia"/>
                 <w:b/>
               </w:rPr>
-              <w:t>报错</w:t>
-            </w:r>
-            <w:r>
-              <w:rPr>
+              <w:t>报</w:t>
+            </w:r>
+            <w:proofErr w:type="gramStart"/>
+            <w:r>
+              <w:rPr>
+                <w:rFonts w:hint="eastAsia"/>
                 <w:b/>
               </w:rPr>
+              <w:t>错</w:t>
+            </w:r>
+            <w:r>
+              <w:rPr>
+                <w:b/>
+              </w:rPr>
               <w:t>信息</w:t>
             </w:r>
+            <w:proofErr w:type="gramEnd"/>
           </w:p>
         </w:tc>
       </w:tr>
@@ -5769,7 +5988,7 @@
     </w:p>
     <w:p>
       <w:pPr>
-        <w:pStyle w:val="12"/>
+        <w:pStyle w:val="11"/>
       </w:pPr>
     </w:p>
     <w:tbl>
@@ -5801,7 +6020,7 @@
           </w:tcPr>
           <w:p>
             <w:pPr>
-              <w:pStyle w:val="12"/>
+              <w:pStyle w:val="11"/>
             </w:pPr>
             <w:r>
               <w:rPr>
@@ -5847,12 +6066,14 @@
             <w:r>
               <w:t>、</w:t>
             </w:r>
+            <w:proofErr w:type="gramStart"/>
             <w:r>
               <w:rPr>
                 <w:rFonts w:hint="eastAsia"/>
               </w:rPr>
               <w:t>幂</w:t>
             </w:r>
+            <w:proofErr w:type="gramEnd"/>
             <w:r>
               <w:t>指</w:t>
             </w:r>
@@ -5889,7 +6110,7 @@
           </w:tcPr>
           <w:p>
             <w:pPr>
-              <w:pStyle w:val="12"/>
+              <w:pStyle w:val="11"/>
             </w:pPr>
             <w:r>
               <w:rPr>
@@ -5928,7 +6149,7 @@
           </w:tcPr>
           <w:p>
             <w:pPr>
-              <w:pStyle w:val="12"/>
+              <w:pStyle w:val="11"/>
             </w:pPr>
             <w:r>
               <w:rPr>
@@ -5995,7 +6216,7 @@
           </w:tcPr>
           <w:p>
             <w:pPr>
-              <w:pStyle w:val="12"/>
+              <w:pStyle w:val="11"/>
             </w:pPr>
             <w:r>
               <w:rPr>
@@ -6080,7 +6301,7 @@
 </file>
 
 <file path=word/endnotes.xml><?xml version="1.0" encoding="utf-8"?>
-<w:endnotes xmlns:wpc="http://schemas.microsoft.com/office/word/2010/wordprocessingCanvas" xmlns:mo="http://schemas.microsoft.com/office/mac/office/2008/main" xmlns:mc="http://schemas.openxmlformats.org/markup-compatibility/2006" xmlns:mv="urn:schemas-microsoft-com:mac:vml" xmlns:o="urn:schemas-microsoft-com:office:office" xmlns:r="http://schemas.openxmlformats.org/officeDocument/2006/relationships" xmlns:m="http://schemas.openxmlformats.org/officeDocument/2006/math" xmlns:v="urn:schemas-microsoft-com:vml" xmlns:wp14="http://schemas.microsoft.com/office/word/2010/wordprocessingDrawing" xmlns:wp="http://schemas.openxmlformats.org/drawingml/2006/wordprocessingDrawing" xmlns:w10="urn:schemas-microsoft-com:office:word" xmlns:w="http://schemas.openxmlformats.org/wordprocessingml/2006/main" xmlns:w14="http://schemas.microsoft.com/office/word/2010/wordml" xmlns:w15="http://schemas.microsoft.com/office/word/2012/wordml" xmlns:wpg="http://schemas.microsoft.com/office/word/2010/wordprocessingGroup" xmlns:wpi="http://schemas.microsoft.com/office/word/2010/wordprocessingInk" xmlns:wne="http://schemas.microsoft.com/office/word/2006/wordml" xmlns:wps="http://schemas.microsoft.com/office/word/2010/wordprocessingShape" mc:Ignorable="w14 w15 wp14">
+<w:endnotes xmlns:wpc="http://schemas.microsoft.com/office/word/2010/wordprocessingCanvas" xmlns:cx="http://schemas.microsoft.com/office/drawing/2014/chartex" xmlns:cx1="http://schemas.microsoft.com/office/drawing/2015/9/8/chartex" xmlns:cx2="http://schemas.microsoft.com/office/drawing/2015/10/21/chartex" xmlns:cx3="http://schemas.microsoft.com/office/drawing/2016/5/9/chartex" xmlns:cx4="http://schemas.microsoft.com/office/drawing/2016/5/10/chartex" xmlns:cx5="http://schemas.microsoft.com/office/drawing/2016/5/11/chartex" xmlns:cx6="http://schemas.microsoft.com/office/drawing/2016/5/12/chartex" xmlns:cx7="http://schemas.microsoft.com/office/drawing/2016/5/13/chartex" xmlns:cx8="http://schemas.microsoft.com/office/drawing/2016/5/14/chartex" xmlns:mc="http://schemas.openxmlformats.org/markup-compatibility/2006" xmlns:aink="http://schemas.microsoft.com/office/drawing/2016/ink" xmlns:am3d="http://schemas.microsoft.com/office/drawing/2017/model3d" xmlns:o="urn:schemas-microsoft-com:office:office" xmlns:r="http://schemas.openxmlformats.org/officeDocument/2006/relationships" xmlns:m="http://schemas.openxmlformats.org/officeDocument/2006/math" xmlns:v="urn:schemas-microsoft-com:vml" xmlns:wp14="http://schemas.microsoft.com/office/word/2010/wordprocessingDrawing" xmlns:wp="http://schemas.openxmlformats.org/drawingml/2006/wordprocessingDrawing" xmlns:w10="urn:schemas-microsoft-com:office:word" xmlns:w="http://schemas.openxmlformats.org/wordprocessingml/2006/main" xmlns:w14="http://schemas.microsoft.com/office/word/2010/wordml" xmlns:w15="http://schemas.microsoft.com/office/word/2012/wordml" xmlns:w16cid="http://schemas.microsoft.com/office/word/2016/wordml/cid" xmlns:w16se="http://schemas.microsoft.com/office/word/2015/wordml/symex" xmlns:wpg="http://schemas.microsoft.com/office/word/2010/wordprocessingGroup" xmlns:wpi="http://schemas.microsoft.com/office/word/2010/wordprocessingInk" xmlns:wne="http://schemas.microsoft.com/office/word/2006/wordml" xmlns:wps="http://schemas.microsoft.com/office/word/2010/wordprocessingShape" mc:Ignorable="w14 w15 w16se w16cid wp14">
   <w:endnote w:type="separator" w:id="-1">
     <w:p>
       <w:r>
@@ -6099,7 +6320,7 @@
 </file>
 
 <file path=word/footer1.xml><?xml version="1.0" encoding="utf-8"?>
-<w:ftr xmlns:wpc="http://schemas.microsoft.com/office/word/2010/wordprocessingCanvas" xmlns:mo="http://schemas.microsoft.com/office/mac/office/2008/main" xmlns:mc="http://schemas.openxmlformats.org/markup-compatibility/2006" xmlns:mv="urn:schemas-microsoft-com:mac:vml" xmlns:o="urn:schemas-microsoft-com:office:office" xmlns:r="http://schemas.openxmlformats.org/officeDocument/2006/relationships" xmlns:m="http://schemas.openxmlformats.org/officeDocument/2006/math" xmlns:v="urn:schemas-microsoft-com:vml" xmlns:wp14="http://schemas.microsoft.com/office/word/2010/wordprocessingDrawing" xmlns:wp="http://schemas.openxmlformats.org/drawingml/2006/wordprocessingDrawing" xmlns:w10="urn:schemas-microsoft-com:office:word" xmlns:w="http://schemas.openxmlformats.org/wordprocessingml/2006/main" xmlns:w14="http://schemas.microsoft.com/office/word/2010/wordml" xmlns:w15="http://schemas.microsoft.com/office/word/2012/wordml" xmlns:wpg="http://schemas.microsoft.com/office/word/2010/wordprocessingGroup" xmlns:wpi="http://schemas.microsoft.com/office/word/2010/wordprocessingInk" xmlns:wne="http://schemas.microsoft.com/office/word/2006/wordml" xmlns:wps="http://schemas.microsoft.com/office/word/2010/wordprocessingShape" mc:Ignorable="w14 w15 wp14">
+<w:ftr xmlns:wpc="http://schemas.microsoft.com/office/word/2010/wordprocessingCanvas" xmlns:cx="http://schemas.microsoft.com/office/drawing/2014/chartex" xmlns:cx1="http://schemas.microsoft.com/office/drawing/2015/9/8/chartex" xmlns:cx2="http://schemas.microsoft.com/office/drawing/2015/10/21/chartex" xmlns:cx3="http://schemas.microsoft.com/office/drawing/2016/5/9/chartex" xmlns:cx4="http://schemas.microsoft.com/office/drawing/2016/5/10/chartex" xmlns:cx5="http://schemas.microsoft.com/office/drawing/2016/5/11/chartex" xmlns:cx6="http://schemas.microsoft.com/office/drawing/2016/5/12/chartex" xmlns:cx7="http://schemas.microsoft.com/office/drawing/2016/5/13/chartex" xmlns:cx8="http://schemas.microsoft.com/office/drawing/2016/5/14/chartex" xmlns:mc="http://schemas.openxmlformats.org/markup-compatibility/2006" xmlns:aink="http://schemas.microsoft.com/office/drawing/2016/ink" xmlns:am3d="http://schemas.microsoft.com/office/drawing/2017/model3d" xmlns:o="urn:schemas-microsoft-com:office:office" xmlns:r="http://schemas.openxmlformats.org/officeDocument/2006/relationships" xmlns:m="http://schemas.openxmlformats.org/officeDocument/2006/math" xmlns:v="urn:schemas-microsoft-com:vml" xmlns:wp14="http://schemas.microsoft.com/office/word/2010/wordprocessingDrawing" xmlns:wp="http://schemas.openxmlformats.org/drawingml/2006/wordprocessingDrawing" xmlns:w10="urn:schemas-microsoft-com:office:word" xmlns:w="http://schemas.openxmlformats.org/wordprocessingml/2006/main" xmlns:w14="http://schemas.microsoft.com/office/word/2010/wordml" xmlns:w15="http://schemas.microsoft.com/office/word/2012/wordml" xmlns:w16cid="http://schemas.microsoft.com/office/word/2016/wordml/cid" xmlns:w16se="http://schemas.microsoft.com/office/word/2015/wordml/symex" xmlns:wpg="http://schemas.microsoft.com/office/word/2010/wordprocessingGroup" xmlns:wpi="http://schemas.microsoft.com/office/word/2010/wordprocessingInk" xmlns:wne="http://schemas.microsoft.com/office/word/2006/wordml" xmlns:wps="http://schemas.microsoft.com/office/word/2010/wordprocessingShape" mc:Ignorable="w14 w15 w16se w16cid wp14">
   <w:tbl>
     <w:tblPr>
       <w:tblW w:w="0" w:type="auto"/>
@@ -6238,7 +6459,7 @@
               <w:rFonts w:ascii="Times New Roman"/>
               <w:noProof/>
             </w:rPr>
-            <w:t>8</w:t>
+            <w:t>7</w:t>
           </w:r>
           <w:r>
             <w:rPr>
@@ -6261,7 +6482,7 @@
 </file>
 
 <file path=word/footnotes.xml><?xml version="1.0" encoding="utf-8"?>
-<w:footnotes xmlns:wpc="http://schemas.microsoft.com/office/word/2010/wordprocessingCanvas" xmlns:mo="http://schemas.microsoft.com/office/mac/office/2008/main" xmlns:mc="http://schemas.openxmlformats.org/markup-compatibility/2006" xmlns:mv="urn:schemas-microsoft-com:mac:vml" xmlns:o="urn:schemas-microsoft-com:office:office" xmlns:r="http://schemas.openxmlformats.org/officeDocument/2006/relationships" xmlns:m="http://schemas.openxmlformats.org/officeDocument/2006/math" xmlns:v="urn:schemas-microsoft-com:vml" xmlns:wp14="http://schemas.microsoft.com/office/word/2010/wordprocessingDrawing" xmlns:wp="http://schemas.openxmlformats.org/drawingml/2006/wordprocessingDrawing" xmlns:w10="urn:schemas-microsoft-com:office:word" xmlns:w="http://schemas.openxmlformats.org/wordprocessingml/2006/main" xmlns:w14="http://schemas.microsoft.com/office/word/2010/wordml" xmlns:w15="http://schemas.microsoft.com/office/word/2012/wordml" xmlns:wpg="http://schemas.microsoft.com/office/word/2010/wordprocessingGroup" xmlns:wpi="http://schemas.microsoft.com/office/word/2010/wordprocessingInk" xmlns:wne="http://schemas.microsoft.com/office/word/2006/wordml" xmlns:wps="http://schemas.microsoft.com/office/word/2010/wordprocessingShape" mc:Ignorable="w14 w15 wp14">
+<w:footnotes xmlns:wpc="http://schemas.microsoft.com/office/word/2010/wordprocessingCanvas" xmlns:cx="http://schemas.microsoft.com/office/drawing/2014/chartex" xmlns:cx1="http://schemas.microsoft.com/office/drawing/2015/9/8/chartex" xmlns:cx2="http://schemas.microsoft.com/office/drawing/2015/10/21/chartex" xmlns:cx3="http://schemas.microsoft.com/office/drawing/2016/5/9/chartex" xmlns:cx4="http://schemas.microsoft.com/office/drawing/2016/5/10/chartex" xmlns:cx5="http://schemas.microsoft.com/office/drawing/2016/5/11/chartex" xmlns:cx6="http://schemas.microsoft.com/office/drawing/2016/5/12/chartex" xmlns:cx7="http://schemas.microsoft.com/office/drawing/2016/5/13/chartex" xmlns:cx8="http://schemas.microsoft.com/office/drawing/2016/5/14/chartex" xmlns:mc="http://schemas.openxmlformats.org/markup-compatibility/2006" xmlns:aink="http://schemas.microsoft.com/office/drawing/2016/ink" xmlns:am3d="http://schemas.microsoft.com/office/drawing/2017/model3d" xmlns:o="urn:schemas-microsoft-com:office:office" xmlns:r="http://schemas.openxmlformats.org/officeDocument/2006/relationships" xmlns:m="http://schemas.openxmlformats.org/officeDocument/2006/math" xmlns:v="urn:schemas-microsoft-com:vml" xmlns:wp14="http://schemas.microsoft.com/office/word/2010/wordprocessingDrawing" xmlns:wp="http://schemas.openxmlformats.org/drawingml/2006/wordprocessingDrawing" xmlns:w10="urn:schemas-microsoft-com:office:word" xmlns:w="http://schemas.openxmlformats.org/wordprocessingml/2006/main" xmlns:w14="http://schemas.microsoft.com/office/word/2010/wordml" xmlns:w15="http://schemas.microsoft.com/office/word/2012/wordml" xmlns:w16cid="http://schemas.microsoft.com/office/word/2016/wordml/cid" xmlns:w16se="http://schemas.microsoft.com/office/word/2015/wordml/symex" xmlns:wpg="http://schemas.microsoft.com/office/word/2010/wordprocessingGroup" xmlns:wpi="http://schemas.microsoft.com/office/word/2010/wordprocessingInk" xmlns:wne="http://schemas.microsoft.com/office/word/2006/wordml" xmlns:wps="http://schemas.microsoft.com/office/word/2010/wordprocessingShape" mc:Ignorable="w14 w15 w16se w16cid wp14">
   <w:footnote w:type="separator" w:id="-1">
     <w:p>
       <w:r>
@@ -6280,7 +6501,7 @@
 </file>
 
 <file path=word/header1.xml><?xml version="1.0" encoding="utf-8"?>
-<w:hdr xmlns:wpc="http://schemas.microsoft.com/office/word/2010/wordprocessingCanvas" xmlns:mo="http://schemas.microsoft.com/office/mac/office/2008/main" xmlns:mc="http://schemas.openxmlformats.org/markup-compatibility/2006" xmlns:mv="urn:schemas-microsoft-com:mac:vml" xmlns:o="urn:schemas-microsoft-com:office:office" xmlns:r="http://schemas.openxmlformats.org/officeDocument/2006/relationships" xmlns:m="http://schemas.openxmlformats.org/officeDocument/2006/math" xmlns:v="urn:schemas-microsoft-com:vml" xmlns:wp14="http://schemas.microsoft.com/office/word/2010/wordprocessingDrawing" xmlns:wp="http://schemas.openxmlformats.org/drawingml/2006/wordprocessingDrawing" xmlns:w10="urn:schemas-microsoft-com:office:word" xmlns:w="http://schemas.openxmlformats.org/wordprocessingml/2006/main" xmlns:w14="http://schemas.microsoft.com/office/word/2010/wordml" xmlns:w15="http://schemas.microsoft.com/office/word/2012/wordml" xmlns:wpg="http://schemas.microsoft.com/office/word/2010/wordprocessingGroup" xmlns:wpi="http://schemas.microsoft.com/office/word/2010/wordprocessingInk" xmlns:wne="http://schemas.microsoft.com/office/word/2006/wordml" xmlns:wps="http://schemas.microsoft.com/office/word/2010/wordprocessingShape" mc:Ignorable="w14 w15 wp14">
+<w:hdr xmlns:wpc="http://schemas.microsoft.com/office/word/2010/wordprocessingCanvas" xmlns:cx="http://schemas.microsoft.com/office/drawing/2014/chartex" xmlns:cx1="http://schemas.microsoft.com/office/drawing/2015/9/8/chartex" xmlns:cx2="http://schemas.microsoft.com/office/drawing/2015/10/21/chartex" xmlns:cx3="http://schemas.microsoft.com/office/drawing/2016/5/9/chartex" xmlns:cx4="http://schemas.microsoft.com/office/drawing/2016/5/10/chartex" xmlns:cx5="http://schemas.microsoft.com/office/drawing/2016/5/11/chartex" xmlns:cx6="http://schemas.microsoft.com/office/drawing/2016/5/12/chartex" xmlns:cx7="http://schemas.microsoft.com/office/drawing/2016/5/13/chartex" xmlns:cx8="http://schemas.microsoft.com/office/drawing/2016/5/14/chartex" xmlns:mc="http://schemas.openxmlformats.org/markup-compatibility/2006" xmlns:aink="http://schemas.microsoft.com/office/drawing/2016/ink" xmlns:am3d="http://schemas.microsoft.com/office/drawing/2017/model3d" xmlns:o="urn:schemas-microsoft-com:office:office" xmlns:r="http://schemas.openxmlformats.org/officeDocument/2006/relationships" xmlns:m="http://schemas.openxmlformats.org/officeDocument/2006/math" xmlns:v="urn:schemas-microsoft-com:vml" xmlns:wp14="http://schemas.microsoft.com/office/word/2010/wordprocessingDrawing" xmlns:wp="http://schemas.openxmlformats.org/drawingml/2006/wordprocessingDrawing" xmlns:w10="urn:schemas-microsoft-com:office:word" xmlns:w="http://schemas.openxmlformats.org/wordprocessingml/2006/main" xmlns:w14="http://schemas.microsoft.com/office/word/2010/wordml" xmlns:w15="http://schemas.microsoft.com/office/word/2012/wordml" xmlns:w16cid="http://schemas.microsoft.com/office/word/2016/wordml/cid" xmlns:w16se="http://schemas.microsoft.com/office/word/2015/wordml/symex" xmlns:wpg="http://schemas.microsoft.com/office/word/2010/wordprocessingGroup" xmlns:wpi="http://schemas.microsoft.com/office/word/2010/wordprocessingInk" xmlns:wne="http://schemas.microsoft.com/office/word/2006/wordml" xmlns:wps="http://schemas.microsoft.com/office/word/2010/wordprocessingShape" mc:Ignorable="w14 w15 w16se w16cid wp14">
   <w:p>
     <w:pPr>
       <w:rPr>
@@ -6339,7 +6560,7 @@
 </file>
 
 <file path=word/header2.xml><?xml version="1.0" encoding="utf-8"?>
-<w:hdr xmlns:wpc="http://schemas.microsoft.com/office/word/2010/wordprocessingCanvas" xmlns:mo="http://schemas.microsoft.com/office/mac/office/2008/main" xmlns:mc="http://schemas.openxmlformats.org/markup-compatibility/2006" xmlns:mv="urn:schemas-microsoft-com:mac:vml" xmlns:o="urn:schemas-microsoft-com:office:office" xmlns:r="http://schemas.openxmlformats.org/officeDocument/2006/relationships" xmlns:m="http://schemas.openxmlformats.org/officeDocument/2006/math" xmlns:v="urn:schemas-microsoft-com:vml" xmlns:wp14="http://schemas.microsoft.com/office/word/2010/wordprocessingDrawing" xmlns:wp="http://schemas.openxmlformats.org/drawingml/2006/wordprocessingDrawing" xmlns:w10="urn:schemas-microsoft-com:office:word" xmlns:w="http://schemas.openxmlformats.org/wordprocessingml/2006/main" xmlns:w14="http://schemas.microsoft.com/office/word/2010/wordml" xmlns:w15="http://schemas.microsoft.com/office/word/2012/wordml" xmlns:wpg="http://schemas.microsoft.com/office/word/2010/wordprocessingGroup" xmlns:wpi="http://schemas.microsoft.com/office/word/2010/wordprocessingInk" xmlns:wne="http://schemas.microsoft.com/office/word/2006/wordml" xmlns:wps="http://schemas.microsoft.com/office/word/2010/wordprocessingShape" mc:Ignorable="w14 w15 wp14">
+<w:hdr xmlns:wpc="http://schemas.microsoft.com/office/word/2010/wordprocessingCanvas" xmlns:cx="http://schemas.microsoft.com/office/drawing/2014/chartex" xmlns:cx1="http://schemas.microsoft.com/office/drawing/2015/9/8/chartex" xmlns:cx2="http://schemas.microsoft.com/office/drawing/2015/10/21/chartex" xmlns:cx3="http://schemas.microsoft.com/office/drawing/2016/5/9/chartex" xmlns:cx4="http://schemas.microsoft.com/office/drawing/2016/5/10/chartex" xmlns:cx5="http://schemas.microsoft.com/office/drawing/2016/5/11/chartex" xmlns:cx6="http://schemas.microsoft.com/office/drawing/2016/5/12/chartex" xmlns:cx7="http://schemas.microsoft.com/office/drawing/2016/5/13/chartex" xmlns:cx8="http://schemas.microsoft.com/office/drawing/2016/5/14/chartex" xmlns:mc="http://schemas.openxmlformats.org/markup-compatibility/2006" xmlns:aink="http://schemas.microsoft.com/office/drawing/2016/ink" xmlns:am3d="http://schemas.microsoft.com/office/drawing/2017/model3d" xmlns:o="urn:schemas-microsoft-com:office:office" xmlns:r="http://schemas.openxmlformats.org/officeDocument/2006/relationships" xmlns:m="http://schemas.openxmlformats.org/officeDocument/2006/math" xmlns:v="urn:schemas-microsoft-com:vml" xmlns:wp14="http://schemas.microsoft.com/office/word/2010/wordprocessingDrawing" xmlns:wp="http://schemas.openxmlformats.org/drawingml/2006/wordprocessingDrawing" xmlns:w10="urn:schemas-microsoft-com:office:word" xmlns:w="http://schemas.openxmlformats.org/wordprocessingml/2006/main" xmlns:w14="http://schemas.microsoft.com/office/word/2010/wordml" xmlns:w15="http://schemas.microsoft.com/office/word/2012/wordml" xmlns:w16cid="http://schemas.microsoft.com/office/word/2016/wordml/cid" xmlns:w16se="http://schemas.microsoft.com/office/word/2015/wordml/symex" xmlns:wpg="http://schemas.microsoft.com/office/word/2010/wordprocessingGroup" xmlns:wpi="http://schemas.microsoft.com/office/word/2010/wordprocessingInk" xmlns:wne="http://schemas.microsoft.com/office/word/2006/wordml" xmlns:wps="http://schemas.microsoft.com/office/word/2010/wordprocessingShape" mc:Ignorable="w14 w15 w16se w16cid wp14">
   <w:tbl>
     <w:tblPr>
       <w:tblW w:w="0" w:type="auto"/>
@@ -6398,7 +6619,14 @@
               <w:rFonts w:ascii="Times New Roman"/>
               <w:noProof/>
             </w:rPr>
-            <w:t>Version:           &lt;1.1</w:t>
+            <w:t>Version:           &lt;1.</w:t>
+          </w:r>
+          <w:r>
+            <w:rPr>
+              <w:rFonts w:ascii="Times New Roman"/>
+              <w:noProof/>
+            </w:rPr>
+            <w:t>1</w:t>
           </w:r>
           <w:r>
             <w:rPr>
@@ -6496,8 +6724,8 @@
 </file>
 
 <file path=word/numbering.xml><?xml version="1.0" encoding="utf-8"?>
-<w:numbering xmlns:wpc="http://schemas.microsoft.com/office/word/2010/wordprocessingCanvas" xmlns:mo="http://schemas.microsoft.com/office/mac/office/2008/main" xmlns:mc="http://schemas.openxmlformats.org/markup-compatibility/2006" xmlns:mv="urn:schemas-microsoft-com:mac:vml" xmlns:o="urn:schemas-microsoft-com:office:office" xmlns:r="http://schemas.openxmlformats.org/officeDocument/2006/relationships" xmlns:m="http://schemas.openxmlformats.org/officeDocument/2006/math" xmlns:v="urn:schemas-microsoft-com:vml" xmlns:wp14="http://schemas.microsoft.com/office/word/2010/wordprocessingDrawing" xmlns:wp="http://schemas.openxmlformats.org/drawingml/2006/wordprocessingDrawing" xmlns:w10="urn:schemas-microsoft-com:office:word" xmlns:w="http://schemas.openxmlformats.org/wordprocessingml/2006/main" xmlns:w14="http://schemas.microsoft.com/office/word/2010/wordml" xmlns:w15="http://schemas.microsoft.com/office/word/2012/wordml" xmlns:wpg="http://schemas.microsoft.com/office/word/2010/wordprocessingGroup" xmlns:wpi="http://schemas.microsoft.com/office/word/2010/wordprocessingInk" xmlns:wne="http://schemas.microsoft.com/office/word/2006/wordml" xmlns:wps="http://schemas.microsoft.com/office/word/2010/wordprocessingShape" mc:Ignorable="w14 w15 wp14">
-  <w:abstractNum w:abstractNumId="0">
+<w:numbering xmlns:wpc="http://schemas.microsoft.com/office/word/2010/wordprocessingCanvas" xmlns:cx="http://schemas.microsoft.com/office/drawing/2014/chartex" xmlns:cx1="http://schemas.microsoft.com/office/drawing/2015/9/8/chartex" xmlns:cx2="http://schemas.microsoft.com/office/drawing/2015/10/21/chartex" xmlns:cx3="http://schemas.microsoft.com/office/drawing/2016/5/9/chartex" xmlns:cx4="http://schemas.microsoft.com/office/drawing/2016/5/10/chartex" xmlns:cx5="http://schemas.microsoft.com/office/drawing/2016/5/11/chartex" xmlns:cx6="http://schemas.microsoft.com/office/drawing/2016/5/12/chartex" xmlns:cx7="http://schemas.microsoft.com/office/drawing/2016/5/13/chartex" xmlns:cx8="http://schemas.microsoft.com/office/drawing/2016/5/14/chartex" xmlns:mc="http://schemas.openxmlformats.org/markup-compatibility/2006" xmlns:aink="http://schemas.microsoft.com/office/drawing/2016/ink" xmlns:am3d="http://schemas.microsoft.com/office/drawing/2017/model3d" xmlns:o="urn:schemas-microsoft-com:office:office" xmlns:r="http://schemas.openxmlformats.org/officeDocument/2006/relationships" xmlns:m="http://schemas.openxmlformats.org/officeDocument/2006/math" xmlns:v="urn:schemas-microsoft-com:vml" xmlns:wp14="http://schemas.microsoft.com/office/word/2010/wordprocessingDrawing" xmlns:wp="http://schemas.openxmlformats.org/drawingml/2006/wordprocessingDrawing" xmlns:w10="urn:schemas-microsoft-com:office:word" xmlns:w="http://schemas.openxmlformats.org/wordprocessingml/2006/main" xmlns:w14="http://schemas.microsoft.com/office/word/2010/wordml" xmlns:w15="http://schemas.microsoft.com/office/word/2012/wordml" xmlns:w16cid="http://schemas.microsoft.com/office/word/2016/wordml/cid" xmlns:w16se="http://schemas.microsoft.com/office/word/2015/wordml/symex" xmlns:wpg="http://schemas.microsoft.com/office/word/2010/wordprocessingGroup" xmlns:wpi="http://schemas.microsoft.com/office/word/2010/wordprocessingInk" xmlns:wne="http://schemas.microsoft.com/office/word/2006/wordml" xmlns:wps="http://schemas.microsoft.com/office/word/2010/wordprocessingShape" mc:Ignorable="w14 w15 w16se w16cid wp14">
+  <w:abstractNum w:abstractNumId="0" w15:restartNumberingAfterBreak="0">
     <w:nsid w:val="FFFFFFFB"/>
     <w:multiLevelType w:val="multilevel"/>
     <w:tmpl w:val="AE348D90"/>
@@ -6574,7 +6802,7 @@
       <w:lvlJc w:val="left"/>
     </w:lvl>
   </w:abstractNum>
-  <w:abstractNum w:abstractNumId="1">
+  <w:abstractNum w:abstractNumId="1" w15:restartNumberingAfterBreak="0">
     <w:nsid w:val="103F01A7"/>
     <w:multiLevelType w:val="multilevel"/>
     <w:tmpl w:val="606ECCD8"/>
@@ -6713,7 +6941,7 @@
       </w:rPr>
     </w:lvl>
   </w:abstractNum>
-  <w:abstractNum w:abstractNumId="2">
+  <w:abstractNum w:abstractNumId="2" w15:restartNumberingAfterBreak="0">
     <w:nsid w:val="1C1F191F"/>
     <w:multiLevelType w:val="multilevel"/>
     <w:tmpl w:val="0152E828"/>
@@ -6845,7 +7073,7 @@
       </w:rPr>
     </w:lvl>
   </w:abstractNum>
-  <w:abstractNum w:abstractNumId="3">
+  <w:abstractNum w:abstractNumId="3" w15:restartNumberingAfterBreak="0">
     <w:nsid w:val="24FB5DAA"/>
     <w:multiLevelType w:val="multilevel"/>
     <w:tmpl w:val="0C6009AA"/>
@@ -6977,7 +7205,7 @@
       </w:rPr>
     </w:lvl>
   </w:abstractNum>
-  <w:abstractNum w:abstractNumId="4">
+  <w:abstractNum w:abstractNumId="4" w15:restartNumberingAfterBreak="0">
     <w:nsid w:val="37F44AF5"/>
     <w:multiLevelType w:val="multilevel"/>
     <w:tmpl w:val="8054846A"/>
@@ -7109,7 +7337,7 @@
       </w:rPr>
     </w:lvl>
   </w:abstractNum>
-  <w:abstractNum w:abstractNumId="5">
+  <w:abstractNum w:abstractNumId="5" w15:restartNumberingAfterBreak="0">
     <w:nsid w:val="38A3751D"/>
     <w:multiLevelType w:val="multilevel"/>
     <w:tmpl w:val="4DB8024E"/>
@@ -7168,7 +7396,7 @@
       <w:lvlJc w:val="left"/>
     </w:lvl>
   </w:abstractNum>
-  <w:abstractNum w:abstractNumId="6">
+  <w:abstractNum w:abstractNumId="6" w15:restartNumberingAfterBreak="0">
     <w:nsid w:val="67185A42"/>
     <w:multiLevelType w:val="multilevel"/>
     <w:tmpl w:val="8054846A"/>
@@ -7300,7 +7528,7 @@
       </w:rPr>
     </w:lvl>
   </w:abstractNum>
-  <w:abstractNum w:abstractNumId="7">
+  <w:abstractNum w:abstractNumId="7" w15:restartNumberingAfterBreak="0">
     <w:nsid w:val="6C2468AE"/>
     <w:multiLevelType w:val="multilevel"/>
     <w:tmpl w:val="8054846A"/>
@@ -7432,7 +7660,7 @@
       </w:rPr>
     </w:lvl>
   </w:abstractNum>
-  <w:abstractNum w:abstractNumId="8">
+  <w:abstractNum w:abstractNumId="8" w15:restartNumberingAfterBreak="0">
     <w:nsid w:val="6DB05A07"/>
     <w:multiLevelType w:val="multilevel"/>
     <w:tmpl w:val="8054846A"/>
@@ -7564,7 +7792,7 @@
       </w:rPr>
     </w:lvl>
   </w:abstractNum>
-  <w:abstractNum w:abstractNumId="9">
+  <w:abstractNum w:abstractNumId="9" w15:restartNumberingAfterBreak="0">
     <w:nsid w:val="779F6A22"/>
     <w:multiLevelType w:val="multilevel"/>
     <w:tmpl w:val="DE32CFDA"/>
@@ -7696,7 +7924,7 @@
       </w:rPr>
     </w:lvl>
   </w:abstractNum>
-  <w:abstractNum w:abstractNumId="10">
+  <w:abstractNum w:abstractNumId="10" w15:restartNumberingAfterBreak="0">
     <w:nsid w:val="7ED03FE6"/>
     <w:multiLevelType w:val="multilevel"/>
     <w:tmpl w:val="0DCCC47A"/>
@@ -7883,7 +8111,7 @@
 </file>
 
 <file path=word/styles.xml><?xml version="1.0" encoding="utf-8"?>
-<w:styles xmlns:mc="http://schemas.openxmlformats.org/markup-compatibility/2006" xmlns:r="http://schemas.openxmlformats.org/officeDocument/2006/relationships" xmlns:w="http://schemas.openxmlformats.org/wordprocessingml/2006/main" xmlns:w14="http://schemas.microsoft.com/office/word/2010/wordml" xmlns:w15="http://schemas.microsoft.com/office/word/2012/wordml" mc:Ignorable="w14 w15">
+<w:styles xmlns:mc="http://schemas.openxmlformats.org/markup-compatibility/2006" xmlns:r="http://schemas.openxmlformats.org/officeDocument/2006/relationships" xmlns:w="http://schemas.openxmlformats.org/wordprocessingml/2006/main" xmlns:w14="http://schemas.microsoft.com/office/word/2010/wordml" xmlns:w15="http://schemas.microsoft.com/office/word/2012/wordml" xmlns:w16cid="http://schemas.microsoft.com/office/word/2016/wordml/cid" xmlns:w16se="http://schemas.microsoft.com/office/word/2015/wordml/symex" mc:Ignorable="w14 w15 w16se w16cid">
   <w:docDefaults>
     <w:rPrDefault>
       <w:rPr>
@@ -7893,7 +8121,7 @@
     </w:rPrDefault>
     <w:pPrDefault/>
   </w:docDefaults>
-  <w:latentStyles w:defLockedState="0" w:defUIPriority="0" w:defSemiHidden="0" w:defUnhideWhenUsed="0" w:defQFormat="0" w:count="380">
+  <w:latentStyles w:defLockedState="0" w:defUIPriority="0" w:defSemiHidden="0" w:defUnhideWhenUsed="0" w:defQFormat="0" w:count="376">
     <w:lsdException w:name="Normal" w:qFormat="1"/>
     <w:lsdException w:name="heading 1" w:qFormat="1"/>
     <w:lsdException w:name="heading 2" w:qFormat="1"/>
@@ -8409,7 +8637,7 @@
       <w:lang w:val="en-AU"/>
     </w:rPr>
   </w:style>
-  <w:style w:type="paragraph" w:styleId="10">
+  <w:style w:type="paragraph" w:styleId="TOC1">
     <w:name w:val="toc 1"/>
     <w:basedOn w:val="a"/>
     <w:next w:val="a"/>
@@ -8423,7 +8651,7 @@
       <w:ind w:right="720"/>
     </w:pPr>
   </w:style>
-  <w:style w:type="paragraph" w:styleId="20">
+  <w:style w:type="paragraph" w:styleId="TOC2">
     <w:name w:val="toc 2"/>
     <w:basedOn w:val="a"/>
     <w:next w:val="a"/>
@@ -8436,7 +8664,7 @@
       <w:ind w:left="432" w:right="720"/>
     </w:pPr>
   </w:style>
-  <w:style w:type="paragraph" w:styleId="30">
+  <w:style w:type="paragraph" w:styleId="TOC3">
     <w:name w:val="toc 3"/>
     <w:basedOn w:val="a"/>
     <w:next w:val="a"/>
@@ -8581,7 +8809,7 @@
       <w:jc w:val="both"/>
     </w:pPr>
   </w:style>
-  <w:style w:type="paragraph" w:styleId="40">
+  <w:style w:type="paragraph" w:styleId="TOC4">
     <w:name w:val="toc 4"/>
     <w:basedOn w:val="a"/>
     <w:next w:val="a"/>
@@ -8591,7 +8819,7 @@
       <w:ind w:left="600"/>
     </w:pPr>
   </w:style>
-  <w:style w:type="paragraph" w:styleId="50">
+  <w:style w:type="paragraph" w:styleId="TOC5">
     <w:name w:val="toc 5"/>
     <w:basedOn w:val="a"/>
     <w:next w:val="a"/>
@@ -8601,7 +8829,7 @@
       <w:ind w:left="800"/>
     </w:pPr>
   </w:style>
-  <w:style w:type="paragraph" w:styleId="60">
+  <w:style w:type="paragraph" w:styleId="TOC6">
     <w:name w:val="toc 6"/>
     <w:basedOn w:val="a"/>
     <w:next w:val="a"/>
@@ -8611,7 +8839,7 @@
       <w:ind w:left="1000"/>
     </w:pPr>
   </w:style>
-  <w:style w:type="paragraph" w:styleId="70">
+  <w:style w:type="paragraph" w:styleId="TOC7">
     <w:name w:val="toc 7"/>
     <w:basedOn w:val="a"/>
     <w:next w:val="a"/>
@@ -8621,7 +8849,7 @@
       <w:ind w:left="1200"/>
     </w:pPr>
   </w:style>
-  <w:style w:type="paragraph" w:styleId="80">
+  <w:style w:type="paragraph" w:styleId="TOC8">
     <w:name w:val="toc 8"/>
     <w:basedOn w:val="a"/>
     <w:next w:val="a"/>
@@ -8631,7 +8859,7 @@
       <w:ind w:left="1400"/>
     </w:pPr>
   </w:style>
-  <w:style w:type="paragraph" w:styleId="90">
+  <w:style w:type="paragraph" w:styleId="TOC9">
     <w:name w:val="toc 9"/>
     <w:basedOn w:val="a"/>
     <w:next w:val="a"/>
@@ -8702,7 +8930,7 @@
       <w:u w:val="single"/>
     </w:rPr>
   </w:style>
-  <w:style w:type="paragraph" w:customStyle="1" w:styleId="11">
+  <w:style w:type="paragraph" w:customStyle="1" w:styleId="10">
     <w:name w:val="副标题1"/>
     <w:basedOn w:val="a4"/>
     <w:pPr>
@@ -8744,7 +8972,7 @@
       <w:ind w:right="-3456"/>
     </w:pPr>
   </w:style>
-  <w:style w:type="paragraph" w:customStyle="1" w:styleId="12">
+  <w:style w:type="paragraph" w:customStyle="1" w:styleId="11">
     <w:name w:val="正文文本1"/>
     <w:pPr>
       <w:keepLines/>
@@ -8861,7 +9089,7 @@
     </w:rPr>
   </w:style>
   <w:style w:type="character" w:customStyle="1" w:styleId="aa">
-    <w:name w:val="正文文本字符"/>
+    <w:name w:val="正文文本 字符"/>
     <w:basedOn w:val="a0"/>
     <w:link w:val="a9"/>
     <w:rsid w:val="00BE05F6"/>
@@ -8874,7 +9102,6 @@
     <w:basedOn w:val="a1"/>
     <w:rsid w:val="000A7525"/>
     <w:tblPr>
-      <w:tblInd w:w="0" w:type="dxa"/>
       <w:tblBorders>
         <w:top w:val="single" w:sz="4" w:space="0" w:color="auto"/>
         <w:left w:val="single" w:sz="4" w:space="0" w:color="auto"/>
@@ -8883,12 +9110,6 @@
         <w:insideH w:val="single" w:sz="4" w:space="0" w:color="auto"/>
         <w:insideV w:val="single" w:sz="4" w:space="0" w:color="auto"/>
       </w:tblBorders>
-      <w:tblCellMar>
-        <w:top w:w="0" w:type="dxa"/>
-        <w:left w:w="108" w:type="dxa"/>
-        <w:bottom w:w="0" w:type="dxa"/>
-        <w:right w:w="108" w:type="dxa"/>
-      </w:tblCellMar>
     </w:tblPr>
   </w:style>
 </w:styles>

</xml_diff>